<commit_message>
dodat dc/dc sekcija, todo ekran
</commit_message>
<xml_diff>
--- a/Sekulovic Milorad.docx
+++ b/Sekulovic Milorad.docx
@@ -9299,22 +9299,196 @@
       <w:pPr>
         <w:ind w:firstLine="0"/>
         <w:rPr>
-          <w:lang w:val="sr-Latn-RS"/>
-        </w:rPr>
-      </w:pPr>
-      <w:r>
-        <w:rPr>
-          <w:lang w:val="sr-Latn-RS"/>
-        </w:rPr>
-        <w:t>O pam</w:t>
-      </w:r>
-      <w:bookmarkStart w:id="20" w:name="_GoBack"/>
-      <w:bookmarkEnd w:id="20"/>
-      <w:r>
-        <w:rPr>
-          <w:lang w:val="sr-Latn-RS"/>
-        </w:rPr>
-        <w:t xml:space="preserve"> dc-dc </w:t>
+          <w:lang w:val="sr-Latn-ME"/>
+        </w:rPr>
+      </w:pPr>
+      <w:r>
+        <w:rPr>
+          <w:lang w:val="sr-Latn-RS"/>
+        </w:rPr>
+        <w:t>Na plo</w:t>
+      </w:r>
+      <w:r>
+        <w:rPr>
+          <w:lang w:val="sr-Latn-ME"/>
+        </w:rPr>
+        <w:t xml:space="preserve">či se nalazi i </w:t>
+      </w:r>
+      <w:r>
+        <w:rPr>
+          <w:lang w:val="sr-Latn-ME"/>
+        </w:rPr>
+        <w:t>PAM2306</w:t>
+      </w:r>
+      <w:r>
+        <w:rPr>
+          <w:lang w:val="sr-Latn-ME"/>
+        </w:rPr>
+        <w:t xml:space="preserve"> Dual Step-Down konverter</w:t>
+      </w:r>
+      <w:r>
+        <w:rPr>
+          <w:lang w:val="sr-Latn-ME"/>
+        </w:rPr>
+        <w:t xml:space="preserve">, s obzirom da se mnoge komponente rade na 3.3v dok je ulaz na ploči 5v. Ovaj konverter omogućava konstantnu isporuku stabilnog napona zbog konstantne PWM kontrole, a takođe podržava i PSM mod koji smanjuje potrošnju prilikom lakog korišćenja uređaja. </w:t>
+      </w:r>
+    </w:p>
+    <w:p>
+      <w:pPr>
+        <w:pStyle w:val="Heading4"/>
+        <w:ind w:firstLine="0"/>
+        <w:rPr>
+          <w:lang w:val="sr-Latn-ME"/>
+        </w:rPr>
+      </w:pPr>
+      <w:r>
+        <w:rPr>
+          <w:lang w:val="sr-Latn-ME"/>
+        </w:rPr>
+        <w:t>PWM</w:t>
+      </w:r>
+    </w:p>
+    <w:p>
+      <w:pPr>
+        <w:rPr>
+          <w:lang w:val="sr-Latn-ME"/>
+        </w:rPr>
+      </w:pPr>
+      <w:r>
+        <w:rPr>
+          <w:lang w:val="sr-Latn-ME"/>
+        </w:rPr>
+        <w:t>Pulse Width Modulation je tehnika enkodiranja poruke u pulsni signal, ali iako se može koristiti za prenos informacije, glavna uloga je kontrola struje isporučene uređajima. Kao kontrolni signal on ima svoju frekvenciju, kao i procenat isporučenog pozitivnog signala po pulsu. Frekvencija određuje koliko će biti česta perioda uključenja signala, dok će količina uključenog signa</w:t>
+      </w:r>
+      <w:r>
+        <w:rPr>
+          <w:lang w:val="sr-Latn-ME"/>
+        </w:rPr>
+        <w:t>la u toj jednoj periodi dati isporuku isporuku samo dijela maksimalne struje.</w:t>
+      </w:r>
+    </w:p>
+    <w:p>
+      <w:pPr>
+        <w:keepNext/>
+        <w:ind w:firstLine="0"/>
+      </w:pPr>
+      <w:r>
+        <w:rPr>
+          <w:noProof/>
+          <w:lang w:val="sr-Latn-ME"/>
+        </w:rPr>
+        <w:drawing>
+          <wp:inline distT="0" distB="0" distL="0" distR="0">
+            <wp:extent cx="5753100" cy="2847975"/>
+            <wp:effectExtent l="0" t="0" r="0" b="0"/>
+            <wp:docPr id="11" name="Picture 11" descr="C:\Users\milor\AppData\Local\Microsoft\Windows\INetCache\Content.Word\pwm-duty.png"/>
+            <wp:cNvGraphicFramePr>
+              <a:graphicFrameLocks xmlns:a="http://schemas.openxmlformats.org/drawingml/2006/main" noChangeAspect="1"/>
+            </wp:cNvGraphicFramePr>
+            <a:graphic xmlns:a="http://schemas.openxmlformats.org/drawingml/2006/main">
+              <a:graphicData uri="http://schemas.openxmlformats.org/drawingml/2006/picture">
+                <pic:pic xmlns:pic="http://schemas.openxmlformats.org/drawingml/2006/picture">
+                  <pic:nvPicPr>
+                    <pic:cNvPr id="0" name="Picture 3" descr="C:\Users\milor\AppData\Local\Microsoft\Windows\INetCache\Content.Word\pwm-duty.png"/>
+                    <pic:cNvPicPr>
+                      <a:picLocks noChangeAspect="1" noChangeArrowheads="1"/>
+                    </pic:cNvPicPr>
+                  </pic:nvPicPr>
+                  <pic:blipFill>
+                    <a:blip r:embed="rId18">
+                      <a:extLst>
+                        <a:ext uri="{28A0092B-C50C-407E-A947-70E740481C1C}">
+                          <a14:useLocalDpi xmlns:a14="http://schemas.microsoft.com/office/drawing/2010/main" val="0"/>
+                        </a:ext>
+                      </a:extLst>
+                    </a:blip>
+                    <a:srcRect/>
+                    <a:stretch>
+                      <a:fillRect/>
+                    </a:stretch>
+                  </pic:blipFill>
+                  <pic:spPr bwMode="auto">
+                    <a:xfrm>
+                      <a:off x="0" y="0"/>
+                      <a:ext cx="5753100" cy="2847975"/>
+                    </a:xfrm>
+                    <a:prstGeom prst="rect">
+                      <a:avLst/>
+                    </a:prstGeom>
+                    <a:noFill/>
+                    <a:ln>
+                      <a:noFill/>
+                    </a:ln>
+                  </pic:spPr>
+                </pic:pic>
+              </a:graphicData>
+            </a:graphic>
+          </wp:inline>
+        </w:drawing>
+      </w:r>
+    </w:p>
+    <w:p>
+      <w:pPr>
+        <w:pStyle w:val="Caption"/>
+      </w:pPr>
+      <w:r>
+        <w:t xml:space="preserve">Ilustracija </w:t>
+      </w:r>
+      <w:r>
+        <w:fldChar w:fldCharType="begin"/>
+      </w:r>
+      <w:r>
+        <w:instrText xml:space="preserve"> SEQ Ilustracija \* ARABIC </w:instrText>
+      </w:r>
+      <w:r>
+        <w:fldChar w:fldCharType="separate"/>
+      </w:r>
+      <w:r>
+        <w:rPr>
+          <w:noProof/>
+        </w:rPr>
+        <w:t>9</w:t>
+      </w:r>
+      <w:r>
+        <w:fldChar w:fldCharType="end"/>
+      </w:r>
+      <w:r>
+        <w:t>: PWM Primjer</w:t>
+      </w:r>
+    </w:p>
+    <w:p>
+      <w:pPr>
+        <w:pStyle w:val="Heading4"/>
+        <w:ind w:firstLine="0"/>
+        <w:rPr>
+          <w:lang w:val="sr-Latn-ME"/>
+        </w:rPr>
+      </w:pPr>
+      <w:r>
+        <w:rPr>
+          <w:lang w:val="sr-Latn-ME"/>
+        </w:rPr>
+        <w:t>PSM</w:t>
+      </w:r>
+    </w:p>
+    <w:p>
+      <w:pPr>
+        <w:rPr>
+          <w:lang w:val="sr-Latn-ME"/>
+        </w:rPr>
+      </w:pPr>
+      <w:r>
+        <w:rPr>
+          <w:lang w:val="sr-Latn-ME"/>
+        </w:rPr>
+        <w:t xml:space="preserve">U napajanjima koja mijenjaju napon jako je bitno da bude što manje gubitaka, pa se u slučajevima kada potrošnja nije velika koriste razne metode za uštedu energije. Pulse skip modulation je jedna od njih i ona podrazumijeva da se kontrolni signal na određenim pulsevima uopšte ne šalje i tako uštedi energija, a ne uslovljava odstupanjima </w:t>
+      </w:r>
+      <w:r>
+        <w:rPr>
+          <w:lang w:val="sr-Latn-ME"/>
+        </w:rPr>
+        <w:lastRenderedPageBreak/>
+        <w:t>u izlaznom naponu kako potrošnja nije velika. Tako je efikasnost ovog DC-DC modula oko 96%.</w:t>
       </w:r>
     </w:p>
     <w:p>
@@ -9325,29 +9499,95 @@
           <w:lang w:val="sr-Latn-RS"/>
         </w:rPr>
       </w:pPr>
-      <w:bookmarkStart w:id="21" w:name="_Toc485333425"/>
+      <w:bookmarkStart w:id="20" w:name="_Toc485333425"/>
       <w:r>
         <w:rPr>
           <w:lang w:val="sr-Latn-RS"/>
         </w:rPr>
         <w:t>GPIO</w:t>
       </w:r>
+      <w:bookmarkEnd w:id="20"/>
+    </w:p>
+    <w:p>
+      <w:pPr>
+        <w:pStyle w:val="Heading2"/>
+        <w:rPr>
+          <w:lang w:val="sr-Latn-RS"/>
+        </w:rPr>
+      </w:pPr>
+      <w:bookmarkStart w:id="21" w:name="_Toc485333426"/>
+      <w:r>
+        <w:rPr>
+          <w:lang w:val="sr-Latn-RS"/>
+        </w:rPr>
+        <w:t>EKRAN</w:t>
+      </w:r>
       <w:bookmarkEnd w:id="21"/>
     </w:p>
     <w:p>
       <w:pPr>
-        <w:pStyle w:val="Heading2"/>
-        <w:rPr>
-          <w:lang w:val="sr-Latn-RS"/>
-        </w:rPr>
-      </w:pPr>
-      <w:bookmarkStart w:id="22" w:name="_Toc485333426"/>
-      <w:r>
-        <w:rPr>
-          <w:lang w:val="sr-Latn-RS"/>
-        </w:rPr>
-        <w:t>EKRAN</w:t>
-      </w:r>
+        <w:ind w:firstLine="0"/>
+        <w:rPr>
+          <w:lang w:val="sr-Latn-RS"/>
+        </w:rPr>
+      </w:pPr>
+      <w:r>
+        <w:rPr>
+          <w:lang w:val="sr-Latn-RS"/>
+        </w:rPr>
+        <w:t>ekran – rezolucija</w:t>
+      </w:r>
+    </w:p>
+    <w:p>
+      <w:pPr>
+        <w:ind w:firstLine="0"/>
+        <w:rPr>
+          <w:lang w:val="sr-Latn-RS"/>
+        </w:rPr>
+      </w:pPr>
+      <w:r>
+        <w:rPr>
+          <w:lang w:val="sr-Latn-RS"/>
+        </w:rPr>
+        <w:t>ekran – povezivanje</w:t>
+      </w:r>
+    </w:p>
+    <w:p>
+      <w:pPr>
+        <w:ind w:firstLine="0"/>
+        <w:rPr>
+          <w:lang w:val="sr-Latn-RS"/>
+        </w:rPr>
+      </w:pPr>
+      <w:r>
+        <w:rPr>
+          <w:lang w:val="sr-Latn-RS"/>
+        </w:rPr>
+        <w:t>ekran – kontroler</w:t>
+      </w:r>
+    </w:p>
+    <w:p>
+      <w:pPr>
+        <w:ind w:firstLine="0"/>
+        <w:rPr>
+          <w:lang w:val="sr-Latn-RS"/>
+        </w:rPr>
+      </w:pPr>
+      <w:r>
+        <w:rPr>
+          <w:lang w:val="sr-Latn-RS"/>
+        </w:rPr>
+        <w:t>ekran – touch/rezistivni</w:t>
+      </w:r>
+    </w:p>
+    <w:p>
+      <w:pPr>
+        <w:ind w:firstLine="0"/>
+        <w:rPr>
+          <w:lang w:val="sr-Latn-RS"/>
+        </w:rPr>
+      </w:pPr>
+      <w:bookmarkStart w:id="22" w:name="_GoBack"/>
       <w:bookmarkEnd w:id="22"/>
     </w:p>
     <w:p>
@@ -9544,7 +9784,7 @@
           <w:rPr>
             <w:noProof/>
           </w:rPr>
-          <w:t>22</w:t>
+          <w:t>23</w:t>
         </w:r>
         <w:r>
           <w:rPr>
@@ -11178,7 +11418,7 @@
 </file>
 
 <file path=customXml/itemProps1.xml><?xml version="1.0" encoding="utf-8"?>
-<ds:datastoreItem xmlns:ds="http://schemas.openxmlformats.org/officeDocument/2006/customXml" ds:itemID="{34451178-7897-4700-8E11-A1461C8FAB51}">
+<ds:datastoreItem xmlns:ds="http://schemas.openxmlformats.org/officeDocument/2006/customXml" ds:itemID="{9B936C62-BBCB-4D64-B50E-04F04D029DAF}">
   <ds:schemaRefs>
     <ds:schemaRef ds:uri="http://schemas.openxmlformats.org/officeDocument/2006/bibliography"/>
   </ds:schemaRefs>

</xml_diff>

<commit_message>
added progress photos and made changes to thesis
</commit_message>
<xml_diff>
--- a/Sekulovic Milorad.docx
+++ b/Sekulovic Milorad.docx
@@ -2270,14 +2270,27 @@
       <w:r>
         <w:t xml:space="preserve">Ilustracija </w:t>
       </w:r>
-      <w:fldSimple w:instr=" SEQ Ilustracija \* ARABIC ">
-        <w:r>
-          <w:rPr>
-            <w:noProof/>
-          </w:rPr>
-          <w:t>1</w:t>
-        </w:r>
-      </w:fldSimple>
+      <w:r>
+        <w:fldChar w:fldCharType="begin"/>
+      </w:r>
+      <w:r>
+        <w:instrText xml:space="preserve"> SEQ Ilustracija \* ARABIC </w:instrText>
+      </w:r>
+      <w:r>
+        <w:fldChar w:fldCharType="separate"/>
+      </w:r>
+      <w:r>
+        <w:rPr>
+          <w:noProof/>
+        </w:rPr>
+        <w:t>1</w:t>
+      </w:r>
+      <w:r>
+        <w:rPr>
+          <w:noProof/>
+        </w:rPr>
+        <w:fldChar w:fldCharType="end"/>
+      </w:r>
       <w:r>
         <w:t>: IoT</w:t>
       </w:r>
@@ -3633,14 +3646,27 @@
       <w:r>
         <w:t xml:space="preserve">Ilustracija </w:t>
       </w:r>
-      <w:fldSimple w:instr=" SEQ Ilustracija \* ARABIC ">
-        <w:r>
-          <w:rPr>
-            <w:noProof/>
-          </w:rPr>
-          <w:t>4</w:t>
-        </w:r>
-      </w:fldSimple>
+      <w:r>
+        <w:fldChar w:fldCharType="begin"/>
+      </w:r>
+      <w:r>
+        <w:instrText xml:space="preserve"> SEQ Ilustracija \* ARABIC </w:instrText>
+      </w:r>
+      <w:r>
+        <w:fldChar w:fldCharType="separate"/>
+      </w:r>
+      <w:r>
+        <w:rPr>
+          <w:noProof/>
+        </w:rPr>
+        <w:t>4</w:t>
+      </w:r>
+      <w:r>
+        <w:rPr>
+          <w:noProof/>
+        </w:rPr>
+        <w:fldChar w:fldCharType="end"/>
+      </w:r>
       <w:r>
         <w:t>: Raspberry 3 blok dijagram</w:t>
       </w:r>
@@ -6519,14 +6545,27 @@
       <w:r>
         <w:t xml:space="preserve">Ilustracija </w:t>
       </w:r>
-      <w:fldSimple w:instr=" SEQ Ilustracija \* ARABIC ">
-        <w:r>
-          <w:rPr>
-            <w:noProof/>
-          </w:rPr>
-          <w:t>5</w:t>
-        </w:r>
-      </w:fldSimple>
+      <w:r>
+        <w:fldChar w:fldCharType="begin"/>
+      </w:r>
+      <w:r>
+        <w:instrText xml:space="preserve"> SEQ Ilustracija \* ARABIC </w:instrText>
+      </w:r>
+      <w:r>
+        <w:fldChar w:fldCharType="separate"/>
+      </w:r>
+      <w:r>
+        <w:rPr>
+          <w:noProof/>
+        </w:rPr>
+        <w:t>5</w:t>
+      </w:r>
+      <w:r>
+        <w:rPr>
+          <w:noProof/>
+        </w:rPr>
+        <w:fldChar w:fldCharType="end"/>
+      </w:r>
       <w:r>
         <w:t>: Tok jednog ciklusa u procesoru, tokom preuzimanja podataka</w:t>
       </w:r>
@@ -11991,14 +12030,27 @@
       <w:r>
         <w:t xml:space="preserve">Ilustracija </w:t>
       </w:r>
-      <w:fldSimple w:instr=" SEQ Ilustracija \* ARABIC ">
-        <w:r>
-          <w:rPr>
-            <w:noProof/>
-          </w:rPr>
-          <w:t>8</w:t>
-        </w:r>
-      </w:fldSimple>
+      <w:r>
+        <w:fldChar w:fldCharType="begin"/>
+      </w:r>
+      <w:r>
+        <w:instrText xml:space="preserve"> SEQ Ilustracija \* ARABIC </w:instrText>
+      </w:r>
+      <w:r>
+        <w:fldChar w:fldCharType="separate"/>
+      </w:r>
+      <w:r>
+        <w:rPr>
+          <w:noProof/>
+        </w:rPr>
+        <w:t>8</w:t>
+      </w:r>
+      <w:r>
+        <w:rPr>
+          <w:noProof/>
+        </w:rPr>
+        <w:fldChar w:fldCharType="end"/>
+      </w:r>
       <w:r>
         <w:t>: Raspored kanala prema 802.11b/g standardu</w:t>
       </w:r>
@@ -12198,14 +12250,27 @@
       <w:r>
         <w:t xml:space="preserve">Ilustracija </w:t>
       </w:r>
-      <w:fldSimple w:instr=" SEQ Ilustracija \* ARABIC ">
-        <w:r>
-          <w:rPr>
-            <w:noProof/>
-          </w:rPr>
-          <w:t>9</w:t>
-        </w:r>
-      </w:fldSimple>
+      <w:r>
+        <w:fldChar w:fldCharType="begin"/>
+      </w:r>
+      <w:r>
+        <w:instrText xml:space="preserve"> SEQ Ilustracija \* ARABIC </w:instrText>
+      </w:r>
+      <w:r>
+        <w:fldChar w:fldCharType="separate"/>
+      </w:r>
+      <w:r>
+        <w:rPr>
+          <w:noProof/>
+        </w:rPr>
+        <w:t>9</w:t>
+      </w:r>
+      <w:r>
+        <w:rPr>
+          <w:noProof/>
+        </w:rPr>
+        <w:fldChar w:fldCharType="end"/>
+      </w:r>
       <w:r>
         <w:t>: PWM Primjer</w:t>
       </w:r>
@@ -12619,14 +12684,27 @@
       <w:r>
         <w:t xml:space="preserve">Ilustracija </w:t>
       </w:r>
-      <w:fldSimple w:instr=" SEQ Ilustracija \* ARABIC ">
-        <w:r>
-          <w:rPr>
-            <w:noProof/>
-          </w:rPr>
-          <w:t>10</w:t>
-        </w:r>
-      </w:fldSimple>
+      <w:r>
+        <w:fldChar w:fldCharType="begin"/>
+      </w:r>
+      <w:r>
+        <w:instrText xml:space="preserve"> SEQ Ilustracija \* ARABIC </w:instrText>
+      </w:r>
+      <w:r>
+        <w:fldChar w:fldCharType="separate"/>
+      </w:r>
+      <w:r>
+        <w:rPr>
+          <w:noProof/>
+        </w:rPr>
+        <w:t>10</w:t>
+      </w:r>
+      <w:r>
+        <w:rPr>
+          <w:noProof/>
+        </w:rPr>
+        <w:fldChar w:fldCharType="end"/>
+      </w:r>
       <w:r>
         <w:t>: blok dijagram kontrolera</w:t>
       </w:r>
@@ -12918,14 +12996,27 @@
       <w:r>
         <w:t xml:space="preserve">Ilustracija </w:t>
       </w:r>
-      <w:fldSimple w:instr=" SEQ Ilustracija \* ARABIC ">
-        <w:r>
-          <w:rPr>
-            <w:noProof/>
-          </w:rPr>
-          <w:t>12</w:t>
-        </w:r>
-      </w:fldSimple>
+      <w:r>
+        <w:fldChar w:fldCharType="begin"/>
+      </w:r>
+      <w:r>
+        <w:instrText xml:space="preserve"> SEQ Ilustracija \* ARABIC </w:instrText>
+      </w:r>
+      <w:r>
+        <w:fldChar w:fldCharType="separate"/>
+      </w:r>
+      <w:r>
+        <w:rPr>
+          <w:noProof/>
+        </w:rPr>
+        <w:t>12</w:t>
+      </w:r>
+      <w:r>
+        <w:rPr>
+          <w:noProof/>
+        </w:rPr>
+        <w:fldChar w:fldCharType="end"/>
+      </w:r>
       <w:r>
         <w:t>: Blok dijagram Sample and Hold kola.</w:t>
       </w:r>
@@ -13012,25 +13103,51 @@
         <w:tab/>
         <w:t>U našem slučaju bitno je da se program izvršava na ovaj način da bi se izbjegli problemi, jer se rešenje sastoji od nadgledanja ARP tabela – koja sadrži MAC adrese svih korisnika koje opslužuje Access Point, Registracije korisnika na web strani – što znači da može biti i više desetina zahtjeva za web stranicom ili registracijom u određenom trenutku, kao i upisa i procesiranja prikupljenih informacija u baze podataka.</w:t>
       </w:r>
-      <w:bookmarkStart w:id="25" w:name="_GoBack"/>
-      <w:bookmarkEnd w:id="25"/>
+    </w:p>
+    <w:p>
+      <w:pPr>
+        <w:pStyle w:val="Heading3"/>
+        <w:rPr>
+          <w:lang w:val="sr-Latn-ME"/>
+        </w:rPr>
+      </w:pPr>
+      <w:r>
+        <w:rPr>
+          <w:lang w:val="sr-Latn-ME"/>
+        </w:rPr>
+        <w:t>Threads and processes in Java</w:t>
+      </w:r>
+    </w:p>
+    <w:p>
+      <w:pPr>
+        <w:ind w:firstLine="0"/>
+        <w:rPr>
+          <w:lang w:val="sr-Latn-ME"/>
+        </w:rPr>
+      </w:pPr>
+      <w:r>
+        <w:rPr>
+          <w:lang w:val="sr-Latn-ME"/>
+        </w:rPr>
+        <w:t>U Java programskom jeziku moguće je izvršavati zadatke istovremeno na dva načina. Jedan je putem procesa dok je drugi putem niti (Thread). Glavne razlike su:</w:t>
+      </w:r>
     </w:p>
     <w:p>
       <w:pPr>
         <w:pStyle w:val="ListParagraph"/>
         <w:numPr>
           <w:ilvl w:val="0"/>
-          <w:numId w:val="4"/>
+          <w:numId w:val="10"/>
         </w:numPr>
         <w:rPr>
-          <w:lang w:val="sr-Latn-RS"/>
-        </w:rPr>
-      </w:pPr>
-      <w:r>
-        <w:rPr>
-          <w:lang w:val="sr-Latn-RS"/>
-        </w:rPr>
-        <w:t>zasto je bitno da bude u vise procesa.</w:t>
+          <w:lang w:val="sr-Latn-ME"/>
+        </w:rPr>
+      </w:pPr>
+      <w:r>
+        <w:rPr>
+          <w:lang w:val="sr-Latn-ME"/>
+        </w:rPr>
+        <w:t>Niti dijele memorijski prostor i prostor za adresiranje dok procesi imaju svoj zaseban prostor.</w:t>
       </w:r>
     </w:p>
     <w:p>
@@ -13038,17 +13155,17 @@
         <w:pStyle w:val="ListParagraph"/>
         <w:numPr>
           <w:ilvl w:val="0"/>
-          <w:numId w:val="4"/>
+          <w:numId w:val="10"/>
         </w:numPr>
         <w:rPr>
-          <w:lang w:val="sr-Latn-RS"/>
-        </w:rPr>
-      </w:pPr>
-      <w:r>
-        <w:rPr>
-          <w:lang w:val="sr-Latn-RS"/>
-        </w:rPr>
-        <w:t>sta je proces, nit i razlika</w:t>
+          <w:lang w:val="sr-Latn-ME"/>
+        </w:rPr>
+      </w:pPr>
+      <w:r>
+        <w:rPr>
+          <w:lang w:val="sr-Latn-ME"/>
+        </w:rPr>
+        <w:t>Niti imaju direktan pristup segmentu podataka procesa koji ih je pokrenuo, dok procesi imaju kopiju segmenta podataka.</w:t>
       </w:r>
     </w:p>
     <w:p>
@@ -13056,17 +13173,23 @@
         <w:pStyle w:val="ListParagraph"/>
         <w:numPr>
           <w:ilvl w:val="0"/>
-          <w:numId w:val="4"/>
+          <w:numId w:val="10"/>
         </w:numPr>
         <w:rPr>
-          <w:lang w:val="sr-Latn-RS"/>
-        </w:rPr>
-      </w:pPr>
-      <w:r>
-        <w:rPr>
-          <w:lang w:val="sr-Latn-RS"/>
-        </w:rPr>
-        <w:t>problemi kod odvijanja programa u vise procesa</w:t>
+          <w:lang w:val="sr-Latn-ME"/>
+        </w:rPr>
+      </w:pPr>
+      <w:r>
+        <w:rPr>
+          <w:lang w:val="sr-Latn-ME"/>
+        </w:rPr>
+        <w:t xml:space="preserve"> </w:t>
+      </w:r>
+      <w:r>
+        <w:rPr>
+          <w:lang w:val="sr-Latn-ME"/>
+        </w:rPr>
+        <w:t>Ukoliko postoji više niti u jednom procesu, te niti mogu komunicirati direktno. Kod procesa se koristi inter-procesna komunikacija između povezanih procesa.</w:t>
       </w:r>
     </w:p>
     <w:p>
@@ -13074,22 +13197,2148 @@
         <w:pStyle w:val="ListParagraph"/>
         <w:numPr>
           <w:ilvl w:val="0"/>
-          <w:numId w:val="4"/>
+          <w:numId w:val="10"/>
         </w:numPr>
         <w:rPr>
-          <w:lang w:val="sr-Latn-RS"/>
-        </w:rPr>
-      </w:pPr>
-      <w:r>
-        <w:rPr>
-          <w:lang w:val="sr-Latn-RS"/>
-        </w:rPr>
-        <w:t>osiguravanje tacnosti pristupa objektu</w:t>
-      </w:r>
-    </w:p>
-    <w:p>
-      <w:pPr>
+          <w:lang w:val="sr-Latn-ME"/>
+        </w:rPr>
+      </w:pPr>
+      <w:r>
+        <w:rPr>
+          <w:lang w:val="sr-Latn-ME"/>
+        </w:rPr>
+        <w:t xml:space="preserve">Komunikacija između niti kao i njihovo generisanje je relativno procesorski </w:t>
+      </w:r>
+      <w:r>
+        <w:t>“jeftino”, dok je pokretanje jako memorijski i procesorski “skupo”.</w:t>
+      </w:r>
+    </w:p>
+    <w:p>
+      <w:pPr>
+        <w:pStyle w:val="ListParagraph"/>
+        <w:numPr>
+          <w:ilvl w:val="0"/>
+          <w:numId w:val="10"/>
+        </w:numPr>
+        <w:rPr>
+          <w:lang w:val="sr-Latn-ME"/>
+        </w:rPr>
+      </w:pPr>
+      <w:r>
+        <w:rPr>
+          <w:lang w:val="sr-Latn-ME"/>
+        </w:rPr>
+        <w:t>Niti imaju određenu mogućnost za određenom kontrolom drugih niti u istom procesu dok procesi mogu samo upravljat</w:t>
+      </w:r>
+      <w:r>
+        <w:rPr>
+          <w:lang w:val="sr-Latn-ME"/>
+        </w:rPr>
+        <w:t>i decom procesima, tj onima koji su proistekli iz njih samih. (novi proces se generiše duplikacijom postojećeg procesa)</w:t>
+      </w:r>
+    </w:p>
+    <w:p>
+      <w:pPr>
+        <w:pStyle w:val="ListParagraph"/>
+        <w:numPr>
+          <w:ilvl w:val="0"/>
+          <w:numId w:val="10"/>
+        </w:numPr>
+        <w:rPr>
+          <w:lang w:val="sr-Latn-RS"/>
+        </w:rPr>
+      </w:pPr>
+      <w:r>
+        <w:rPr>
+          <w:lang w:val="sr-Latn-ME"/>
+        </w:rPr>
+        <w:t>Promjene na glavnoj niti mogu uticati na ostale niti istog procesa, dok to ne važi za same procese.</w:t>
+      </w:r>
+    </w:p>
+    <w:p>
+      <w:pPr>
+        <w:keepNext/>
         <w:ind w:firstLine="0"/>
+        <w:jc w:val="center"/>
+      </w:pPr>
+      <w:r>
+        <w:rPr>
+          <w:noProof/>
+          <w:lang w:val="sr-Latn-RS"/>
+        </w:rPr>
+        <w:lastRenderedPageBreak/>
+        <w:drawing>
+          <wp:inline distT="0" distB="0" distL="0" distR="0">
+            <wp:extent cx="3451927" cy="2390459"/>
+            <wp:effectExtent l="0" t="0" r="0" b="0"/>
+            <wp:docPr id="13" name="Picture 13" descr="C:\Users\milor\AppData\Local\Microsoft\Windows\INetCache\Content.Word\Process vs Thread in Java.jpg"/>
+            <wp:cNvGraphicFramePr>
+              <a:graphicFrameLocks xmlns:a="http://schemas.openxmlformats.org/drawingml/2006/main" noChangeAspect="1"/>
+            </wp:cNvGraphicFramePr>
+            <a:graphic xmlns:a="http://schemas.openxmlformats.org/drawingml/2006/main">
+              <a:graphicData uri="http://schemas.openxmlformats.org/drawingml/2006/picture">
+                <pic:pic xmlns:pic="http://schemas.openxmlformats.org/drawingml/2006/picture">
+                  <pic:nvPicPr>
+                    <pic:cNvPr id="0" name="Picture 3" descr="C:\Users\milor\AppData\Local\Microsoft\Windows\INetCache\Content.Word\Process vs Thread in Java.jpg"/>
+                    <pic:cNvPicPr>
+                      <a:picLocks noChangeAspect="1" noChangeArrowheads="1"/>
+                    </pic:cNvPicPr>
+                  </pic:nvPicPr>
+                  <pic:blipFill>
+                    <a:blip r:embed="rId23">
+                      <a:extLst>
+                        <a:ext uri="{28A0092B-C50C-407E-A947-70E740481C1C}">
+                          <a14:useLocalDpi xmlns:a14="http://schemas.microsoft.com/office/drawing/2010/main" val="0"/>
+                        </a:ext>
+                      </a:extLst>
+                    </a:blip>
+                    <a:srcRect/>
+                    <a:stretch>
+                      <a:fillRect/>
+                    </a:stretch>
+                  </pic:blipFill>
+                  <pic:spPr bwMode="auto">
+                    <a:xfrm>
+                      <a:off x="0" y="0"/>
+                      <a:ext cx="3464483" cy="2399154"/>
+                    </a:xfrm>
+                    <a:prstGeom prst="rect">
+                      <a:avLst/>
+                    </a:prstGeom>
+                    <a:noFill/>
+                    <a:ln>
+                      <a:noFill/>
+                    </a:ln>
+                  </pic:spPr>
+                </pic:pic>
+              </a:graphicData>
+            </a:graphic>
+          </wp:inline>
+        </w:drawing>
+      </w:r>
+    </w:p>
+    <w:p>
+      <w:pPr>
+        <w:pStyle w:val="Caption"/>
+        <w:jc w:val="center"/>
+        <w:rPr>
+          <w:lang w:val="sr-Latn-RS"/>
+        </w:rPr>
+      </w:pPr>
+      <w:r>
+        <w:t xml:space="preserve">Ilustracija </w:t>
+      </w:r>
+      <w:r>
+        <w:fldChar w:fldCharType="begin"/>
+      </w:r>
+      <w:r>
+        <w:instrText xml:space="preserve"> SEQ Ilustracija \* ARABIC </w:instrText>
+      </w:r>
+      <w:r>
+        <w:fldChar w:fldCharType="separate"/>
+      </w:r>
+      <w:r>
+        <w:rPr>
+          <w:noProof/>
+        </w:rPr>
+        <w:t>13</w:t>
+      </w:r>
+      <w:r>
+        <w:fldChar w:fldCharType="end"/>
+      </w:r>
+      <w:r>
+        <w:t>: Poređenje procesa i niti</w:t>
+      </w:r>
+    </w:p>
+    <w:p>
+      <w:pPr>
+        <w:ind w:firstLine="0"/>
+        <w:rPr>
+          <w:lang w:val="sr-Latn-RS"/>
+        </w:rPr>
+      </w:pPr>
+      <w:r>
+        <w:rPr>
+          <w:lang w:val="sr-Latn-RS"/>
+        </w:rPr>
+        <w:t xml:space="preserve">S obzirom da u našem programu u svakom trenutku znamo koliko će nam niti biti potrebno da bi se program izvršavao koristi se </w:t>
+      </w:r>
+    </w:p>
+    <w:p>
+      <w:pPr>
+        <w:ind w:firstLine="0"/>
+        <w:rPr>
+          <w:rStyle w:val="HTMLCode"/>
+          <w:rFonts w:eastAsiaTheme="minorHAnsi"/>
+          <w:sz w:val="21"/>
+          <w:szCs w:val="21"/>
+        </w:rPr>
+      </w:pPr>
+      <w:r>
+        <w:rPr>
+          <w:rStyle w:val="HTMLCode"/>
+          <w:rFonts w:eastAsiaTheme="minorHAnsi"/>
+          <w:sz w:val="21"/>
+          <w:szCs w:val="21"/>
+        </w:rPr>
+        <w:t>ExecutorService executor = Executors.newFixedThreadPool(2);</w:t>
+      </w:r>
+    </w:p>
+    <w:p>
+      <w:pPr>
+        <w:ind w:firstLine="0"/>
+        <w:rPr>
+          <w:lang w:val="sr-Latn-RS"/>
+        </w:rPr>
+      </w:pPr>
+      <w:r>
+        <w:rPr>
+          <w:lang w:val="sr-Latn-RS"/>
+        </w:rPr>
+        <w:t>koji obezbjeđuje tačan broj niti za korišćenje.</w:t>
+      </w:r>
+    </w:p>
+    <w:p>
+      <w:pPr>
+        <w:ind w:firstLine="0"/>
+        <w:rPr>
+          <w:lang w:val="sr-Latn-RS"/>
+        </w:rPr>
+      </w:pPr>
+      <w:r>
+        <w:rPr>
+          <w:lang w:val="sr-Latn-RS"/>
+        </w:rPr>
+        <w:tab/>
+        <w:t xml:space="preserve">Problemi do kojih može doći prilikom odvijanja programa u nitima jesu vezani za pristup promenjivim koje ako nisu deklarisane kao volatile, što može značiti da </w:t>
+      </w:r>
+      <w:r>
+        <w:rPr>
+          <w:lang w:val="sr-Latn-RS"/>
+        </w:rPr>
+        <w:t>varijabla na kojoj je izvršena promjena od strane jedne niti ne mora biti vidljiva drugoj niti. Takođe pristup objektima može biti problem kod slučaja gdje želimo da program pristupa istoj instanci objekta (implementacija singleton design pattern-a) tako da u isto vrijeme pristupe objektu 2 niti i naprave 2 instance istog objekta, a ovo može dovesti do daljih komplikacija posebno kada se radi o objektima za pristup bazama podataka.</w:t>
+      </w:r>
+    </w:p>
+    <w:p>
+      <w:pPr>
+        <w:pStyle w:val="Heading3"/>
+        <w:rPr>
+          <w:lang w:val="sr-Latn-RS"/>
+        </w:rPr>
+      </w:pPr>
+      <w:r>
+        <w:rPr>
+          <w:lang w:val="sr-Latn-RS"/>
+        </w:rPr>
+        <w:t xml:space="preserve">Primer razlike u implementaciji singleton </w:t>
+      </w:r>
+      <w:r>
+        <w:rPr>
+          <w:lang w:val="sr-Latn-RS"/>
+        </w:rPr>
+        <w:t>obrasca</w:t>
+      </w:r>
+    </w:p>
+    <w:p>
+      <w:pPr>
+        <w:ind w:firstLine="0"/>
+        <w:rPr>
+          <w:lang w:val="sr-Latn-ME"/>
+        </w:rPr>
+      </w:pPr>
+      <w:r>
+        <w:rPr>
+          <w:lang w:val="sr-Latn-RS"/>
+        </w:rPr>
+        <w:t xml:space="preserve">Pri pravljenju objekata možemo se susreti sa tehnikama poput </w:t>
+      </w:r>
+      <w:r>
+        <w:t xml:space="preserve">“lazy instantiation” </w:t>
+      </w:r>
+      <w:r>
+        <w:rPr>
+          <w:lang w:val="sr-Latn-ME"/>
+        </w:rPr>
+        <w:t>što se može vidjeti na primjeru lazy singletona, a to znači da se kreiranje objekta odlaže do onog trenutka kada nam je potreban, tj do trenutka kada pozovemo getInstance() nad ClassicSingleton klasom.</w:t>
+      </w:r>
+    </w:p>
+    <w:p>
+      <w:pPr>
+        <w:ind w:firstLine="0"/>
+        <w:rPr>
+          <w:lang w:val="sr-Latn-ME"/>
+        </w:rPr>
+      </w:pPr>
+    </w:p>
+    <w:p>
+      <w:pPr>
+        <w:ind w:firstLine="0"/>
+        <w:rPr>
+          <w:lang w:val="sr-Latn-ME"/>
+        </w:rPr>
+      </w:pPr>
+    </w:p>
+    <w:p>
+      <w:pPr>
+        <w:ind w:firstLine="0"/>
+        <w:rPr>
+          <w:lang w:val="sr-Latn-ME"/>
+        </w:rPr>
+      </w:pPr>
+    </w:p>
+    <w:p>
+      <w:pPr>
+        <w:ind w:firstLine="0"/>
+        <w:rPr>
+          <w:lang w:val="sr-Latn-ME"/>
+        </w:rPr>
+      </w:pPr>
+    </w:p>
+    <w:p>
+      <w:pPr>
+        <w:ind w:firstLine="0"/>
+        <w:rPr>
+          <w:lang w:val="sr-Cyrl-ME"/>
+        </w:rPr>
+      </w:pPr>
+      <w:r>
+        <w:rPr>
+          <w:lang w:val="sr-Latn-RS"/>
+        </w:rPr>
+        <w:lastRenderedPageBreak/>
+        <w:t>Standardna implementacija Singleton-a</w:t>
+      </w:r>
+    </w:p>
+    <w:p>
+      <w:pPr>
+        <w:pStyle w:val="HTMLPreformatted"/>
+        <w:shd w:val="clear" w:color="auto" w:fill="2B2B2B"/>
+        <w:rPr>
+          <w:color w:val="A9B7C6"/>
+          <w:sz w:val="18"/>
+          <w:szCs w:val="18"/>
+        </w:rPr>
+      </w:pPr>
+      <w:r>
+        <w:rPr>
+          <w:color w:val="CC7832"/>
+          <w:sz w:val="18"/>
+          <w:szCs w:val="18"/>
+        </w:rPr>
+        <w:t xml:space="preserve">public class </w:t>
+      </w:r>
+      <w:r>
+        <w:rPr>
+          <w:color w:val="A9B7C6"/>
+          <w:sz w:val="18"/>
+          <w:szCs w:val="18"/>
+        </w:rPr>
+        <w:t>ClassicSingleton {</w:t>
+      </w:r>
+      <w:r>
+        <w:rPr>
+          <w:color w:val="A9B7C6"/>
+          <w:sz w:val="18"/>
+          <w:szCs w:val="18"/>
+        </w:rPr>
+        <w:br/>
+        <w:t xml:space="preserve">    </w:t>
+      </w:r>
+      <w:r>
+        <w:rPr>
+          <w:color w:val="CC7832"/>
+          <w:sz w:val="18"/>
+          <w:szCs w:val="18"/>
+        </w:rPr>
+        <w:t xml:space="preserve">private static </w:t>
+      </w:r>
+      <w:r>
+        <w:rPr>
+          <w:color w:val="A9B7C6"/>
+          <w:sz w:val="18"/>
+          <w:szCs w:val="18"/>
+        </w:rPr>
+        <w:t xml:space="preserve">ClassicSingleton </w:t>
+      </w:r>
+      <w:r>
+        <w:rPr>
+          <w:i/>
+          <w:iCs/>
+          <w:color w:val="9876AA"/>
+          <w:sz w:val="18"/>
+          <w:szCs w:val="18"/>
+        </w:rPr>
+        <w:t xml:space="preserve">instance </w:t>
+      </w:r>
+      <w:r>
+        <w:rPr>
+          <w:color w:val="A9B7C6"/>
+          <w:sz w:val="18"/>
+          <w:szCs w:val="18"/>
+        </w:rPr>
+        <w:t xml:space="preserve">= </w:t>
+      </w:r>
+      <w:r>
+        <w:rPr>
+          <w:color w:val="CC7832"/>
+          <w:sz w:val="18"/>
+          <w:szCs w:val="18"/>
+        </w:rPr>
+        <w:t xml:space="preserve">new </w:t>
+      </w:r>
+      <w:r>
+        <w:rPr>
+          <w:color w:val="A9B7C6"/>
+          <w:sz w:val="18"/>
+          <w:szCs w:val="18"/>
+        </w:rPr>
+        <w:t>ClassicSingleton()</w:t>
+      </w:r>
+      <w:r>
+        <w:rPr>
+          <w:color w:val="CC7832"/>
+          <w:sz w:val="18"/>
+          <w:szCs w:val="18"/>
+        </w:rPr>
+        <w:t>;</w:t>
+      </w:r>
+      <w:r>
+        <w:rPr>
+          <w:color w:val="CC7832"/>
+          <w:sz w:val="18"/>
+          <w:szCs w:val="18"/>
+        </w:rPr>
+        <w:br/>
+        <w:t xml:space="preserve">    protected </w:t>
+      </w:r>
+      <w:r>
+        <w:rPr>
+          <w:color w:val="FFC66D"/>
+          <w:sz w:val="18"/>
+          <w:szCs w:val="18"/>
+        </w:rPr>
+        <w:t>ClassicSingleton</w:t>
+      </w:r>
+      <w:r>
+        <w:rPr>
+          <w:color w:val="A9B7C6"/>
+          <w:sz w:val="18"/>
+          <w:szCs w:val="18"/>
+        </w:rPr>
+        <w:t>() {</w:t>
+      </w:r>
+      <w:r>
+        <w:rPr>
+          <w:color w:val="A9B7C6"/>
+          <w:sz w:val="18"/>
+          <w:szCs w:val="18"/>
+        </w:rPr>
+        <w:br/>
+        <w:t xml:space="preserve">        </w:t>
+      </w:r>
+      <w:r>
+        <w:rPr>
+          <w:color w:val="808080"/>
+          <w:sz w:val="18"/>
+          <w:szCs w:val="18"/>
+        </w:rPr>
+        <w:t>// Hidden constructor.</w:t>
+      </w:r>
+      <w:r>
+        <w:rPr>
+          <w:color w:val="808080"/>
+          <w:sz w:val="18"/>
+          <w:szCs w:val="18"/>
+        </w:rPr>
+        <w:br/>
+        <w:t xml:space="preserve">    </w:t>
+      </w:r>
+      <w:r>
+        <w:rPr>
+          <w:color w:val="A9B7C6"/>
+          <w:sz w:val="18"/>
+          <w:szCs w:val="18"/>
+        </w:rPr>
+        <w:t>}</w:t>
+      </w:r>
+      <w:r>
+        <w:rPr>
+          <w:color w:val="A9B7C6"/>
+          <w:sz w:val="18"/>
+          <w:szCs w:val="18"/>
+        </w:rPr>
+        <w:br/>
+        <w:t xml:space="preserve">    </w:t>
+      </w:r>
+      <w:r>
+        <w:rPr>
+          <w:color w:val="CC7832"/>
+          <w:sz w:val="18"/>
+          <w:szCs w:val="18"/>
+        </w:rPr>
+        <w:t xml:space="preserve">public static </w:t>
+      </w:r>
+      <w:r>
+        <w:rPr>
+          <w:color w:val="A9B7C6"/>
+          <w:sz w:val="18"/>
+          <w:szCs w:val="18"/>
+        </w:rPr>
+        <w:t xml:space="preserve">ClassicSingleton </w:t>
+      </w:r>
+      <w:r>
+        <w:rPr>
+          <w:color w:val="FFC66D"/>
+          <w:sz w:val="18"/>
+          <w:szCs w:val="18"/>
+        </w:rPr>
+        <w:t>getInstance</w:t>
+      </w:r>
+      <w:r>
+        <w:rPr>
+          <w:color w:val="A9B7C6"/>
+          <w:sz w:val="18"/>
+          <w:szCs w:val="18"/>
+        </w:rPr>
+        <w:t>() {</w:t>
+      </w:r>
+      <w:r>
+        <w:rPr>
+          <w:color w:val="A9B7C6"/>
+          <w:sz w:val="18"/>
+          <w:szCs w:val="18"/>
+        </w:rPr>
+        <w:br/>
+        <w:t xml:space="preserve">        </w:t>
+      </w:r>
+      <w:r>
+        <w:rPr>
+          <w:color w:val="CC7832"/>
+          <w:sz w:val="18"/>
+          <w:szCs w:val="18"/>
+        </w:rPr>
+        <w:t xml:space="preserve">return </w:t>
+      </w:r>
+      <w:r>
+        <w:rPr>
+          <w:i/>
+          <w:iCs/>
+          <w:color w:val="9876AA"/>
+          <w:sz w:val="18"/>
+          <w:szCs w:val="18"/>
+        </w:rPr>
+        <w:t>instance</w:t>
+      </w:r>
+      <w:r>
+        <w:rPr>
+          <w:color w:val="CC7832"/>
+          <w:sz w:val="18"/>
+          <w:szCs w:val="18"/>
+        </w:rPr>
+        <w:t>;</w:t>
+      </w:r>
+      <w:r>
+        <w:rPr>
+          <w:color w:val="CC7832"/>
+          <w:sz w:val="18"/>
+          <w:szCs w:val="18"/>
+        </w:rPr>
+        <w:br/>
+        <w:t xml:space="preserve">    </w:t>
+      </w:r>
+      <w:r>
+        <w:rPr>
+          <w:color w:val="A9B7C6"/>
+          <w:sz w:val="18"/>
+          <w:szCs w:val="18"/>
+        </w:rPr>
+        <w:t>}</w:t>
+      </w:r>
+      <w:r>
+        <w:rPr>
+          <w:color w:val="A9B7C6"/>
+          <w:sz w:val="18"/>
+          <w:szCs w:val="18"/>
+        </w:rPr>
+        <w:br/>
+        <w:t>}</w:t>
+      </w:r>
+    </w:p>
+    <w:p>
+      <w:pPr>
+        <w:ind w:firstLine="0"/>
+        <w:rPr>
+          <w:lang w:val="sr-Latn-ME"/>
+        </w:rPr>
+      </w:pPr>
+      <w:r>
+        <w:rPr>
+          <w:lang w:val="sr-Latn-ME"/>
+        </w:rPr>
+        <w:t>Lazy Singleton</w:t>
+      </w:r>
+    </w:p>
+    <w:p>
+      <w:pPr>
+        <w:pStyle w:val="HTMLPreformatted"/>
+        <w:shd w:val="clear" w:color="auto" w:fill="2B2B2B"/>
+        <w:rPr>
+          <w:color w:val="A9B7C6"/>
+          <w:sz w:val="18"/>
+          <w:szCs w:val="18"/>
+        </w:rPr>
+      </w:pPr>
+      <w:r>
+        <w:rPr>
+          <w:color w:val="CC7832"/>
+          <w:sz w:val="18"/>
+          <w:szCs w:val="18"/>
+        </w:rPr>
+        <w:t xml:space="preserve">public class </w:t>
+      </w:r>
+      <w:r>
+        <w:rPr>
+          <w:color w:val="A9B7C6"/>
+          <w:sz w:val="18"/>
+          <w:szCs w:val="18"/>
+        </w:rPr>
+        <w:t>ClassicSingleton {</w:t>
+      </w:r>
+      <w:r>
+        <w:rPr>
+          <w:color w:val="A9B7C6"/>
+          <w:sz w:val="18"/>
+          <w:szCs w:val="18"/>
+        </w:rPr>
+        <w:br/>
+        <w:t xml:space="preserve">    </w:t>
+      </w:r>
+      <w:r>
+        <w:rPr>
+          <w:color w:val="CC7832"/>
+          <w:sz w:val="18"/>
+          <w:szCs w:val="18"/>
+        </w:rPr>
+        <w:t xml:space="preserve">private static </w:t>
+      </w:r>
+      <w:r>
+        <w:rPr>
+          <w:color w:val="A9B7C6"/>
+          <w:sz w:val="18"/>
+          <w:szCs w:val="18"/>
+        </w:rPr>
+        <w:t xml:space="preserve">ClassicSingleton </w:t>
+      </w:r>
+      <w:r>
+        <w:rPr>
+          <w:i/>
+          <w:iCs/>
+          <w:color w:val="9876AA"/>
+          <w:sz w:val="18"/>
+          <w:szCs w:val="18"/>
+        </w:rPr>
+        <w:t xml:space="preserve">instance </w:t>
+      </w:r>
+      <w:r>
+        <w:rPr>
+          <w:color w:val="A9B7C6"/>
+          <w:sz w:val="18"/>
+          <w:szCs w:val="18"/>
+        </w:rPr>
+        <w:t xml:space="preserve">= </w:t>
+      </w:r>
+      <w:r>
+        <w:rPr>
+          <w:color w:val="CC7832"/>
+          <w:sz w:val="18"/>
+          <w:szCs w:val="18"/>
+        </w:rPr>
+        <w:t>null;</w:t>
+      </w:r>
+      <w:r>
+        <w:rPr>
+          <w:color w:val="CC7832"/>
+          <w:sz w:val="18"/>
+          <w:szCs w:val="18"/>
+        </w:rPr>
+        <w:br/>
+        <w:t xml:space="preserve">    protected </w:t>
+      </w:r>
+      <w:r>
+        <w:rPr>
+          <w:color w:val="FFC66D"/>
+          <w:sz w:val="18"/>
+          <w:szCs w:val="18"/>
+        </w:rPr>
+        <w:t>ClassicSingleton</w:t>
+      </w:r>
+      <w:r>
+        <w:rPr>
+          <w:color w:val="A9B7C6"/>
+          <w:sz w:val="18"/>
+          <w:szCs w:val="18"/>
+        </w:rPr>
+        <w:t>() {</w:t>
+      </w:r>
+      <w:r>
+        <w:rPr>
+          <w:color w:val="A9B7C6"/>
+          <w:sz w:val="18"/>
+          <w:szCs w:val="18"/>
+        </w:rPr>
+        <w:br/>
+        <w:t xml:space="preserve">        </w:t>
+      </w:r>
+      <w:r>
+        <w:rPr>
+          <w:color w:val="808080"/>
+          <w:sz w:val="18"/>
+          <w:szCs w:val="18"/>
+        </w:rPr>
+        <w:t>// Hidden constructor.</w:t>
+      </w:r>
+      <w:r>
+        <w:rPr>
+          <w:color w:val="808080"/>
+          <w:sz w:val="18"/>
+          <w:szCs w:val="18"/>
+        </w:rPr>
+        <w:br/>
+        <w:t xml:space="preserve">    </w:t>
+      </w:r>
+      <w:r>
+        <w:rPr>
+          <w:color w:val="A9B7C6"/>
+          <w:sz w:val="18"/>
+          <w:szCs w:val="18"/>
+        </w:rPr>
+        <w:t>}</w:t>
+      </w:r>
+      <w:r>
+        <w:rPr>
+          <w:color w:val="A9B7C6"/>
+          <w:sz w:val="18"/>
+          <w:szCs w:val="18"/>
+        </w:rPr>
+        <w:br/>
+        <w:t xml:space="preserve">    </w:t>
+      </w:r>
+      <w:r>
+        <w:rPr>
+          <w:color w:val="CC7832"/>
+          <w:sz w:val="18"/>
+          <w:szCs w:val="18"/>
+        </w:rPr>
+        <w:t xml:space="preserve">public static </w:t>
+      </w:r>
+      <w:r>
+        <w:rPr>
+          <w:color w:val="A9B7C6"/>
+          <w:sz w:val="18"/>
+          <w:szCs w:val="18"/>
+        </w:rPr>
+        <w:t xml:space="preserve">ClassicSingleton </w:t>
+      </w:r>
+      <w:r>
+        <w:rPr>
+          <w:color w:val="FFC66D"/>
+          <w:sz w:val="18"/>
+          <w:szCs w:val="18"/>
+        </w:rPr>
+        <w:t>getInstance</w:t>
+      </w:r>
+      <w:r>
+        <w:rPr>
+          <w:color w:val="A9B7C6"/>
+          <w:sz w:val="18"/>
+          <w:szCs w:val="18"/>
+        </w:rPr>
+        <w:t>() {</w:t>
+      </w:r>
+      <w:r>
+        <w:rPr>
+          <w:color w:val="A9B7C6"/>
+          <w:sz w:val="18"/>
+          <w:szCs w:val="18"/>
+        </w:rPr>
+        <w:br/>
+        <w:t xml:space="preserve">        </w:t>
+      </w:r>
+      <w:r>
+        <w:rPr>
+          <w:color w:val="CC7832"/>
+          <w:sz w:val="18"/>
+          <w:szCs w:val="18"/>
+        </w:rPr>
+        <w:t>if</w:t>
+      </w:r>
+      <w:r>
+        <w:rPr>
+          <w:color w:val="A9B7C6"/>
+          <w:sz w:val="18"/>
+          <w:szCs w:val="18"/>
+        </w:rPr>
+        <w:t>(</w:t>
+      </w:r>
+      <w:r>
+        <w:rPr>
+          <w:i/>
+          <w:iCs/>
+          <w:color w:val="9876AA"/>
+          <w:sz w:val="18"/>
+          <w:szCs w:val="18"/>
+        </w:rPr>
+        <w:t xml:space="preserve">instance </w:t>
+      </w:r>
+      <w:r>
+        <w:rPr>
+          <w:color w:val="A9B7C6"/>
+          <w:sz w:val="18"/>
+          <w:szCs w:val="18"/>
+        </w:rPr>
+        <w:t xml:space="preserve">== </w:t>
+      </w:r>
+      <w:r>
+        <w:rPr>
+          <w:color w:val="CC7832"/>
+          <w:sz w:val="18"/>
+          <w:szCs w:val="18"/>
+        </w:rPr>
+        <w:t>null</w:t>
+      </w:r>
+      <w:r>
+        <w:rPr>
+          <w:color w:val="A9B7C6"/>
+          <w:sz w:val="18"/>
+          <w:szCs w:val="18"/>
+        </w:rPr>
+        <w:t>) {</w:t>
+      </w:r>
+      <w:r>
+        <w:rPr>
+          <w:color w:val="A9B7C6"/>
+          <w:sz w:val="18"/>
+          <w:szCs w:val="18"/>
+        </w:rPr>
+        <w:br/>
+        <w:t xml:space="preserve">            </w:t>
+      </w:r>
+      <w:r>
+        <w:rPr>
+          <w:i/>
+          <w:iCs/>
+          <w:color w:val="9876AA"/>
+          <w:sz w:val="18"/>
+          <w:szCs w:val="18"/>
+        </w:rPr>
+        <w:t xml:space="preserve">instance </w:t>
+      </w:r>
+      <w:r>
+        <w:rPr>
+          <w:color w:val="A9B7C6"/>
+          <w:sz w:val="18"/>
+          <w:szCs w:val="18"/>
+        </w:rPr>
+        <w:t xml:space="preserve">= </w:t>
+      </w:r>
+      <w:r>
+        <w:rPr>
+          <w:color w:val="CC7832"/>
+          <w:sz w:val="18"/>
+          <w:szCs w:val="18"/>
+        </w:rPr>
+        <w:t xml:space="preserve">new </w:t>
+      </w:r>
+      <w:r>
+        <w:rPr>
+          <w:color w:val="A9B7C6"/>
+          <w:sz w:val="18"/>
+          <w:szCs w:val="18"/>
+        </w:rPr>
+        <w:t>ClassicSingleton()</w:t>
+      </w:r>
+      <w:r>
+        <w:rPr>
+          <w:color w:val="CC7832"/>
+          <w:sz w:val="18"/>
+          <w:szCs w:val="18"/>
+        </w:rPr>
+        <w:t>;</w:t>
+      </w:r>
+      <w:r>
+        <w:rPr>
+          <w:color w:val="CC7832"/>
+          <w:sz w:val="18"/>
+          <w:szCs w:val="18"/>
+        </w:rPr>
+        <w:br/>
+        <w:t xml:space="preserve">        </w:t>
+      </w:r>
+      <w:r>
+        <w:rPr>
+          <w:color w:val="A9B7C6"/>
+          <w:sz w:val="18"/>
+          <w:szCs w:val="18"/>
+        </w:rPr>
+        <w:t>}</w:t>
+      </w:r>
+      <w:r>
+        <w:rPr>
+          <w:color w:val="A9B7C6"/>
+          <w:sz w:val="18"/>
+          <w:szCs w:val="18"/>
+        </w:rPr>
+        <w:br/>
+        <w:t xml:space="preserve">        </w:t>
+      </w:r>
+      <w:r>
+        <w:rPr>
+          <w:color w:val="CC7832"/>
+          <w:sz w:val="18"/>
+          <w:szCs w:val="18"/>
+        </w:rPr>
+        <w:t xml:space="preserve">return </w:t>
+      </w:r>
+      <w:r>
+        <w:rPr>
+          <w:i/>
+          <w:iCs/>
+          <w:color w:val="9876AA"/>
+          <w:sz w:val="18"/>
+          <w:szCs w:val="18"/>
+        </w:rPr>
+        <w:t>instance</w:t>
+      </w:r>
+      <w:r>
+        <w:rPr>
+          <w:color w:val="CC7832"/>
+          <w:sz w:val="18"/>
+          <w:szCs w:val="18"/>
+        </w:rPr>
+        <w:t>;</w:t>
+      </w:r>
+      <w:r>
+        <w:rPr>
+          <w:color w:val="CC7832"/>
+          <w:sz w:val="18"/>
+          <w:szCs w:val="18"/>
+        </w:rPr>
+        <w:br/>
+        <w:t xml:space="preserve">    </w:t>
+      </w:r>
+      <w:r>
+        <w:rPr>
+          <w:color w:val="A9B7C6"/>
+          <w:sz w:val="18"/>
+          <w:szCs w:val="18"/>
+        </w:rPr>
+        <w:t>}</w:t>
+      </w:r>
+      <w:r>
+        <w:rPr>
+          <w:color w:val="A9B7C6"/>
+          <w:sz w:val="18"/>
+          <w:szCs w:val="18"/>
+        </w:rPr>
+        <w:br/>
+        <w:t>}</w:t>
+      </w:r>
+    </w:p>
+    <w:p>
+      <w:pPr>
+        <w:ind w:firstLine="0"/>
+        <w:rPr>
+          <w:lang w:val="sr-Latn-ME"/>
+        </w:rPr>
+      </w:pPr>
+      <w:r>
+        <w:rPr>
+          <w:lang w:val="sr-Latn-ME"/>
+        </w:rPr>
+        <w:t>Kod ovih implementacija se može dogoditi da u isto vrijeme dođe do pristupa od strane niti i samim tim kreiranja dva različita objekta. Singleton pattern prvenstveno služi da bi se izbjegle takve stvari pa postoji još vrsta implementacije, koje pružaju sigurnost da se klasa koristi sa nitima.</w:t>
+      </w:r>
+    </w:p>
+    <w:p>
+      <w:pPr>
+        <w:ind w:firstLine="0"/>
+        <w:rPr>
+          <w:lang w:val="sr-Latn-ME"/>
+        </w:rPr>
+      </w:pPr>
+      <w:r>
+        <w:rPr>
+          <w:lang w:val="sr-Latn-ME"/>
+        </w:rPr>
+        <w:t>Neke od tehnika jesu korišćenje sinhronizovane metode, dupla provjera zaključavanja klase i takozvani Bill Pugh Singleton.</w:t>
+      </w:r>
+    </w:p>
+    <w:p>
+      <w:pPr>
+        <w:ind w:firstLine="0"/>
+        <w:rPr>
+          <w:lang w:val="sr-Latn-ME"/>
+        </w:rPr>
+      </w:pPr>
+      <w:r>
+        <w:rPr>
+          <w:lang w:val="sr-Latn-ME"/>
+        </w:rPr>
+        <w:t>Ono što je vrijedno pomenuti jeste da korišćenjem refleksije čak i kod ovih implementacija se dešava da se generišu različiti objekti pa u tom slučaju se može koristiti enum singleton koji je malo manje fleksibilan.</w:t>
+      </w:r>
+    </w:p>
+    <w:p>
+      <w:pPr>
+        <w:ind w:firstLine="0"/>
+        <w:rPr>
+          <w:lang w:val="sr-Latn-ME"/>
+        </w:rPr>
+      </w:pPr>
+      <w:r>
+        <w:rPr>
+          <w:lang w:val="sr-Latn-ME"/>
+        </w:rPr>
+        <w:t>Sync method Singleton</w:t>
+      </w:r>
+    </w:p>
+    <w:p>
+      <w:pPr>
+        <w:pStyle w:val="HTMLPreformatted"/>
+        <w:shd w:val="clear" w:color="auto" w:fill="2B2B2B"/>
+        <w:rPr>
+          <w:color w:val="A9B7C6"/>
+          <w:sz w:val="18"/>
+          <w:szCs w:val="18"/>
+        </w:rPr>
+      </w:pPr>
+      <w:r>
+        <w:rPr>
+          <w:color w:val="CC7832"/>
+          <w:sz w:val="18"/>
+          <w:szCs w:val="18"/>
+        </w:rPr>
+        <w:t xml:space="preserve">public class </w:t>
+      </w:r>
+      <w:r>
+        <w:rPr>
+          <w:color w:val="A9B7C6"/>
+          <w:sz w:val="18"/>
+          <w:szCs w:val="18"/>
+        </w:rPr>
+        <w:t>ThreadSafeSingleton {</w:t>
+      </w:r>
+      <w:r>
+        <w:rPr>
+          <w:color w:val="A9B7C6"/>
+          <w:sz w:val="18"/>
+          <w:szCs w:val="18"/>
+        </w:rPr>
+        <w:br/>
+      </w:r>
+      <w:r>
+        <w:rPr>
+          <w:color w:val="A9B7C6"/>
+          <w:sz w:val="18"/>
+          <w:szCs w:val="18"/>
+        </w:rPr>
+        <w:br/>
+        <w:t xml:space="preserve">    </w:t>
+      </w:r>
+      <w:r>
+        <w:rPr>
+          <w:color w:val="CC7832"/>
+          <w:sz w:val="18"/>
+          <w:szCs w:val="18"/>
+        </w:rPr>
+        <w:t xml:space="preserve">private static </w:t>
+      </w:r>
+      <w:r>
+        <w:rPr>
+          <w:color w:val="A9B7C6"/>
+          <w:sz w:val="18"/>
+          <w:szCs w:val="18"/>
+        </w:rPr>
+        <w:t xml:space="preserve">ThreadSafeSingleton </w:t>
+      </w:r>
+      <w:r>
+        <w:rPr>
+          <w:i/>
+          <w:iCs/>
+          <w:color w:val="9876AA"/>
+          <w:sz w:val="18"/>
+          <w:szCs w:val="18"/>
+        </w:rPr>
+        <w:t>instance</w:t>
+      </w:r>
+      <w:r>
+        <w:rPr>
+          <w:color w:val="CC7832"/>
+          <w:sz w:val="18"/>
+          <w:szCs w:val="18"/>
+        </w:rPr>
+        <w:t>;</w:t>
+      </w:r>
+      <w:r>
+        <w:rPr>
+          <w:color w:val="CC7832"/>
+          <w:sz w:val="18"/>
+          <w:szCs w:val="18"/>
+        </w:rPr>
+        <w:br/>
+      </w:r>
+      <w:r>
+        <w:rPr>
+          <w:color w:val="CC7832"/>
+          <w:sz w:val="18"/>
+          <w:szCs w:val="18"/>
+        </w:rPr>
+        <w:br/>
+        <w:t xml:space="preserve">    private </w:t>
+      </w:r>
+      <w:r>
+        <w:rPr>
+          <w:color w:val="FFC66D"/>
+          <w:sz w:val="18"/>
+          <w:szCs w:val="18"/>
+        </w:rPr>
+        <w:t>ThreadSafeSingleton</w:t>
+      </w:r>
+      <w:r>
+        <w:rPr>
+          <w:color w:val="A9B7C6"/>
+          <w:sz w:val="18"/>
+          <w:szCs w:val="18"/>
+        </w:rPr>
+        <w:t>(){}</w:t>
+      </w:r>
+      <w:r>
+        <w:rPr>
+          <w:color w:val="A9B7C6"/>
+          <w:sz w:val="18"/>
+          <w:szCs w:val="18"/>
+        </w:rPr>
+        <w:br/>
+      </w:r>
+      <w:r>
+        <w:rPr>
+          <w:color w:val="A9B7C6"/>
+          <w:sz w:val="18"/>
+          <w:szCs w:val="18"/>
+        </w:rPr>
+        <w:br/>
+        <w:t xml:space="preserve">    </w:t>
+      </w:r>
+      <w:r>
+        <w:rPr>
+          <w:color w:val="CC7832"/>
+          <w:sz w:val="18"/>
+          <w:szCs w:val="18"/>
+        </w:rPr>
+        <w:t xml:space="preserve">public static synchronized </w:t>
+      </w:r>
+      <w:r>
+        <w:rPr>
+          <w:color w:val="A9B7C6"/>
+          <w:sz w:val="18"/>
+          <w:szCs w:val="18"/>
+        </w:rPr>
+        <w:t xml:space="preserve">ThreadSafeSingleton </w:t>
+      </w:r>
+      <w:r>
+        <w:rPr>
+          <w:color w:val="FFC66D"/>
+          <w:sz w:val="18"/>
+          <w:szCs w:val="18"/>
+        </w:rPr>
+        <w:t>getInstance</w:t>
+      </w:r>
+      <w:r>
+        <w:rPr>
+          <w:color w:val="A9B7C6"/>
+          <w:sz w:val="18"/>
+          <w:szCs w:val="18"/>
+        </w:rPr>
+        <w:t>(){</w:t>
+      </w:r>
+      <w:r>
+        <w:rPr>
+          <w:color w:val="A9B7C6"/>
+          <w:sz w:val="18"/>
+          <w:szCs w:val="18"/>
+        </w:rPr>
+        <w:br/>
+        <w:t xml:space="preserve">        </w:t>
+      </w:r>
+      <w:r>
+        <w:rPr>
+          <w:color w:val="CC7832"/>
+          <w:sz w:val="18"/>
+          <w:szCs w:val="18"/>
+        </w:rPr>
+        <w:t>if</w:t>
+      </w:r>
+      <w:r>
+        <w:rPr>
+          <w:color w:val="A9B7C6"/>
+          <w:sz w:val="18"/>
+          <w:szCs w:val="18"/>
+        </w:rPr>
+        <w:t>(</w:t>
+      </w:r>
+      <w:r>
+        <w:rPr>
+          <w:i/>
+          <w:iCs/>
+          <w:color w:val="9876AA"/>
+          <w:sz w:val="18"/>
+          <w:szCs w:val="18"/>
+        </w:rPr>
+        <w:t xml:space="preserve">instance </w:t>
+      </w:r>
+      <w:r>
+        <w:rPr>
+          <w:color w:val="A9B7C6"/>
+          <w:sz w:val="18"/>
+          <w:szCs w:val="18"/>
+        </w:rPr>
+        <w:t xml:space="preserve">== </w:t>
+      </w:r>
+      <w:r>
+        <w:rPr>
+          <w:color w:val="CC7832"/>
+          <w:sz w:val="18"/>
+          <w:szCs w:val="18"/>
+        </w:rPr>
+        <w:t>null</w:t>
+      </w:r>
+      <w:r>
+        <w:rPr>
+          <w:color w:val="A9B7C6"/>
+          <w:sz w:val="18"/>
+          <w:szCs w:val="18"/>
+        </w:rPr>
+        <w:t>){</w:t>
+      </w:r>
+      <w:r>
+        <w:rPr>
+          <w:color w:val="A9B7C6"/>
+          <w:sz w:val="18"/>
+          <w:szCs w:val="18"/>
+        </w:rPr>
+        <w:br/>
+        <w:t xml:space="preserve">            </w:t>
+      </w:r>
+      <w:r>
+        <w:rPr>
+          <w:i/>
+          <w:iCs/>
+          <w:color w:val="9876AA"/>
+          <w:sz w:val="18"/>
+          <w:szCs w:val="18"/>
+        </w:rPr>
+        <w:t xml:space="preserve">instance </w:t>
+      </w:r>
+      <w:r>
+        <w:rPr>
+          <w:color w:val="A9B7C6"/>
+          <w:sz w:val="18"/>
+          <w:szCs w:val="18"/>
+        </w:rPr>
+        <w:t xml:space="preserve">= </w:t>
+      </w:r>
+      <w:r>
+        <w:rPr>
+          <w:color w:val="CC7832"/>
+          <w:sz w:val="18"/>
+          <w:szCs w:val="18"/>
+        </w:rPr>
+        <w:t xml:space="preserve">new </w:t>
+      </w:r>
+      <w:r>
+        <w:rPr>
+          <w:color w:val="A9B7C6"/>
+          <w:sz w:val="18"/>
+          <w:szCs w:val="18"/>
+        </w:rPr>
+        <w:t>ThreadSafeSingleton()</w:t>
+      </w:r>
+      <w:r>
+        <w:rPr>
+          <w:color w:val="CC7832"/>
+          <w:sz w:val="18"/>
+          <w:szCs w:val="18"/>
+        </w:rPr>
+        <w:t>;</w:t>
+      </w:r>
+      <w:r>
+        <w:rPr>
+          <w:color w:val="CC7832"/>
+          <w:sz w:val="18"/>
+          <w:szCs w:val="18"/>
+        </w:rPr>
+        <w:br/>
+        <w:t xml:space="preserve">        </w:t>
+      </w:r>
+      <w:r>
+        <w:rPr>
+          <w:color w:val="A9B7C6"/>
+          <w:sz w:val="18"/>
+          <w:szCs w:val="18"/>
+        </w:rPr>
+        <w:t>}</w:t>
+      </w:r>
+      <w:r>
+        <w:rPr>
+          <w:color w:val="A9B7C6"/>
+          <w:sz w:val="18"/>
+          <w:szCs w:val="18"/>
+        </w:rPr>
+        <w:br/>
+        <w:t xml:space="preserve">        </w:t>
+      </w:r>
+      <w:r>
+        <w:rPr>
+          <w:color w:val="CC7832"/>
+          <w:sz w:val="18"/>
+          <w:szCs w:val="18"/>
+        </w:rPr>
+        <w:t xml:space="preserve">return </w:t>
+      </w:r>
+      <w:r>
+        <w:rPr>
+          <w:i/>
+          <w:iCs/>
+          <w:color w:val="9876AA"/>
+          <w:sz w:val="18"/>
+          <w:szCs w:val="18"/>
+        </w:rPr>
+        <w:t>instance</w:t>
+      </w:r>
+      <w:r>
+        <w:rPr>
+          <w:color w:val="CC7832"/>
+          <w:sz w:val="18"/>
+          <w:szCs w:val="18"/>
+        </w:rPr>
+        <w:t>;</w:t>
+      </w:r>
+      <w:r>
+        <w:rPr>
+          <w:color w:val="CC7832"/>
+          <w:sz w:val="18"/>
+          <w:szCs w:val="18"/>
+        </w:rPr>
+        <w:br/>
+        <w:t xml:space="preserve">    </w:t>
+      </w:r>
+      <w:r>
+        <w:rPr>
+          <w:color w:val="A9B7C6"/>
+          <w:sz w:val="18"/>
+          <w:szCs w:val="18"/>
+        </w:rPr>
+        <w:t>}</w:t>
+      </w:r>
+      <w:r>
+        <w:rPr>
+          <w:color w:val="A9B7C6"/>
+          <w:sz w:val="18"/>
+          <w:szCs w:val="18"/>
+        </w:rPr>
+        <w:br/>
+      </w:r>
+      <w:r>
+        <w:rPr>
+          <w:color w:val="A9B7C6"/>
+          <w:sz w:val="18"/>
+          <w:szCs w:val="18"/>
+        </w:rPr>
+        <w:br/>
+        <w:t>}</w:t>
+      </w:r>
+    </w:p>
+    <w:p>
+      <w:pPr>
+        <w:ind w:firstLine="0"/>
+        <w:rPr>
+          <w:lang w:val="sr-Latn-ME"/>
+        </w:rPr>
+      </w:pPr>
+    </w:p>
+    <w:p>
+      <w:pPr>
+        <w:ind w:firstLine="0"/>
+        <w:rPr>
+          <w:lang w:val="sr-Latn-ME"/>
+        </w:rPr>
+      </w:pPr>
+      <w:r>
+        <w:rPr>
+          <w:lang w:val="sr-Latn-ME"/>
+        </w:rPr>
+        <w:lastRenderedPageBreak/>
+        <w:t>Double lock check Singleton</w:t>
+      </w:r>
+    </w:p>
+    <w:p>
+      <w:pPr>
+        <w:pStyle w:val="HTMLPreformatted"/>
+        <w:shd w:val="clear" w:color="auto" w:fill="2B2B2B"/>
+        <w:rPr>
+          <w:color w:val="A9B7C6"/>
+          <w:sz w:val="18"/>
+          <w:szCs w:val="18"/>
+        </w:rPr>
+      </w:pPr>
+      <w:r>
+        <w:rPr>
+          <w:color w:val="CC7832"/>
+          <w:sz w:val="18"/>
+          <w:szCs w:val="18"/>
+        </w:rPr>
+        <w:t xml:space="preserve">public static </w:t>
+      </w:r>
+      <w:r>
+        <w:rPr>
+          <w:color w:val="A9B7C6"/>
+          <w:sz w:val="18"/>
+          <w:szCs w:val="18"/>
+        </w:rPr>
+        <w:t xml:space="preserve">ThreadSafeSingleton </w:t>
+      </w:r>
+      <w:r>
+        <w:rPr>
+          <w:color w:val="FFC66D"/>
+          <w:sz w:val="18"/>
+          <w:szCs w:val="18"/>
+        </w:rPr>
+        <w:t>getInstanceUsingDoubleLocking</w:t>
+      </w:r>
+      <w:r>
+        <w:rPr>
+          <w:color w:val="A9B7C6"/>
+          <w:sz w:val="18"/>
+          <w:szCs w:val="18"/>
+        </w:rPr>
+        <w:t>(){</w:t>
+      </w:r>
+      <w:r>
+        <w:rPr>
+          <w:color w:val="A9B7C6"/>
+          <w:sz w:val="18"/>
+          <w:szCs w:val="18"/>
+        </w:rPr>
+        <w:br/>
+        <w:t xml:space="preserve">    </w:t>
+      </w:r>
+      <w:r>
+        <w:rPr>
+          <w:color w:val="CC7832"/>
+          <w:sz w:val="18"/>
+          <w:szCs w:val="18"/>
+        </w:rPr>
+        <w:t>if</w:t>
+      </w:r>
+      <w:r>
+        <w:rPr>
+          <w:color w:val="A9B7C6"/>
+          <w:sz w:val="18"/>
+          <w:szCs w:val="18"/>
+        </w:rPr>
+        <w:t xml:space="preserve">(instance == </w:t>
+      </w:r>
+      <w:r>
+        <w:rPr>
+          <w:color w:val="CC7832"/>
+          <w:sz w:val="18"/>
+          <w:szCs w:val="18"/>
+        </w:rPr>
+        <w:t>null</w:t>
+      </w:r>
+      <w:r>
+        <w:rPr>
+          <w:color w:val="A9B7C6"/>
+          <w:sz w:val="18"/>
+          <w:szCs w:val="18"/>
+        </w:rPr>
+        <w:t>){</w:t>
+      </w:r>
+      <w:r>
+        <w:rPr>
+          <w:color w:val="A9B7C6"/>
+          <w:sz w:val="18"/>
+          <w:szCs w:val="18"/>
+        </w:rPr>
+        <w:br/>
+        <w:t xml:space="preserve">        </w:t>
+      </w:r>
+      <w:r>
+        <w:rPr>
+          <w:color w:val="CC7832"/>
+          <w:sz w:val="18"/>
+          <w:szCs w:val="18"/>
+        </w:rPr>
+        <w:t xml:space="preserve">synchronized </w:t>
+      </w:r>
+      <w:r>
+        <w:rPr>
+          <w:color w:val="A9B7C6"/>
+          <w:sz w:val="18"/>
+          <w:szCs w:val="18"/>
+        </w:rPr>
+        <w:t>(ThreadSafeSingleton.</w:t>
+      </w:r>
+      <w:r>
+        <w:rPr>
+          <w:color w:val="CC7832"/>
+          <w:sz w:val="18"/>
+          <w:szCs w:val="18"/>
+        </w:rPr>
+        <w:t>class</w:t>
+      </w:r>
+      <w:r>
+        <w:rPr>
+          <w:color w:val="A9B7C6"/>
+          <w:sz w:val="18"/>
+          <w:szCs w:val="18"/>
+        </w:rPr>
+        <w:t>) {</w:t>
+      </w:r>
+      <w:r>
+        <w:rPr>
+          <w:color w:val="A9B7C6"/>
+          <w:sz w:val="18"/>
+          <w:szCs w:val="18"/>
+        </w:rPr>
+        <w:br/>
+        <w:t xml:space="preserve">            </w:t>
+      </w:r>
+      <w:r>
+        <w:rPr>
+          <w:color w:val="CC7832"/>
+          <w:sz w:val="18"/>
+          <w:szCs w:val="18"/>
+        </w:rPr>
+        <w:t>if</w:t>
+      </w:r>
+      <w:r>
+        <w:rPr>
+          <w:color w:val="A9B7C6"/>
+          <w:sz w:val="18"/>
+          <w:szCs w:val="18"/>
+        </w:rPr>
+        <w:t xml:space="preserve">(instance == </w:t>
+      </w:r>
+      <w:r>
+        <w:rPr>
+          <w:color w:val="CC7832"/>
+          <w:sz w:val="18"/>
+          <w:szCs w:val="18"/>
+        </w:rPr>
+        <w:t>null</w:t>
+      </w:r>
+      <w:r>
+        <w:rPr>
+          <w:color w:val="A9B7C6"/>
+          <w:sz w:val="18"/>
+          <w:szCs w:val="18"/>
+        </w:rPr>
+        <w:t>){</w:t>
+      </w:r>
+      <w:r>
+        <w:rPr>
+          <w:color w:val="A9B7C6"/>
+          <w:sz w:val="18"/>
+          <w:szCs w:val="18"/>
+        </w:rPr>
+        <w:br/>
+        <w:t xml:space="preserve">                instance = </w:t>
+      </w:r>
+      <w:r>
+        <w:rPr>
+          <w:color w:val="CC7832"/>
+          <w:sz w:val="18"/>
+          <w:szCs w:val="18"/>
+        </w:rPr>
+        <w:t xml:space="preserve">new </w:t>
+      </w:r>
+      <w:r>
+        <w:rPr>
+          <w:color w:val="A9B7C6"/>
+          <w:sz w:val="18"/>
+          <w:szCs w:val="18"/>
+        </w:rPr>
+        <w:t>ThreadSafeSingleton()</w:t>
+      </w:r>
+      <w:r>
+        <w:rPr>
+          <w:color w:val="CC7832"/>
+          <w:sz w:val="18"/>
+          <w:szCs w:val="18"/>
+        </w:rPr>
+        <w:t>;</w:t>
+      </w:r>
+      <w:r>
+        <w:rPr>
+          <w:color w:val="CC7832"/>
+          <w:sz w:val="18"/>
+          <w:szCs w:val="18"/>
+        </w:rPr>
+        <w:br/>
+        <w:t xml:space="preserve">            </w:t>
+      </w:r>
+      <w:r>
+        <w:rPr>
+          <w:color w:val="A9B7C6"/>
+          <w:sz w:val="18"/>
+          <w:szCs w:val="18"/>
+        </w:rPr>
+        <w:t>}</w:t>
+      </w:r>
+      <w:r>
+        <w:rPr>
+          <w:color w:val="A9B7C6"/>
+          <w:sz w:val="18"/>
+          <w:szCs w:val="18"/>
+        </w:rPr>
+        <w:br/>
+        <w:t xml:space="preserve">        }</w:t>
+      </w:r>
+      <w:r>
+        <w:rPr>
+          <w:color w:val="A9B7C6"/>
+          <w:sz w:val="18"/>
+          <w:szCs w:val="18"/>
+        </w:rPr>
+        <w:br/>
+        <w:t xml:space="preserve">    }</w:t>
+      </w:r>
+      <w:r>
+        <w:rPr>
+          <w:color w:val="A9B7C6"/>
+          <w:sz w:val="18"/>
+          <w:szCs w:val="18"/>
+        </w:rPr>
+        <w:br/>
+        <w:t xml:space="preserve">    </w:t>
+      </w:r>
+      <w:r>
+        <w:rPr>
+          <w:color w:val="CC7832"/>
+          <w:sz w:val="18"/>
+          <w:szCs w:val="18"/>
+        </w:rPr>
+        <w:t xml:space="preserve">return </w:t>
+      </w:r>
+      <w:r>
+        <w:rPr>
+          <w:color w:val="A9B7C6"/>
+          <w:sz w:val="18"/>
+          <w:szCs w:val="18"/>
+        </w:rPr>
+        <w:t>instance</w:t>
+      </w:r>
+      <w:r>
+        <w:rPr>
+          <w:color w:val="CC7832"/>
+          <w:sz w:val="18"/>
+          <w:szCs w:val="18"/>
+        </w:rPr>
+        <w:t>;</w:t>
+      </w:r>
+      <w:r>
+        <w:rPr>
+          <w:color w:val="CC7832"/>
+          <w:sz w:val="18"/>
+          <w:szCs w:val="18"/>
+        </w:rPr>
+        <w:br/>
+      </w:r>
+      <w:r>
+        <w:rPr>
+          <w:color w:val="A9B7C6"/>
+          <w:sz w:val="18"/>
+          <w:szCs w:val="18"/>
+        </w:rPr>
+        <w:t>}</w:t>
+      </w:r>
+    </w:p>
+    <w:p>
+      <w:pPr>
+        <w:ind w:firstLine="0"/>
+        <w:rPr>
+          <w:lang w:val="sr-Latn-ME"/>
+        </w:rPr>
+      </w:pPr>
+      <w:r>
+        <w:rPr>
+          <w:lang w:val="sr-Latn-ME"/>
+        </w:rPr>
+        <w:t>Bill Pugh Singleton</w:t>
+      </w:r>
+    </w:p>
+    <w:p>
+      <w:pPr>
+        <w:pStyle w:val="HTMLPreformatted"/>
+        <w:shd w:val="clear" w:color="auto" w:fill="2B2B2B"/>
+        <w:rPr>
+          <w:color w:val="A9B7C6"/>
+          <w:sz w:val="18"/>
+          <w:szCs w:val="18"/>
+        </w:rPr>
+      </w:pPr>
+      <w:r>
+        <w:rPr>
+          <w:color w:val="CC7832"/>
+          <w:sz w:val="18"/>
+          <w:szCs w:val="18"/>
+        </w:rPr>
+        <w:t xml:space="preserve">public class </w:t>
+      </w:r>
+      <w:r>
+        <w:rPr>
+          <w:color w:val="A9B7C6"/>
+          <w:sz w:val="18"/>
+          <w:szCs w:val="18"/>
+        </w:rPr>
+        <w:t>BillPughSingleton {</w:t>
+      </w:r>
+      <w:r>
+        <w:rPr>
+          <w:color w:val="A9B7C6"/>
+          <w:sz w:val="18"/>
+          <w:szCs w:val="18"/>
+        </w:rPr>
+        <w:br/>
+      </w:r>
+      <w:r>
+        <w:rPr>
+          <w:color w:val="A9B7C6"/>
+          <w:sz w:val="18"/>
+          <w:szCs w:val="18"/>
+        </w:rPr>
+        <w:br/>
+        <w:t xml:space="preserve">    </w:t>
+      </w:r>
+      <w:r>
+        <w:rPr>
+          <w:color w:val="CC7832"/>
+          <w:sz w:val="18"/>
+          <w:szCs w:val="18"/>
+        </w:rPr>
+        <w:t xml:space="preserve">private </w:t>
+      </w:r>
+      <w:r>
+        <w:rPr>
+          <w:color w:val="FFC66D"/>
+          <w:sz w:val="18"/>
+          <w:szCs w:val="18"/>
+        </w:rPr>
+        <w:t>BillPughSingleton</w:t>
+      </w:r>
+      <w:r>
+        <w:rPr>
+          <w:color w:val="A9B7C6"/>
+          <w:sz w:val="18"/>
+          <w:szCs w:val="18"/>
+        </w:rPr>
+        <w:t>(){}</w:t>
+      </w:r>
+      <w:r>
+        <w:rPr>
+          <w:color w:val="A9B7C6"/>
+          <w:sz w:val="18"/>
+          <w:szCs w:val="18"/>
+        </w:rPr>
+        <w:br/>
+      </w:r>
+      <w:r>
+        <w:rPr>
+          <w:color w:val="A9B7C6"/>
+          <w:sz w:val="18"/>
+          <w:szCs w:val="18"/>
+        </w:rPr>
+        <w:br/>
+        <w:t xml:space="preserve">    </w:t>
+      </w:r>
+      <w:r>
+        <w:rPr>
+          <w:color w:val="CC7832"/>
+          <w:sz w:val="18"/>
+          <w:szCs w:val="18"/>
+        </w:rPr>
+        <w:t xml:space="preserve">private static class </w:t>
+      </w:r>
+      <w:r>
+        <w:rPr>
+          <w:color w:val="A9B7C6"/>
+          <w:sz w:val="18"/>
+          <w:szCs w:val="18"/>
+        </w:rPr>
+        <w:t>SingletonHelper{</w:t>
+      </w:r>
+      <w:r>
+        <w:rPr>
+          <w:color w:val="A9B7C6"/>
+          <w:sz w:val="18"/>
+          <w:szCs w:val="18"/>
+        </w:rPr>
+        <w:br/>
+        <w:t xml:space="preserve">        </w:t>
+      </w:r>
+      <w:r>
+        <w:rPr>
+          <w:color w:val="CC7832"/>
+          <w:sz w:val="18"/>
+          <w:szCs w:val="18"/>
+        </w:rPr>
+        <w:t xml:space="preserve">private static final </w:t>
+      </w:r>
+      <w:r>
+        <w:rPr>
+          <w:color w:val="A9B7C6"/>
+          <w:sz w:val="18"/>
+          <w:szCs w:val="18"/>
+        </w:rPr>
+        <w:t xml:space="preserve">BillPughSingleton </w:t>
+      </w:r>
+      <w:r>
+        <w:rPr>
+          <w:i/>
+          <w:iCs/>
+          <w:color w:val="9876AA"/>
+          <w:sz w:val="18"/>
+          <w:szCs w:val="18"/>
+        </w:rPr>
+        <w:t xml:space="preserve">INSTANCE </w:t>
+      </w:r>
+      <w:r>
+        <w:rPr>
+          <w:color w:val="A9B7C6"/>
+          <w:sz w:val="18"/>
+          <w:szCs w:val="18"/>
+        </w:rPr>
+        <w:t xml:space="preserve">= </w:t>
+      </w:r>
+      <w:r>
+        <w:rPr>
+          <w:color w:val="CC7832"/>
+          <w:sz w:val="18"/>
+          <w:szCs w:val="18"/>
+        </w:rPr>
+        <w:t xml:space="preserve">new </w:t>
+      </w:r>
+      <w:r>
+        <w:rPr>
+          <w:color w:val="A9B7C6"/>
+          <w:sz w:val="18"/>
+          <w:szCs w:val="18"/>
+        </w:rPr>
+        <w:t>BillPughSingleton()</w:t>
+      </w:r>
+      <w:r>
+        <w:rPr>
+          <w:color w:val="CC7832"/>
+          <w:sz w:val="18"/>
+          <w:szCs w:val="18"/>
+        </w:rPr>
+        <w:t>;</w:t>
+      </w:r>
+      <w:r>
+        <w:rPr>
+          <w:color w:val="CC7832"/>
+          <w:sz w:val="18"/>
+          <w:szCs w:val="18"/>
+        </w:rPr>
+        <w:br/>
+        <w:t xml:space="preserve">    </w:t>
+      </w:r>
+      <w:r>
+        <w:rPr>
+          <w:color w:val="A9B7C6"/>
+          <w:sz w:val="18"/>
+          <w:szCs w:val="18"/>
+        </w:rPr>
+        <w:t>}</w:t>
+      </w:r>
+      <w:r>
+        <w:rPr>
+          <w:color w:val="A9B7C6"/>
+          <w:sz w:val="18"/>
+          <w:szCs w:val="18"/>
+        </w:rPr>
+        <w:br/>
+      </w:r>
+      <w:r>
+        <w:rPr>
+          <w:color w:val="A9B7C6"/>
+          <w:sz w:val="18"/>
+          <w:szCs w:val="18"/>
+        </w:rPr>
+        <w:br/>
+        <w:t xml:space="preserve">    </w:t>
+      </w:r>
+      <w:r>
+        <w:rPr>
+          <w:color w:val="CC7832"/>
+          <w:sz w:val="18"/>
+          <w:szCs w:val="18"/>
+        </w:rPr>
+        <w:t xml:space="preserve">public static </w:t>
+      </w:r>
+      <w:r>
+        <w:rPr>
+          <w:color w:val="A9B7C6"/>
+          <w:sz w:val="18"/>
+          <w:szCs w:val="18"/>
+        </w:rPr>
+        <w:t xml:space="preserve">BillPughSingleton </w:t>
+      </w:r>
+      <w:r>
+        <w:rPr>
+          <w:color w:val="FFC66D"/>
+          <w:sz w:val="18"/>
+          <w:szCs w:val="18"/>
+        </w:rPr>
+        <w:t>getInstance</w:t>
+      </w:r>
+      <w:r>
+        <w:rPr>
+          <w:color w:val="A9B7C6"/>
+          <w:sz w:val="18"/>
+          <w:szCs w:val="18"/>
+        </w:rPr>
+        <w:t>(){</w:t>
+      </w:r>
+      <w:r>
+        <w:rPr>
+          <w:color w:val="A9B7C6"/>
+          <w:sz w:val="18"/>
+          <w:szCs w:val="18"/>
+        </w:rPr>
+        <w:br/>
+        <w:t xml:space="preserve">        </w:t>
+      </w:r>
+      <w:r>
+        <w:rPr>
+          <w:color w:val="CC7832"/>
+          <w:sz w:val="18"/>
+          <w:szCs w:val="18"/>
+        </w:rPr>
+        <w:t xml:space="preserve">return </w:t>
+      </w:r>
+      <w:r>
+        <w:rPr>
+          <w:color w:val="A9B7C6"/>
+          <w:sz w:val="18"/>
+          <w:szCs w:val="18"/>
+        </w:rPr>
+        <w:t>SingletonHelper.</w:t>
+      </w:r>
+      <w:r>
+        <w:rPr>
+          <w:i/>
+          <w:iCs/>
+          <w:color w:val="9876AA"/>
+          <w:sz w:val="18"/>
+          <w:szCs w:val="18"/>
+        </w:rPr>
+        <w:t>INSTANCE</w:t>
+      </w:r>
+      <w:r>
+        <w:rPr>
+          <w:color w:val="CC7832"/>
+          <w:sz w:val="18"/>
+          <w:szCs w:val="18"/>
+        </w:rPr>
+        <w:t>;</w:t>
+      </w:r>
+      <w:r>
+        <w:rPr>
+          <w:color w:val="CC7832"/>
+          <w:sz w:val="18"/>
+          <w:szCs w:val="18"/>
+        </w:rPr>
+        <w:br/>
+        <w:t xml:space="preserve">    </w:t>
+      </w:r>
+      <w:r>
+        <w:rPr>
+          <w:color w:val="A9B7C6"/>
+          <w:sz w:val="18"/>
+          <w:szCs w:val="18"/>
+        </w:rPr>
+        <w:t>}</w:t>
+      </w:r>
+      <w:r>
+        <w:rPr>
+          <w:color w:val="A9B7C6"/>
+          <w:sz w:val="18"/>
+          <w:szCs w:val="18"/>
+        </w:rPr>
+        <w:br/>
+        <w:t>}</w:t>
+      </w:r>
+    </w:p>
+    <w:p>
+      <w:pPr>
+        <w:ind w:firstLine="0"/>
+        <w:rPr>
+          <w:lang w:val="sr-Latn-ME"/>
+        </w:rPr>
+      </w:pPr>
+      <w:r>
+        <w:rPr>
+          <w:lang w:val="sr-Latn-ME"/>
+        </w:rPr>
+        <w:t>Enum Singleton</w:t>
+      </w:r>
+    </w:p>
+    <w:p>
+      <w:pPr>
+        <w:pStyle w:val="HTMLPreformatted"/>
+        <w:shd w:val="clear" w:color="auto" w:fill="2B2B2B"/>
+        <w:rPr>
+          <w:color w:val="A9B7C6"/>
+          <w:sz w:val="18"/>
+          <w:szCs w:val="18"/>
+        </w:rPr>
+      </w:pPr>
+      <w:r>
+        <w:rPr>
+          <w:color w:val="CC7832"/>
+          <w:sz w:val="18"/>
+          <w:szCs w:val="18"/>
+        </w:rPr>
+        <w:t xml:space="preserve">public enum </w:t>
+      </w:r>
+      <w:r>
+        <w:rPr>
+          <w:color w:val="A9B7C6"/>
+          <w:sz w:val="18"/>
+          <w:szCs w:val="18"/>
+        </w:rPr>
+        <w:t>EnumSingleton {</w:t>
+      </w:r>
+      <w:r>
+        <w:rPr>
+          <w:color w:val="A9B7C6"/>
+          <w:sz w:val="18"/>
+          <w:szCs w:val="18"/>
+        </w:rPr>
+        <w:br/>
+        <w:t xml:space="preserve">    </w:t>
+      </w:r>
+      <w:r>
+        <w:rPr>
+          <w:i/>
+          <w:iCs/>
+          <w:color w:val="9876AA"/>
+          <w:sz w:val="18"/>
+          <w:szCs w:val="18"/>
+        </w:rPr>
+        <w:t>INSTANCE</w:t>
+      </w:r>
+      <w:r>
+        <w:rPr>
+          <w:color w:val="CC7832"/>
+          <w:sz w:val="18"/>
+          <w:szCs w:val="18"/>
+        </w:rPr>
+        <w:t>;</w:t>
+      </w:r>
+      <w:r>
+        <w:rPr>
+          <w:color w:val="CC7832"/>
+          <w:sz w:val="18"/>
+          <w:szCs w:val="18"/>
+        </w:rPr>
+        <w:br/>
+        <w:t xml:space="preserve">    public static void </w:t>
+      </w:r>
+      <w:r>
+        <w:rPr>
+          <w:color w:val="FFC66D"/>
+          <w:sz w:val="18"/>
+          <w:szCs w:val="18"/>
+        </w:rPr>
+        <w:t>doSomething</w:t>
+      </w:r>
+      <w:r>
+        <w:rPr>
+          <w:color w:val="A9B7C6"/>
+          <w:sz w:val="18"/>
+          <w:szCs w:val="18"/>
+        </w:rPr>
+        <w:t>(){</w:t>
+      </w:r>
+      <w:r>
+        <w:rPr>
+          <w:color w:val="A9B7C6"/>
+          <w:sz w:val="18"/>
+          <w:szCs w:val="18"/>
+        </w:rPr>
+        <w:br/>
+        <w:t xml:space="preserve">        </w:t>
+      </w:r>
+      <w:r>
+        <w:rPr>
+          <w:color w:val="808080"/>
+          <w:sz w:val="18"/>
+          <w:szCs w:val="18"/>
+        </w:rPr>
+        <w:t>//do something</w:t>
+      </w:r>
+      <w:r>
+        <w:rPr>
+          <w:color w:val="808080"/>
+          <w:sz w:val="18"/>
+          <w:szCs w:val="18"/>
+        </w:rPr>
+        <w:br/>
+        <w:t xml:space="preserve">    </w:t>
+      </w:r>
+      <w:r>
+        <w:rPr>
+          <w:color w:val="A9B7C6"/>
+          <w:sz w:val="18"/>
+          <w:szCs w:val="18"/>
+        </w:rPr>
+        <w:t>}</w:t>
+      </w:r>
+      <w:r>
+        <w:rPr>
+          <w:color w:val="A9B7C6"/>
+          <w:sz w:val="18"/>
+          <w:szCs w:val="18"/>
+        </w:rPr>
+        <w:br/>
+        <w:t>}</w:t>
+      </w:r>
+    </w:p>
+    <w:p>
+      <w:pPr>
+        <w:ind w:firstLine="0"/>
+        <w:rPr>
+          <w:lang w:val="sr-Latn-RS"/>
+        </w:rPr>
+      </w:pPr>
+      <w:r>
+        <w:rPr>
+          <w:lang w:val="sr-Latn-RS"/>
+        </w:rPr>
+        <w:t xml:space="preserve">Ovo su samo neki od primjera problema i rešenja </w:t>
+      </w:r>
+      <w:r>
+        <w:rPr>
+          <w:lang w:val="sr-Latn-RS"/>
+        </w:rPr>
+        <w:t>vezanih za thread-safe implementaciju. U ovom projektu koristi se Double lock check implementacija za kreiranje objekta za komunikaciju sa bazama podataka.</w:t>
+      </w:r>
+    </w:p>
+    <w:p>
+      <w:pPr>
+        <w:pStyle w:val="Heading2"/>
+        <w:ind w:firstLine="0"/>
         <w:rPr>
           <w:lang w:val="sr-Latn-RS"/>
         </w:rPr>
@@ -13104,14 +15353,23 @@
         <w:rPr>
           <w:lang w:val="sr-Latn-RS"/>
         </w:rPr>
-        <w:t>e</w:t>
-      </w:r>
-      <w:r>
-        <w:rPr>
-          <w:lang w:val="sr-Latn-RS"/>
-        </w:rPr>
         <w:t>ka</w:t>
       </w:r>
+    </w:p>
+    <w:p>
+      <w:pPr>
+        <w:rPr>
+          <w:lang w:val="sr-Latn-RS"/>
+        </w:rPr>
+      </w:pPr>
+      <w:r>
+        <w:rPr>
+          <w:lang w:val="sr-Latn-RS"/>
+        </w:rPr>
+        <w:t>Za potrebe projekta....</w:t>
+      </w:r>
+      <w:bookmarkStart w:id="25" w:name="_GoBack"/>
+      <w:bookmarkEnd w:id="25"/>
     </w:p>
     <w:p>
       <w:pPr>
@@ -13260,6 +15518,7 @@
         <w:rPr>
           <w:lang w:val="sr-Latn-RS"/>
         </w:rPr>
+        <w:lastRenderedPageBreak/>
         <w:t>sta se odvija na nodu</w:t>
       </w:r>
     </w:p>
@@ -13406,7 +15665,6 @@
         <w:rPr>
           <w:lang w:val="sr-Latn-RS"/>
         </w:rPr>
-        <w:lastRenderedPageBreak/>
         <w:t>Ap</w:t>
       </w:r>
     </w:p>
@@ -13683,7 +15941,7 @@
           <w:rPr>
             <w:noProof/>
           </w:rPr>
-          <w:t>25</w:t>
+          <w:t>30</w:t>
         </w:r>
         <w:r>
           <w:rPr>
@@ -14088,9 +16346,9 @@
     </w:lvl>
   </w:abstractNum>
   <w:abstractNum w:abstractNumId="1" w15:restartNumberingAfterBreak="0">
-    <w:nsid w:val="172F28FD"/>
+    <w:nsid w:val="05972ED0"/>
     <w:multiLevelType w:val="hybridMultilevel"/>
-    <w:tmpl w:val="36D866BC"/>
+    <w:tmpl w:val="383A7D06"/>
     <w:lvl w:ilvl="0" w:tplc="2C1A0001">
       <w:start w:val="1"/>
       <w:numFmt w:val="bullet"/>
@@ -14201,9 +16459,9 @@
     </w:lvl>
   </w:abstractNum>
   <w:abstractNum w:abstractNumId="2" w15:restartNumberingAfterBreak="0">
-    <w:nsid w:val="2D6A7433"/>
+    <w:nsid w:val="172F28FD"/>
     <w:multiLevelType w:val="hybridMultilevel"/>
-    <w:tmpl w:val="903A89A2"/>
+    <w:tmpl w:val="36D866BC"/>
     <w:lvl w:ilvl="0" w:tplc="2C1A0001">
       <w:start w:val="1"/>
       <w:numFmt w:val="bullet"/>
@@ -14314,6 +16572,119 @@
     </w:lvl>
   </w:abstractNum>
   <w:abstractNum w:abstractNumId="3" w15:restartNumberingAfterBreak="0">
+    <w:nsid w:val="2D6A7433"/>
+    <w:multiLevelType w:val="hybridMultilevel"/>
+    <w:tmpl w:val="903A89A2"/>
+    <w:lvl w:ilvl="0" w:tplc="2C1A0001">
+      <w:start w:val="1"/>
+      <w:numFmt w:val="bullet"/>
+      <w:lvlText w:val=""/>
+      <w:lvlJc w:val="left"/>
+      <w:pPr>
+        <w:ind w:left="720" w:hanging="360"/>
+      </w:pPr>
+      <w:rPr>
+        <w:rFonts w:ascii="Symbol" w:hAnsi="Symbol" w:hint="default"/>
+      </w:rPr>
+    </w:lvl>
+    <w:lvl w:ilvl="1" w:tplc="2C1A0003" w:tentative="1">
+      <w:start w:val="1"/>
+      <w:numFmt w:val="bullet"/>
+      <w:lvlText w:val="o"/>
+      <w:lvlJc w:val="left"/>
+      <w:pPr>
+        <w:ind w:left="1440" w:hanging="360"/>
+      </w:pPr>
+      <w:rPr>
+        <w:rFonts w:ascii="Courier New" w:hAnsi="Courier New" w:cs="Courier New" w:hint="default"/>
+      </w:rPr>
+    </w:lvl>
+    <w:lvl w:ilvl="2" w:tplc="2C1A0005" w:tentative="1">
+      <w:start w:val="1"/>
+      <w:numFmt w:val="bullet"/>
+      <w:lvlText w:val=""/>
+      <w:lvlJc w:val="left"/>
+      <w:pPr>
+        <w:ind w:left="2160" w:hanging="360"/>
+      </w:pPr>
+      <w:rPr>
+        <w:rFonts w:ascii="Wingdings" w:hAnsi="Wingdings" w:hint="default"/>
+      </w:rPr>
+    </w:lvl>
+    <w:lvl w:ilvl="3" w:tplc="2C1A0001" w:tentative="1">
+      <w:start w:val="1"/>
+      <w:numFmt w:val="bullet"/>
+      <w:lvlText w:val=""/>
+      <w:lvlJc w:val="left"/>
+      <w:pPr>
+        <w:ind w:left="2880" w:hanging="360"/>
+      </w:pPr>
+      <w:rPr>
+        <w:rFonts w:ascii="Symbol" w:hAnsi="Symbol" w:hint="default"/>
+      </w:rPr>
+    </w:lvl>
+    <w:lvl w:ilvl="4" w:tplc="2C1A0003" w:tentative="1">
+      <w:start w:val="1"/>
+      <w:numFmt w:val="bullet"/>
+      <w:lvlText w:val="o"/>
+      <w:lvlJc w:val="left"/>
+      <w:pPr>
+        <w:ind w:left="3600" w:hanging="360"/>
+      </w:pPr>
+      <w:rPr>
+        <w:rFonts w:ascii="Courier New" w:hAnsi="Courier New" w:cs="Courier New" w:hint="default"/>
+      </w:rPr>
+    </w:lvl>
+    <w:lvl w:ilvl="5" w:tplc="2C1A0005" w:tentative="1">
+      <w:start w:val="1"/>
+      <w:numFmt w:val="bullet"/>
+      <w:lvlText w:val=""/>
+      <w:lvlJc w:val="left"/>
+      <w:pPr>
+        <w:ind w:left="4320" w:hanging="360"/>
+      </w:pPr>
+      <w:rPr>
+        <w:rFonts w:ascii="Wingdings" w:hAnsi="Wingdings" w:hint="default"/>
+      </w:rPr>
+    </w:lvl>
+    <w:lvl w:ilvl="6" w:tplc="2C1A0001" w:tentative="1">
+      <w:start w:val="1"/>
+      <w:numFmt w:val="bullet"/>
+      <w:lvlText w:val=""/>
+      <w:lvlJc w:val="left"/>
+      <w:pPr>
+        <w:ind w:left="5040" w:hanging="360"/>
+      </w:pPr>
+      <w:rPr>
+        <w:rFonts w:ascii="Symbol" w:hAnsi="Symbol" w:hint="default"/>
+      </w:rPr>
+    </w:lvl>
+    <w:lvl w:ilvl="7" w:tplc="2C1A0003" w:tentative="1">
+      <w:start w:val="1"/>
+      <w:numFmt w:val="bullet"/>
+      <w:lvlText w:val="o"/>
+      <w:lvlJc w:val="left"/>
+      <w:pPr>
+        <w:ind w:left="5760" w:hanging="360"/>
+      </w:pPr>
+      <w:rPr>
+        <w:rFonts w:ascii="Courier New" w:hAnsi="Courier New" w:cs="Courier New" w:hint="default"/>
+      </w:rPr>
+    </w:lvl>
+    <w:lvl w:ilvl="8" w:tplc="2C1A0005" w:tentative="1">
+      <w:start w:val="1"/>
+      <w:numFmt w:val="bullet"/>
+      <w:lvlText w:val=""/>
+      <w:lvlJc w:val="left"/>
+      <w:pPr>
+        <w:ind w:left="6480" w:hanging="360"/>
+      </w:pPr>
+      <w:rPr>
+        <w:rFonts w:ascii="Wingdings" w:hAnsi="Wingdings" w:hint="default"/>
+      </w:rPr>
+    </w:lvl>
+  </w:abstractNum>
+  <w:abstractNum w:abstractNumId="4" w15:restartNumberingAfterBreak="0">
     <w:nsid w:val="5F812118"/>
     <w:multiLevelType w:val="hybridMultilevel"/>
     <w:tmpl w:val="8EEC9356"/>
@@ -14426,7 +16797,7 @@
       </w:rPr>
     </w:lvl>
   </w:abstractNum>
-  <w:abstractNum w:abstractNumId="4" w15:restartNumberingAfterBreak="0">
+  <w:abstractNum w:abstractNumId="5" w15:restartNumberingAfterBreak="0">
     <w:nsid w:val="65AC3F3C"/>
     <w:multiLevelType w:val="hybridMultilevel"/>
     <w:tmpl w:val="23FE4E12"/>
@@ -14539,7 +16910,7 @@
       </w:rPr>
     </w:lvl>
   </w:abstractNum>
-  <w:abstractNum w:abstractNumId="5" w15:restartNumberingAfterBreak="0">
+  <w:abstractNum w:abstractNumId="6" w15:restartNumberingAfterBreak="0">
     <w:nsid w:val="759D59C8"/>
     <w:multiLevelType w:val="hybridMultilevel"/>
     <w:tmpl w:val="824C3DCA"/>
@@ -14652,7 +17023,7 @@
       </w:rPr>
     </w:lvl>
   </w:abstractNum>
-  <w:abstractNum w:abstractNumId="6" w15:restartNumberingAfterBreak="0">
+  <w:abstractNum w:abstractNumId="7" w15:restartNumberingAfterBreak="0">
     <w:nsid w:val="760C01A8"/>
     <w:multiLevelType w:val="hybridMultilevel"/>
     <w:tmpl w:val="56405386"/>
@@ -14765,7 +17136,7 @@
       </w:rPr>
     </w:lvl>
   </w:abstractNum>
-  <w:abstractNum w:abstractNumId="7" w15:restartNumberingAfterBreak="0">
+  <w:abstractNum w:abstractNumId="8" w15:restartNumberingAfterBreak="0">
     <w:nsid w:val="7937159F"/>
     <w:multiLevelType w:val="hybridMultilevel"/>
     <w:tmpl w:val="E33CF910"/>
@@ -14878,7 +17249,7 @@
       </w:rPr>
     </w:lvl>
   </w:abstractNum>
-  <w:abstractNum w:abstractNumId="8" w15:restartNumberingAfterBreak="0">
+  <w:abstractNum w:abstractNumId="9" w15:restartNumberingAfterBreak="0">
     <w:nsid w:val="7C5631F7"/>
     <w:multiLevelType w:val="hybridMultilevel"/>
     <w:tmpl w:val="5FCA2196"/>
@@ -14992,31 +17363,34 @@
     </w:lvl>
   </w:abstractNum>
   <w:num w:numId="1">
-    <w:abstractNumId w:val="8"/>
+    <w:abstractNumId w:val="9"/>
   </w:num>
   <w:num w:numId="2">
-    <w:abstractNumId w:val="4"/>
+    <w:abstractNumId w:val="5"/>
   </w:num>
   <w:num w:numId="3">
-    <w:abstractNumId w:val="3"/>
+    <w:abstractNumId w:val="4"/>
   </w:num>
   <w:num w:numId="4">
     <w:abstractNumId w:val="0"/>
   </w:num>
   <w:num w:numId="5">
+    <w:abstractNumId w:val="8"/>
+  </w:num>
+  <w:num w:numId="6">
+    <w:abstractNumId w:val="2"/>
+  </w:num>
+  <w:num w:numId="7">
+    <w:abstractNumId w:val="6"/>
+  </w:num>
+  <w:num w:numId="8">
     <w:abstractNumId w:val="7"/>
   </w:num>
-  <w:num w:numId="6">
+  <w:num w:numId="9">
+    <w:abstractNumId w:val="3"/>
+  </w:num>
+  <w:num w:numId="10">
     <w:abstractNumId w:val="1"/>
-  </w:num>
-  <w:num w:numId="7">
-    <w:abstractNumId w:val="5"/>
-  </w:num>
-  <w:num w:numId="8">
-    <w:abstractNumId w:val="6"/>
-  </w:num>
-  <w:num w:numId="9">
-    <w:abstractNumId w:val="2"/>
   </w:num>
 </w:numbering>
 </file>
@@ -15144,6 +17518,7 @@
     <w:lsdException w:name="HTML Sample" w:semiHidden="1" w:unhideWhenUsed="1"/>
     <w:lsdException w:name="HTML Typewriter" w:semiHidden="1" w:unhideWhenUsed="1"/>
     <w:lsdException w:name="HTML Variable" w:semiHidden="1" w:unhideWhenUsed="1"/>
+    <w:lsdException w:name="Normal Table" w:semiHidden="1" w:unhideWhenUsed="1"/>
     <w:lsdException w:name="annotation subject" w:semiHidden="1" w:unhideWhenUsed="1"/>
     <w:lsdException w:name="No List" w:semiHidden="1" w:unhideWhenUsed="1"/>
     <w:lsdException w:name="Outline List 1" w:semiHidden="1" w:unhideWhenUsed="1"/>
@@ -15188,6 +17563,7 @@
     <w:lsdException w:name="Table Professional" w:semiHidden="1" w:unhideWhenUsed="1"/>
     <w:lsdException w:name="Table Subtle 1" w:semiHidden="1" w:unhideWhenUsed="1"/>
     <w:lsdException w:name="Table Subtle 2" w:semiHidden="1" w:unhideWhenUsed="1"/>
+    <w:lsdException w:name="Table Web 1" w:semiHidden="1" w:unhideWhenUsed="1"/>
     <w:lsdException w:name="Table Web 2" w:semiHidden="1" w:unhideWhenUsed="1"/>
     <w:lsdException w:name="Table Web 3" w:semiHidden="1" w:unhideWhenUsed="1"/>
     <w:lsdException w:name="Balloon Text" w:semiHidden="1" w:unhideWhenUsed="1"/>
@@ -15890,6 +18266,71 @@
       <w:color w:val="808080"/>
     </w:rPr>
   </w:style>
+  <w:style w:type="character" w:styleId="HTMLCode">
+    <w:name w:val="HTML Code"/>
+    <w:basedOn w:val="DefaultParagraphFont"/>
+    <w:uiPriority w:val="99"/>
+    <w:semiHidden/>
+    <w:unhideWhenUsed/>
+    <w:rsid w:val="006350BE"/>
+    <w:rPr>
+      <w:rFonts w:ascii="Courier New" w:eastAsia="Times New Roman" w:hAnsi="Courier New" w:cs="Courier New"/>
+      <w:sz w:val="20"/>
+      <w:szCs w:val="20"/>
+    </w:rPr>
+  </w:style>
+  <w:style w:type="paragraph" w:styleId="HTMLPreformatted">
+    <w:name w:val="HTML Preformatted"/>
+    <w:basedOn w:val="Normal"/>
+    <w:link w:val="HTMLPreformattedChar"/>
+    <w:uiPriority w:val="99"/>
+    <w:semiHidden/>
+    <w:unhideWhenUsed/>
+    <w:rsid w:val="00434D79"/>
+    <w:pPr>
+      <w:tabs>
+        <w:tab w:val="left" w:pos="916"/>
+        <w:tab w:val="left" w:pos="1832"/>
+        <w:tab w:val="left" w:pos="2748"/>
+        <w:tab w:val="left" w:pos="3664"/>
+        <w:tab w:val="left" w:pos="4580"/>
+        <w:tab w:val="left" w:pos="5496"/>
+        <w:tab w:val="left" w:pos="6412"/>
+        <w:tab w:val="left" w:pos="7328"/>
+        <w:tab w:val="left" w:pos="8244"/>
+        <w:tab w:val="left" w:pos="9160"/>
+        <w:tab w:val="left" w:pos="10076"/>
+        <w:tab w:val="left" w:pos="10992"/>
+        <w:tab w:val="left" w:pos="11908"/>
+        <w:tab w:val="left" w:pos="12824"/>
+        <w:tab w:val="left" w:pos="13740"/>
+        <w:tab w:val="left" w:pos="14656"/>
+      </w:tabs>
+      <w:spacing w:line="240" w:lineRule="auto"/>
+      <w:ind w:firstLine="0"/>
+      <w:jc w:val="left"/>
+    </w:pPr>
+    <w:rPr>
+      <w:rFonts w:ascii="Courier New" w:eastAsia="Times New Roman" w:hAnsi="Courier New" w:cs="Courier New"/>
+      <w:sz w:val="20"/>
+      <w:szCs w:val="20"/>
+      <w:lang w:val="sr-Latn-ME" w:eastAsia="sr-Latn-ME"/>
+    </w:rPr>
+  </w:style>
+  <w:style w:type="character" w:customStyle="1" w:styleId="HTMLPreformattedChar">
+    <w:name w:val="HTML Preformatted Char"/>
+    <w:basedOn w:val="DefaultParagraphFont"/>
+    <w:link w:val="HTMLPreformatted"/>
+    <w:uiPriority w:val="99"/>
+    <w:semiHidden/>
+    <w:rsid w:val="00434D79"/>
+    <w:rPr>
+      <w:rFonts w:ascii="Courier New" w:eastAsia="Times New Roman" w:hAnsi="Courier New" w:cs="Courier New"/>
+      <w:sz w:val="20"/>
+      <w:szCs w:val="20"/>
+      <w:lang w:val="sr-Latn-ME" w:eastAsia="sr-Latn-ME"/>
+    </w:rPr>
+  </w:style>
 </w:styles>
 </file>
 
@@ -16193,7 +18634,7 @@
 </file>
 
 <file path=customXml/itemProps1.xml><?xml version="1.0" encoding="utf-8"?>
-<ds:datastoreItem xmlns:ds="http://schemas.openxmlformats.org/officeDocument/2006/customXml" ds:itemID="{79862D7A-0CB1-4145-9B3E-465FCEA75755}">
+<ds:datastoreItem xmlns:ds="http://schemas.openxmlformats.org/officeDocument/2006/customXml" ds:itemID="{80E8A669-6B98-4B45-87B1-B26306BB6557}">
   <ds:schemaRefs>
     <ds:schemaRef ds:uri="http://schemas.openxmlformats.org/officeDocument/2006/bibliography"/>
   </ds:schemaRefs>

</xml_diff>

<commit_message>
written some more text in software section
</commit_message>
<xml_diff>
--- a/Sekulovic Milorad.docx
+++ b/Sekulovic Milorad.docx
@@ -1,6 +1,6 @@
 
 <file path=word/document.xml><?xml version="1.0" encoding="utf-8"?>
-<w:document xmlns:wpc="http://schemas.microsoft.com/office/word/2010/wordprocessingCanvas" xmlns:cx="http://schemas.microsoft.com/office/drawing/2014/chartex" xmlns:cx1="http://schemas.microsoft.com/office/drawing/2015/9/8/chartex" xmlns:cx2="http://schemas.microsoft.com/office/drawing/2015/10/21/chartex" xmlns:cx3="http://schemas.microsoft.com/office/drawing/2016/5/9/chartex" xmlns:cx4="http://schemas.microsoft.com/office/drawing/2016/5/10/chartex" xmlns:cx5="http://schemas.microsoft.com/office/drawing/2016/5/11/chartex" xmlns:cx6="http://schemas.microsoft.com/office/drawing/2016/5/12/chartex" xmlns:cx7="http://schemas.microsoft.com/office/drawing/2016/5/13/chartex" xmlns:cx8="http://schemas.microsoft.com/office/drawing/2016/5/14/chartex" xmlns:mc="http://schemas.openxmlformats.org/markup-compatibility/2006" xmlns:aink="http://schemas.microsoft.com/office/drawing/2016/ink" xmlns:am3d="http://schemas.microsoft.com/office/drawing/2017/model3d" xmlns:o="urn:schemas-microsoft-com:office:office" xmlns:r="http://schemas.openxmlformats.org/officeDocument/2006/relationships" xmlns:m="http://schemas.openxmlformats.org/officeDocument/2006/math" xmlns:v="urn:schemas-microsoft-com:vml" xmlns:wp14="http://schemas.microsoft.com/office/word/2010/wordprocessingDrawing" xmlns:wp="http://schemas.openxmlformats.org/drawingml/2006/wordprocessingDrawing" xmlns:w10="urn:schemas-microsoft-com:office:word" xmlns:w="http://schemas.openxmlformats.org/wordprocessingml/2006/main" xmlns:w14="http://schemas.microsoft.com/office/word/2010/wordml" xmlns:w15="http://schemas.microsoft.com/office/word/2012/wordml" xmlns:w16cid="http://schemas.microsoft.com/office/word/2016/wordml/cid" xmlns:w16se="http://schemas.microsoft.com/office/word/2015/wordml/symex" xmlns:wpg="http://schemas.microsoft.com/office/word/2010/wordprocessingGroup" xmlns:wpi="http://schemas.microsoft.com/office/word/2010/wordprocessingInk" xmlns:wne="http://schemas.microsoft.com/office/word/2006/wordml" xmlns:wps="http://schemas.microsoft.com/office/word/2010/wordprocessingShape" mc:Ignorable="w14 w15 w16se w16cid wp14">
+<w:document xmlns:wpc="http://schemas.microsoft.com/office/word/2010/wordprocessingCanvas" xmlns:cx="http://schemas.microsoft.com/office/drawing/2014/chartex" xmlns:cx1="http://schemas.microsoft.com/office/drawing/2015/9/8/chartex" xmlns:cx2="http://schemas.microsoft.com/office/drawing/2015/10/21/chartex" xmlns:mc="http://schemas.openxmlformats.org/markup-compatibility/2006" xmlns:o="urn:schemas-microsoft-com:office:office" xmlns:r="http://schemas.openxmlformats.org/officeDocument/2006/relationships" xmlns:m="http://schemas.openxmlformats.org/officeDocument/2006/math" xmlns:v="urn:schemas-microsoft-com:vml" xmlns:wp14="http://schemas.microsoft.com/office/word/2010/wordprocessingDrawing" xmlns:wp="http://schemas.openxmlformats.org/drawingml/2006/wordprocessingDrawing" xmlns:w10="urn:schemas-microsoft-com:office:word" xmlns:w="http://schemas.openxmlformats.org/wordprocessingml/2006/main" xmlns:w14="http://schemas.microsoft.com/office/word/2010/wordml" xmlns:w15="http://schemas.microsoft.com/office/word/2012/wordml" xmlns:w16se="http://schemas.microsoft.com/office/word/2015/wordml/symex" xmlns:wpg="http://schemas.microsoft.com/office/word/2010/wordprocessingGroup" xmlns:wpi="http://schemas.microsoft.com/office/word/2010/wordprocessingInk" xmlns:wne="http://schemas.microsoft.com/office/word/2006/wordml" xmlns:wps="http://schemas.microsoft.com/office/word/2010/wordprocessingShape" mc:Ignorable="w14 w15 w16se wp14">
   <w:body>
     <w:p>
       <w:pPr>
@@ -2270,27 +2270,14 @@
       <w:r>
         <w:t xml:space="preserve">Ilustracija </w:t>
       </w:r>
-      <w:r>
-        <w:fldChar w:fldCharType="begin"/>
-      </w:r>
-      <w:r>
-        <w:instrText xml:space="preserve"> SEQ Ilustracija \* ARABIC </w:instrText>
-      </w:r>
-      <w:r>
-        <w:fldChar w:fldCharType="separate"/>
-      </w:r>
-      <w:r>
-        <w:rPr>
-          <w:noProof/>
-        </w:rPr>
-        <w:t>1</w:t>
-      </w:r>
-      <w:r>
-        <w:rPr>
-          <w:noProof/>
-        </w:rPr>
-        <w:fldChar w:fldCharType="end"/>
-      </w:r>
+      <w:fldSimple w:instr=" SEQ Ilustracija \* ARABIC ">
+        <w:r>
+          <w:rPr>
+            <w:noProof/>
+          </w:rPr>
+          <w:t>1</w:t>
+        </w:r>
+      </w:fldSimple>
       <w:r>
         <w:t>: IoT</w:t>
       </w:r>
@@ -3646,27 +3633,14 @@
       <w:r>
         <w:t xml:space="preserve">Ilustracija </w:t>
       </w:r>
-      <w:r>
-        <w:fldChar w:fldCharType="begin"/>
-      </w:r>
-      <w:r>
-        <w:instrText xml:space="preserve"> SEQ Ilustracija \* ARABIC </w:instrText>
-      </w:r>
-      <w:r>
-        <w:fldChar w:fldCharType="separate"/>
-      </w:r>
-      <w:r>
-        <w:rPr>
-          <w:noProof/>
-        </w:rPr>
-        <w:t>4</w:t>
-      </w:r>
-      <w:r>
-        <w:rPr>
-          <w:noProof/>
-        </w:rPr>
-        <w:fldChar w:fldCharType="end"/>
-      </w:r>
+      <w:fldSimple w:instr=" SEQ Ilustracija \* ARABIC ">
+        <w:r>
+          <w:rPr>
+            <w:noProof/>
+          </w:rPr>
+          <w:t>4</w:t>
+        </w:r>
+      </w:fldSimple>
       <w:r>
         <w:t>: Raspberry 3 blok dijagram</w:t>
       </w:r>
@@ -6545,27 +6519,14 @@
       <w:r>
         <w:t xml:space="preserve">Ilustracija </w:t>
       </w:r>
-      <w:r>
-        <w:fldChar w:fldCharType="begin"/>
-      </w:r>
-      <w:r>
-        <w:instrText xml:space="preserve"> SEQ Ilustracija \* ARABIC </w:instrText>
-      </w:r>
-      <w:r>
-        <w:fldChar w:fldCharType="separate"/>
-      </w:r>
-      <w:r>
-        <w:rPr>
-          <w:noProof/>
-        </w:rPr>
-        <w:t>5</w:t>
-      </w:r>
-      <w:r>
-        <w:rPr>
-          <w:noProof/>
-        </w:rPr>
-        <w:fldChar w:fldCharType="end"/>
-      </w:r>
+      <w:fldSimple w:instr=" SEQ Ilustracija \* ARABIC ">
+        <w:r>
+          <w:rPr>
+            <w:noProof/>
+          </w:rPr>
+          <w:t>5</w:t>
+        </w:r>
+      </w:fldSimple>
       <w:r>
         <w:t>: Tok jednog ciklusa u procesoru, tokom preuzimanja podataka</w:t>
       </w:r>
@@ -7366,6 +7327,7 @@
         </w:rPr>
         <w:t xml:space="preserve"> </w:t>
       </w:r>
+      <w:proofErr w:type="gramStart"/>
       <w:r>
         <w:t>instrukcija</w:t>
       </w:r>
@@ -7375,6 +7337,7 @@
         </w:rPr>
         <w:t>(</w:t>
       </w:r>
+      <w:proofErr w:type="gramEnd"/>
       <w:r>
         <w:t>kada</w:t>
       </w:r>
@@ -7821,23 +7784,14 @@
     <w:p>
       <w:pPr>
         <w:pStyle w:val="Caption"/>
-        <w:rPr>
-          <w:lang w:val="es-ES"/>
-        </w:rPr>
-      </w:pPr>
-      <w:r>
-        <w:rPr>
-          <w:lang w:val="es-ES"/>
-        </w:rPr>
+      </w:pPr>
+      <w:r>
         <w:t xml:space="preserve">Ilustracija </w:t>
       </w:r>
       <w:r>
         <w:fldChar w:fldCharType="begin"/>
       </w:r>
       <w:r>
-        <w:rPr>
-          <w:lang w:val="es-ES"/>
-        </w:rPr>
         <w:instrText xml:space="preserve"> SEQ Ilustracija \* ARABIC </w:instrText>
       </w:r>
       <w:r>
@@ -7846,7 +7800,6 @@
       <w:r>
         <w:rPr>
           <w:noProof/>
-          <w:lang w:val="es-ES"/>
         </w:rPr>
         <w:t>6</w:t>
       </w:r>
@@ -7854,9 +7807,6 @@
         <w:fldChar w:fldCharType="end"/>
       </w:r>
       <w:r>
-        <w:rPr>
-          <w:lang w:val="es-ES"/>
-        </w:rPr>
         <w:t>: ARM Cortex-A53 dijagram</w:t>
       </w:r>
     </w:p>
@@ -7874,7 +7824,15 @@
         <w:t xml:space="preserve">Instrukcijski set je skup instrukcija kojim se specificiraju operacije koje processor može da izvrši. Tipovi instrukcija su: aritmetičke, logičke, pomjeračke, instrukcije prenosa I instrukcije skoka. Instrukcijski setovi se mogu razlikovati I po broju operanada koji učestvuju u instrukcijama kao parametri. Pa tako na primer mašine koje rade sa 0 adresa (stek mašine), sa 1 adresom (akumulatorska mašina), 2 I 3 adrese (CISC I RISC mašine). </w:t>
       </w:r>
       <w:r>
-        <w:t>Cortex A53 je Reduced Instruction Set Computer, iako je u poslednjoj verziji  ARMv8-A arhitekture uveden veliki broj kriptografskih I atomse funkcije za citanje I pisanje.</w:t>
+        <w:t xml:space="preserve">Cortex A53 je Reduced Instruction Set Computer, iako je u poslednjoj </w:t>
+      </w:r>
+      <w:proofErr w:type="gramStart"/>
+      <w:r>
+        <w:t>verziji  ARMv</w:t>
+      </w:r>
+      <w:proofErr w:type="gramEnd"/>
+      <w:r>
+        <w:t>8-A arhitekture uveden veliki broj kriptografskih I atomse funkcije za citanje I pisanje.</w:t>
       </w:r>
       <w:r>
         <w:t xml:space="preserve"> Primjer broja operanada kod instrukcija u instrukcijsom setu je:</w:t>
@@ -8299,23 +8257,14 @@
     <w:p>
       <w:pPr>
         <w:pStyle w:val="Caption"/>
-        <w:rPr>
-          <w:lang w:val="es-ES"/>
-        </w:rPr>
-      </w:pPr>
-      <w:r>
-        <w:rPr>
-          <w:lang w:val="es-ES"/>
-        </w:rPr>
+      </w:pPr>
+      <w:r>
         <w:t xml:space="preserve">Ilustracija </w:t>
       </w:r>
       <w:r>
         <w:fldChar w:fldCharType="begin"/>
       </w:r>
       <w:r>
-        <w:rPr>
-          <w:lang w:val="es-ES"/>
-        </w:rPr>
         <w:instrText xml:space="preserve"> SEQ Ilustracija \* ARABIC </w:instrText>
       </w:r>
       <w:r>
@@ -8324,7 +8273,6 @@
       <w:r>
         <w:rPr>
           <w:noProof/>
-          <w:lang w:val="es-ES"/>
         </w:rPr>
         <w:t>7</w:t>
       </w:r>
@@ -8332,9 +8280,6 @@
         <w:fldChar w:fldCharType="end"/>
       </w:r>
       <w:r>
-        <w:rPr>
-          <w:lang w:val="es-ES"/>
-        </w:rPr>
         <w:t>: Logičko-memorijsko slaganje kola</w:t>
       </w:r>
     </w:p>
@@ -12030,27 +11975,14 @@
       <w:r>
         <w:t xml:space="preserve">Ilustracija </w:t>
       </w:r>
-      <w:r>
-        <w:fldChar w:fldCharType="begin"/>
-      </w:r>
-      <w:r>
-        <w:instrText xml:space="preserve"> SEQ Ilustracija \* ARABIC </w:instrText>
-      </w:r>
-      <w:r>
-        <w:fldChar w:fldCharType="separate"/>
-      </w:r>
-      <w:r>
-        <w:rPr>
-          <w:noProof/>
-        </w:rPr>
-        <w:t>8</w:t>
-      </w:r>
-      <w:r>
-        <w:rPr>
-          <w:noProof/>
-        </w:rPr>
-        <w:fldChar w:fldCharType="end"/>
-      </w:r>
+      <w:fldSimple w:instr=" SEQ Ilustracija \* ARABIC ">
+        <w:r>
+          <w:rPr>
+            <w:noProof/>
+          </w:rPr>
+          <w:t>8</w:t>
+        </w:r>
+      </w:fldSimple>
       <w:r>
         <w:t>: Raspored kanala prema 802.11b/g standardu</w:t>
       </w:r>
@@ -12083,17 +12015,33 @@
         <w:t xml:space="preserve">. Kako je to jako čest ferkvencijski opseg koji dijeli sa mnogim drugim uređajima, koristi se princip Frequency Hopping Spread Spectrum koji Bluetooth kanal od 1MHz mijenja 1600 puta u sekundi kroz neki od 79 kanala i to po predefinisanim obrascima kojih ima šest. </w:t>
       </w:r>
       <w:r>
-        <w:t>Ukoliko postoji uređaj koji na jednoj određenoj frekvenciji emituje signal i time ometa signal na tom opsegu, to su vrlo mali gubitci, dok je takođe vrlo mala šansa  da će se naći još jedan uređaj koji koristi istu sekvencu fekvencijskog skakanja da je sinhronizovana baš tako da se poklopi sa onom na uređaju.</w:t>
-      </w:r>
-    </w:p>
-    <w:p>
-      <w:pPr>
-        <w:rPr>
-          <w:lang w:val="sr-Latn-ME"/>
-        </w:rPr>
-      </w:pPr>
-      <w:r>
-        <w:t xml:space="preserve">Bluetooth 4.0 standard je donijeo novine kod ove tehnologije u smislu implementacije u uređajima koji koriste jako malo struje, pa je tako reklamiran pod Bluetooth Low Energy, dok je 4.1 treba da donese povezivanje kod IoT-a, imajući u  vidu broj uređaja koji će u budućnosti sve više da raste. Bluetooth je elminisao neke probleme koje je imao prilikom rada uporedo sa 4g tehnologijom tako što je koordinisan sa tom tehnologijom i sada obije mogu da rade punom brzinom. Takođe je uklonjen fiksni timeout prilikom ponovnog povezivanja, tako da prilikom osmišljavanja uređaja može se bolje voditi računa o tome kako uređaj koristi energiju. Takođe podržana je konekcija ka više uređaja odjednom, od kojih samo jedan može aktivno komunicirati sa host uređajem. </w:t>
+        <w:t xml:space="preserve">Ukoliko postoji uređaj koji na jednoj određenoj frekvenciji emituje signal i time ometa signal na tom opsegu, to su vrlo mali gubitci, dok je takođe vrlo mala </w:t>
+      </w:r>
+      <w:proofErr w:type="gramStart"/>
+      <w:r>
+        <w:t>šansa  da</w:t>
+      </w:r>
+      <w:proofErr w:type="gramEnd"/>
+      <w:r>
+        <w:t xml:space="preserve"> će se naći još jedan uređaj koji koristi istu sekvencu fekvencijskog skakanja da je sinhronizovana baš tako da se poklopi sa onom na uređaju.</w:t>
+      </w:r>
+    </w:p>
+    <w:p>
+      <w:pPr>
+        <w:rPr>
+          <w:lang w:val="sr-Latn-ME"/>
+        </w:rPr>
+      </w:pPr>
+      <w:r>
+        <w:t xml:space="preserve">Bluetooth 4.0 standard je donijeo novine kod ove tehnologije u smislu implementacije u uređajima koji koriste jako malo struje, pa je tako reklamiran pod Bluetooth Low Energy, dok je 4.1 treba da donese povezivanje kod IoT-a, imajući </w:t>
+      </w:r>
+      <w:proofErr w:type="gramStart"/>
+      <w:r>
+        <w:t>u  vidu</w:t>
+      </w:r>
+      <w:proofErr w:type="gramEnd"/>
+      <w:r>
+        <w:t xml:space="preserve"> broj uređaja koji će u budućnosti sve više da raste. Bluetooth je elminisao neke probleme koje je imao prilikom rada uporedo sa 4g tehnologijom tako što je koordinisan sa tom tehnologijom i sada obije mogu da rade punom brzinom. Takođe je uklonjen fiksni timeout prilikom ponovnog povezivanja, tako da prilikom osmišljavanja uređaja može se bolje voditi računa o tome kako uređaj koristi energiju. Takođe podržana je konekcija ka više uređaja odjednom, od kojih samo jedan može aktivno komunicirati sa host uređajem. </w:t>
       </w:r>
     </w:p>
     <w:p>
@@ -12250,27 +12198,14 @@
       <w:r>
         <w:t xml:space="preserve">Ilustracija </w:t>
       </w:r>
-      <w:r>
-        <w:fldChar w:fldCharType="begin"/>
-      </w:r>
-      <w:r>
-        <w:instrText xml:space="preserve"> SEQ Ilustracija \* ARABIC </w:instrText>
-      </w:r>
-      <w:r>
-        <w:fldChar w:fldCharType="separate"/>
-      </w:r>
-      <w:r>
-        <w:rPr>
-          <w:noProof/>
-        </w:rPr>
-        <w:t>9</w:t>
-      </w:r>
-      <w:r>
-        <w:rPr>
-          <w:noProof/>
-        </w:rPr>
-        <w:fldChar w:fldCharType="end"/>
-      </w:r>
+      <w:fldSimple w:instr=" SEQ Ilustracija \* ARABIC ">
+        <w:r>
+          <w:rPr>
+            <w:noProof/>
+          </w:rPr>
+          <w:t>9</w:t>
+        </w:r>
+      </w:fldSimple>
       <w:r>
         <w:t>: PWM Primjer</w:t>
       </w:r>
@@ -12438,7 +12373,7 @@
             <v:path o:extrusionok="f" gradientshapeok="t" o:connecttype="rect"/>
             <o:lock v:ext="edit" aspectratio="t"/>
           </v:shapetype>
-          <v:shape id="_x0000_i1025" type="#_x0000_t75" style="width:408.75pt;height:171.75pt">
+          <v:shape id="_x0000_i1025" type="#_x0000_t75" style="width:408.6pt;height:171.6pt">
             <v:imagedata r:id="rId19" o:title="HTB1XTpKKFXXXXa4XXXXq6xXFXXXn" croptop="20719f" cropbottom="7306f" cropright="6503f"/>
           </v:shape>
         </w:pict>
@@ -12684,27 +12619,14 @@
       <w:r>
         <w:t xml:space="preserve">Ilustracija </w:t>
       </w:r>
-      <w:r>
-        <w:fldChar w:fldCharType="begin"/>
-      </w:r>
-      <w:r>
-        <w:instrText xml:space="preserve"> SEQ Ilustracija \* ARABIC </w:instrText>
-      </w:r>
-      <w:r>
-        <w:fldChar w:fldCharType="separate"/>
-      </w:r>
-      <w:r>
-        <w:rPr>
-          <w:noProof/>
-        </w:rPr>
-        <w:t>10</w:t>
-      </w:r>
-      <w:r>
-        <w:rPr>
-          <w:noProof/>
-        </w:rPr>
-        <w:fldChar w:fldCharType="end"/>
-      </w:r>
+      <w:fldSimple w:instr=" SEQ Ilustracija \* ARABIC ">
+        <w:r>
+          <w:rPr>
+            <w:noProof/>
+          </w:rPr>
+          <w:t>10</w:t>
+        </w:r>
+      </w:fldSimple>
       <w:r>
         <w:t>: blok dijagram kontrolera</w:t>
       </w:r>
@@ -12890,19 +12812,33 @@
         <w:rPr>
           <w:lang w:val="es-ES"/>
         </w:rPr>
-        <w:t xml:space="preserve"> sa </w:t>
-      </w:r>
+        <w:t xml:space="preserve"> </w:t>
+      </w:r>
+      <w:proofErr w:type="gramStart"/>
       <w:r>
         <w:rPr>
           <w:lang w:val="es-ES"/>
         </w:rPr>
-        <w:t xml:space="preserve"> </w:t>
+        <w:t xml:space="preserve">sa </w:t>
       </w:r>
       <w:r>
         <w:rPr>
           <w:lang w:val="es-ES"/>
         </w:rPr>
-        <w:t>sukcesivnom aproksimacijom</w:t>
+        <w:t xml:space="preserve"> </w:t>
+      </w:r>
+      <w:r>
+        <w:rPr>
+          <w:lang w:val="es-ES"/>
+        </w:rPr>
+        <w:t>sukcesivnom</w:t>
+      </w:r>
+      <w:proofErr w:type="gramEnd"/>
+      <w:r>
+        <w:rPr>
+          <w:lang w:val="es-ES"/>
+        </w:rPr>
+        <w:t xml:space="preserve"> aproksimacijom</w:t>
       </w:r>
     </w:p>
     <w:p>
@@ -12966,7 +12902,21 @@
         <w:rPr>
           <w:lang w:val="es-ES"/>
         </w:rPr>
-        <w:t>Ovo je kolo koje služi da bi kontinualni promenjivi analogni signal usrednjilo i zadržalo za neki period vremena, kako bi se samnjile promjene kod analogno digtalne konverzije i spriječilo uništavanje signala kod konverzije primjenom sukcesivne aproksimacije. Tako se signal tj. napon koji  se nalazio na ulazu u ad konvertor prilikom početka konverzije zadržava i staje isti tokom periode konverzije. Nakon toga se kontrolnim signalom ponovo omogućava proticanje napona. Prilikom stanja kada je prekidač zatvoren i propušta napon se puni i kondezator koji je na ulazu u pojačivač, a prilikom otvaranja prekidača napon u trenutku njegovog otvaranja ostaje na naponu na kondenzatoru.</w:t>
+        <w:t xml:space="preserve">Ovo je kolo koje služi da bi kontinualni promenjivi analogni signal usrednjilo i zadržalo za neki period vremena, kako bi se samnjile promjene kod analogno digtalne konverzije i spriječilo uništavanje signala kod konverzije primjenom sukcesivne aproksimacije. Tako se signal tj. napon </w:t>
+      </w:r>
+      <w:proofErr w:type="gramStart"/>
+      <w:r>
+        <w:rPr>
+          <w:lang w:val="es-ES"/>
+        </w:rPr>
+        <w:t>koji  se</w:t>
+      </w:r>
+      <w:proofErr w:type="gramEnd"/>
+      <w:r>
+        <w:rPr>
+          <w:lang w:val="es-ES"/>
+        </w:rPr>
+        <w:t xml:space="preserve"> nalazio na ulazu u ad konvertor prilikom početka konverzije zadržava i staje isti tokom periode konverzije. Nakon toga se kontrolnim signalom ponovo omogućava proticanje napona. Prilikom stanja kada je prekidač zatvoren i propušta napon se puni i kondezator koji je na ulazu u pojačivač, a prilikom otvaranja prekidača napon u trenutku njegovog otvaranja ostaje na naponu na kondenzatoru.</w:t>
       </w:r>
     </w:p>
     <w:p>
@@ -12979,7 +12929,7 @@
           <w:lang w:val="es-ES"/>
         </w:rPr>
         <w:pict>
-          <v:shape id="_x0000_i1026" type="#_x0000_t75" style="width:234.75pt;height:93.75pt">
+          <v:shape id="_x0000_i1026" type="#_x0000_t75" style="width:234.6pt;height:93.6pt">
             <v:imagedata r:id="rId22" o:title="313px-Sample-hold-circuit"/>
           </v:shape>
         </w:pict>
@@ -12989,34 +12939,18 @@
       <w:pPr>
         <w:pStyle w:val="Caption"/>
         <w:jc w:val="center"/>
-        <w:rPr>
-          <w:lang w:val="es-ES"/>
-        </w:rPr>
       </w:pPr>
       <w:r>
         <w:t xml:space="preserve">Ilustracija </w:t>
       </w:r>
-      <w:r>
-        <w:fldChar w:fldCharType="begin"/>
-      </w:r>
-      <w:r>
-        <w:instrText xml:space="preserve"> SEQ Ilustracija \* ARABIC </w:instrText>
-      </w:r>
-      <w:r>
-        <w:fldChar w:fldCharType="separate"/>
-      </w:r>
-      <w:r>
-        <w:rPr>
-          <w:noProof/>
-        </w:rPr>
-        <w:t>12</w:t>
-      </w:r>
-      <w:r>
-        <w:rPr>
-          <w:noProof/>
-        </w:rPr>
-        <w:fldChar w:fldCharType="end"/>
-      </w:r>
+      <w:fldSimple w:instr=" SEQ Ilustracija \* ARABIC ">
+        <w:r>
+          <w:rPr>
+            <w:noProof/>
+          </w:rPr>
+          <w:t>12</w:t>
+        </w:r>
+      </w:fldSimple>
       <w:r>
         <w:t>: Blok dijagram Sample and Hold kola.</w:t>
       </w:r>
@@ -13210,7 +13144,91 @@
         <w:t xml:space="preserve">Komunikacija između niti kao i njihovo generisanje je relativno procesorski </w:t>
       </w:r>
       <w:r>
-        <w:t>“jeftino”, dok je pokretanje jako memorijski i procesorski “skupo”.</w:t>
+        <w:rPr>
+          <w:lang w:val="sr-Latn-ME"/>
+        </w:rPr>
+        <w:t>“</w:t>
+      </w:r>
+      <w:r>
+        <w:t>jeftino</w:t>
+      </w:r>
+      <w:r>
+        <w:rPr>
+          <w:lang w:val="sr-Latn-ME"/>
+        </w:rPr>
+        <w:t xml:space="preserve">”, </w:t>
+      </w:r>
+      <w:r>
+        <w:t>dok</w:t>
+      </w:r>
+      <w:r>
+        <w:rPr>
+          <w:lang w:val="sr-Latn-ME"/>
+        </w:rPr>
+        <w:t xml:space="preserve"> </w:t>
+      </w:r>
+      <w:r>
+        <w:t>je</w:t>
+      </w:r>
+      <w:r>
+        <w:rPr>
+          <w:lang w:val="sr-Latn-ME"/>
+        </w:rPr>
+        <w:t xml:space="preserve"> </w:t>
+      </w:r>
+      <w:r>
+        <w:t>pokretanje</w:t>
+      </w:r>
+      <w:r>
+        <w:rPr>
+          <w:lang w:val="sr-Latn-ME"/>
+        </w:rPr>
+        <w:t xml:space="preserve"> </w:t>
+      </w:r>
+      <w:r>
+        <w:t>jako</w:t>
+      </w:r>
+      <w:r>
+        <w:rPr>
+          <w:lang w:val="sr-Latn-ME"/>
+        </w:rPr>
+        <w:t xml:space="preserve"> </w:t>
+      </w:r>
+      <w:r>
+        <w:t>memorijski</w:t>
+      </w:r>
+      <w:r>
+        <w:rPr>
+          <w:lang w:val="sr-Latn-ME"/>
+        </w:rPr>
+        <w:t xml:space="preserve"> </w:t>
+      </w:r>
+      <w:r>
+        <w:t>i</w:t>
+      </w:r>
+      <w:r>
+        <w:rPr>
+          <w:lang w:val="sr-Latn-ME"/>
+        </w:rPr>
+        <w:t xml:space="preserve"> </w:t>
+      </w:r>
+      <w:r>
+        <w:t>procesorski</w:t>
+      </w:r>
+      <w:r>
+        <w:rPr>
+          <w:lang w:val="sr-Latn-ME"/>
+        </w:rPr>
+        <w:t xml:space="preserve"> “</w:t>
+      </w:r>
+      <w:r>
+        <w:t>skupo</w:t>
+      </w:r>
+      <w:r>
+        <w:rPr>
+          <w:lang w:val="sr-Latn-ME"/>
+        </w:rPr>
+        <w:t>”.</w:t>
       </w:r>
     </w:p>
     <w:p>
@@ -13264,7 +13282,7 @@
       <w:r>
         <w:rPr>
           <w:noProof/>
-          <w:lang w:val="sr-Latn-RS"/>
+          <w:lang w:eastAsia="zh-CN"/>
         </w:rPr>
         <w:lastRenderedPageBreak/>
         <w:drawing>
@@ -13328,24 +13346,14 @@
       <w:r>
         <w:t xml:space="preserve">Ilustracija </w:t>
       </w:r>
-      <w:r>
-        <w:fldChar w:fldCharType="begin"/>
-      </w:r>
-      <w:r>
-        <w:instrText xml:space="preserve"> SEQ Ilustracija \* ARABIC </w:instrText>
-      </w:r>
-      <w:r>
-        <w:fldChar w:fldCharType="separate"/>
-      </w:r>
-      <w:r>
-        <w:rPr>
-          <w:noProof/>
-        </w:rPr>
-        <w:t>13</w:t>
-      </w:r>
-      <w:r>
-        <w:fldChar w:fldCharType="end"/>
-      </w:r>
+      <w:fldSimple w:instr=" SEQ Ilustracija \* ARABIC ">
+        <w:r>
+          <w:rPr>
+            <w:noProof/>
+          </w:rPr>
+          <w:t>13</w:t>
+        </w:r>
+      </w:fldSimple>
       <w:r>
         <w:t>: Poređenje procesa i niti</w:t>
       </w:r>
@@ -13372,6 +13380,7 @@
           <w:rFonts w:eastAsiaTheme="minorHAnsi"/>
           <w:sz w:val="21"/>
           <w:szCs w:val="21"/>
+          <w:lang w:val="sr-Latn-RS"/>
         </w:rPr>
       </w:pPr>
       <w:r>
@@ -13380,6 +13389,7 @@
           <w:rFonts w:eastAsiaTheme="minorHAnsi"/>
           <w:sz w:val="21"/>
           <w:szCs w:val="21"/>
+          <w:lang w:val="sr-Latn-RS"/>
         </w:rPr>
         <w:t>ExecutorService executor = Executors.newFixedThreadPool(2);</w:t>
       </w:r>
@@ -13453,6 +13463,9 @@
         <w:t xml:space="preserve">Pri pravljenju objekata možemo se susreti sa tehnikama poput </w:t>
       </w:r>
       <w:r>
+        <w:rPr>
+          <w:lang w:val="sr-Latn-RS"/>
+        </w:rPr>
         <w:t xml:space="preserve">“lazy instantiation” </w:t>
       </w:r>
       <w:r>
@@ -15359,48 +15372,328 @@
     <w:p>
       <w:pPr>
         <w:rPr>
-          <w:lang w:val="sr-Latn-RS"/>
-        </w:rPr>
-      </w:pPr>
-      <w:r>
-        <w:rPr>
-          <w:lang w:val="sr-Latn-RS"/>
-        </w:rPr>
-        <w:t>Za potrebe projekta....</w:t>
-      </w:r>
-      <w:bookmarkStart w:id="25" w:name="_GoBack"/>
-      <w:bookmarkEnd w:id="25"/>
+          <w:lang w:val="sr-Latn-ME"/>
+        </w:rPr>
+      </w:pPr>
+      <w:r>
+        <w:rPr>
+          <w:lang w:val="sr-Latn-RS"/>
+        </w:rPr>
+        <w:t>Za potre</w:t>
+      </w:r>
+      <w:r>
+        <w:rPr>
+          <w:lang w:val="sr-Latn-RS"/>
+        </w:rPr>
+        <w:t>be projekta kori</w:t>
+      </w:r>
+      <w:r>
+        <w:rPr>
+          <w:lang w:val="sr-Latn-ME"/>
+        </w:rPr>
+        <w:t>šćena su tri programska jezika i to:</w:t>
+      </w:r>
     </w:p>
     <w:p>
       <w:pPr>
         <w:pStyle w:val="ListParagraph"/>
         <w:numPr>
           <w:ilvl w:val="0"/>
-          <w:numId w:val="5"/>
+          <w:numId w:val="11"/>
         </w:numPr>
         <w:rPr>
-          <w:lang w:val="sr-Latn-RS"/>
-        </w:rPr>
-      </w:pPr>
-      <w:r>
-        <w:rPr>
-          <w:lang w:val="sr-Latn-RS"/>
-        </w:rPr>
-        <w:t>java – javascript – python putem cmd-a</w:t>
-      </w:r>
-    </w:p>
-    <w:p>
-      <w:pPr>
-        <w:ind w:firstLine="0"/>
-        <w:rPr>
-          <w:lang w:val="sr-Latn-RS"/>
-        </w:rPr>
-      </w:pPr>
-      <w:r>
-        <w:rPr>
-          <w:lang w:val="sr-Latn-RS"/>
-        </w:rPr>
-        <w:t>Organizacija baza podataka</w:t>
+          <w:lang w:val="sr-Latn-ME"/>
+        </w:rPr>
+      </w:pPr>
+      <w:r>
+        <w:rPr>
+          <w:lang w:val="sr-Latn-ME"/>
+        </w:rPr>
+        <w:t>Java</w:t>
+      </w:r>
+    </w:p>
+    <w:p>
+      <w:pPr>
+        <w:ind w:left="1080" w:firstLine="0"/>
+        <w:rPr>
+          <w:lang w:val="sr-Latn-ME"/>
+        </w:rPr>
+      </w:pPr>
+      <w:r>
+        <w:rPr>
+          <w:lang w:val="es-ES"/>
+        </w:rPr>
+        <w:t>Kao</w:t>
+      </w:r>
+      <w:r>
+        <w:rPr>
+          <w:lang w:val="sr-Latn-ME"/>
+        </w:rPr>
+        <w:t xml:space="preserve"> </w:t>
+      </w:r>
+      <w:r>
+        <w:rPr>
+          <w:lang w:val="es-ES"/>
+        </w:rPr>
+        <w:t>programski</w:t>
+      </w:r>
+      <w:r>
+        <w:rPr>
+          <w:lang w:val="sr-Latn-ME"/>
+        </w:rPr>
+        <w:t xml:space="preserve"> </w:t>
+      </w:r>
+      <w:r>
+        <w:rPr>
+          <w:lang w:val="es-ES"/>
+        </w:rPr>
+        <w:t>jezik</w:t>
+      </w:r>
+      <w:r>
+        <w:rPr>
+          <w:lang w:val="sr-Latn-ME"/>
+        </w:rPr>
+        <w:t xml:space="preserve"> </w:t>
+      </w:r>
+      <w:r>
+        <w:rPr>
+          <w:lang w:val="es-ES"/>
+        </w:rPr>
+        <w:t>koji</w:t>
+      </w:r>
+      <w:r>
+        <w:rPr>
+          <w:lang w:val="sr-Latn-ME"/>
+        </w:rPr>
+        <w:t xml:space="preserve"> </w:t>
+      </w:r>
+      <w:r>
+        <w:rPr>
+          <w:lang w:val="es-ES"/>
+        </w:rPr>
+        <w:t>je</w:t>
+      </w:r>
+      <w:r>
+        <w:rPr>
+          <w:lang w:val="sr-Latn-ME"/>
+        </w:rPr>
+        <w:t xml:space="preserve"> </w:t>
+      </w:r>
+      <w:r>
+        <w:rPr>
+          <w:lang w:val="es-ES"/>
+        </w:rPr>
+        <w:t>platformski</w:t>
+      </w:r>
+      <w:r>
+        <w:rPr>
+          <w:lang w:val="sr-Latn-ME"/>
+        </w:rPr>
+        <w:t xml:space="preserve"> </w:t>
+      </w:r>
+      <w:r>
+        <w:rPr>
+          <w:lang w:val="es-ES"/>
+        </w:rPr>
+        <w:t>nezavistan</w:t>
+      </w:r>
+      <w:r>
+        <w:rPr>
+          <w:lang w:val="sr-Latn-ME"/>
+        </w:rPr>
+        <w:t xml:space="preserve"> </w:t>
+      </w:r>
+      <w:r>
+        <w:rPr>
+          <w:lang w:val="es-ES"/>
+        </w:rPr>
+        <w:t>i</w:t>
+      </w:r>
+      <w:r>
+        <w:rPr>
+          <w:lang w:val="sr-Latn-ME"/>
+        </w:rPr>
+        <w:t xml:space="preserve"> </w:t>
+      </w:r>
+      <w:r>
+        <w:rPr>
+          <w:lang w:val="es-ES"/>
+        </w:rPr>
+        <w:t>open</w:t>
+      </w:r>
+      <w:r>
+        <w:rPr>
+          <w:lang w:val="sr-Latn-ME"/>
+        </w:rPr>
+        <w:t xml:space="preserve"> </w:t>
+      </w:r>
+      <w:r>
+        <w:rPr>
+          <w:lang w:val="es-ES"/>
+        </w:rPr>
+        <w:t>source</w:t>
+      </w:r>
+      <w:r>
+        <w:rPr>
+          <w:lang w:val="sr-Latn-ME"/>
+        </w:rPr>
+        <w:t>, š</w:t>
+      </w:r>
+      <w:r>
+        <w:rPr>
+          <w:lang w:val="es-ES"/>
+        </w:rPr>
+        <w:t>to</w:t>
+      </w:r>
+      <w:r>
+        <w:rPr>
+          <w:lang w:val="sr-Latn-ME"/>
+        </w:rPr>
+        <w:t xml:space="preserve"> </w:t>
+      </w:r>
+      <w:r>
+        <w:rPr>
+          <w:lang w:val="es-ES"/>
+        </w:rPr>
+        <w:t>zna</w:t>
+      </w:r>
+      <w:r>
+        <w:rPr>
+          <w:lang w:val="sr-Latn-ME"/>
+        </w:rPr>
+        <w:t>č</w:t>
+      </w:r>
+      <w:r>
+        <w:rPr>
+          <w:lang w:val="es-ES"/>
+        </w:rPr>
+        <w:t>i</w:t>
+      </w:r>
+      <w:r>
+        <w:rPr>
+          <w:lang w:val="sr-Latn-ME"/>
+        </w:rPr>
+        <w:t xml:space="preserve"> </w:t>
+      </w:r>
+      <w:r>
+        <w:rPr>
+          <w:lang w:val="es-ES"/>
+        </w:rPr>
+        <w:t>da</w:t>
+      </w:r>
+      <w:r>
+        <w:rPr>
+          <w:lang w:val="sr-Latn-ME"/>
+        </w:rPr>
+        <w:t xml:space="preserve"> </w:t>
+      </w:r>
+      <w:r>
+        <w:rPr>
+          <w:lang w:val="es-ES"/>
+        </w:rPr>
+        <w:t>posjeduje</w:t>
+      </w:r>
+      <w:r>
+        <w:rPr>
+          <w:lang w:val="sr-Latn-ME"/>
+        </w:rPr>
+        <w:t xml:space="preserve"> </w:t>
+      </w:r>
+      <w:r>
+        <w:rPr>
+          <w:lang w:val="es-ES"/>
+        </w:rPr>
+        <w:t>mno</w:t>
+      </w:r>
+      <w:r>
+        <w:rPr>
+          <w:lang w:val="sr-Latn-ME"/>
+        </w:rPr>
+        <w:t>š</w:t>
+      </w:r>
+      <w:r>
+        <w:rPr>
+          <w:lang w:val="es-ES"/>
+        </w:rPr>
+        <w:t>tvo</w:t>
+      </w:r>
+      <w:r>
+        <w:rPr>
+          <w:lang w:val="sr-Latn-ME"/>
+        </w:rPr>
+        <w:t xml:space="preserve"> </w:t>
+      </w:r>
+      <w:r>
+        <w:rPr>
+          <w:lang w:val="es-ES"/>
+        </w:rPr>
+        <w:t>dokumentacije</w:t>
+      </w:r>
+      <w:r>
+        <w:rPr>
+          <w:lang w:val="sr-Latn-ME"/>
+        </w:rPr>
+        <w:t xml:space="preserve"> </w:t>
+      </w:r>
+      <w:r>
+        <w:rPr>
+          <w:lang w:val="es-ES"/>
+        </w:rPr>
+        <w:t>i</w:t>
+      </w:r>
+      <w:r>
+        <w:rPr>
+          <w:lang w:val="sr-Latn-ME"/>
+        </w:rPr>
+        <w:t xml:space="preserve"> </w:t>
+      </w:r>
+      <w:r>
+        <w:rPr>
+          <w:lang w:val="es-ES"/>
+        </w:rPr>
+        <w:t>veliku</w:t>
+      </w:r>
+      <w:r>
+        <w:rPr>
+          <w:lang w:val="sr-Latn-ME"/>
+        </w:rPr>
+        <w:t xml:space="preserve"> </w:t>
+      </w:r>
+      <w:r>
+        <w:rPr>
+          <w:lang w:val="es-ES"/>
+        </w:rPr>
+        <w:t>korisni</w:t>
+      </w:r>
+      <w:r>
+        <w:rPr>
+          <w:lang w:val="sr-Latn-ME"/>
+        </w:rPr>
+        <w:t>č</w:t>
+      </w:r>
+      <w:r>
+        <w:rPr>
+          <w:lang w:val="es-ES"/>
+        </w:rPr>
+        <w:t>ku</w:t>
+      </w:r>
+      <w:r>
+        <w:rPr>
+          <w:lang w:val="sr-Latn-ME"/>
+        </w:rPr>
+        <w:t xml:space="preserve"> </w:t>
+      </w:r>
+      <w:r>
+        <w:rPr>
+          <w:lang w:val="es-ES"/>
+        </w:rPr>
+        <w:t>bazu</w:t>
+      </w:r>
+      <w:r>
+        <w:rPr>
+          <w:lang w:val="sr-Latn-ME"/>
+        </w:rPr>
+        <w:t>.</w:t>
       </w:r>
     </w:p>
     <w:p>
@@ -15408,17 +15701,93 @@
         <w:pStyle w:val="ListParagraph"/>
         <w:numPr>
           <w:ilvl w:val="0"/>
-          <w:numId w:val="5"/>
+          <w:numId w:val="11"/>
         </w:numPr>
         <w:rPr>
-          <w:lang w:val="sr-Latn-RS"/>
-        </w:rPr>
-      </w:pPr>
-      <w:r>
-        <w:rPr>
-          <w:lang w:val="sr-Latn-RS"/>
-        </w:rPr>
-        <w:t>2 baze – sta ce koja da drzi</w:t>
+          <w:lang w:val="sr-Latn-ME"/>
+        </w:rPr>
+      </w:pPr>
+      <w:r>
+        <w:rPr>
+          <w:lang w:val="sr-Latn-ME"/>
+        </w:rPr>
+        <w:t>JavaScript</w:t>
+      </w:r>
+      <w:r>
+        <w:rPr>
+          <w:lang w:val="sr-Latn-ME"/>
+        </w:rPr>
+        <w:t xml:space="preserve"> (node.js)</w:t>
+      </w:r>
+    </w:p>
+    <w:p>
+      <w:pPr>
+        <w:ind w:left="1080" w:firstLine="0"/>
+        <w:rPr>
+          <w:lang w:val="sr-Latn-ME"/>
+        </w:rPr>
+      </w:pPr>
+      <w:r>
+        <w:rPr>
+          <w:lang w:val="sr-Latn-ME"/>
+        </w:rPr>
+        <w:t>Node.js je jako popularan za kreiranje prototipa i koriste ga mnoge velike kompanije kojima je glavni oslonac neki drugi programski jezik</w:t>
+      </w:r>
+      <w:r>
+        <w:rPr>
+          <w:lang w:val="sr-Latn-ME"/>
+        </w:rPr>
+        <w:t xml:space="preserve">. Facebook </w:t>
+      </w:r>
+      <w:r>
+        <w:rPr>
+          <w:lang w:val="sr-Latn-ME"/>
+        </w:rPr>
+        <w:lastRenderedPageBreak/>
+        <w:t xml:space="preserve">koristi PHP/Hack kao glavni programski jezik za </w:t>
+      </w:r>
+      <w:r>
+        <w:rPr>
+          <w:lang w:val="sr-Latn-ME"/>
+        </w:rPr>
+        <w:t>back-end</w:t>
+      </w:r>
+      <w:r>
+        <w:rPr>
+          <w:rStyle w:val="FootnoteReference"/>
+          <w:lang w:val="sr-Latn-ME"/>
+        </w:rPr>
+        <w:footnoteReference w:id="10"/>
+      </w:r>
+      <w:r>
+        <w:rPr>
+          <w:lang w:val="sr-Latn-ME"/>
+        </w:rPr>
+        <w:t xml:space="preserve"> </w:t>
+      </w:r>
+      <w:r>
+        <w:rPr>
+          <w:lang w:val="sr-Latn-ME"/>
+        </w:rPr>
+        <w:t>na svojim aplikacijama</w:t>
+      </w:r>
+      <w:r>
+        <w:rPr>
+          <w:lang w:val="sr-Latn-ME"/>
+        </w:rPr>
+        <w:t>. U ovom slučaju jednostavan i relativno brz</w:t>
+      </w:r>
+      <w:r>
+        <w:rPr>
+          <w:lang w:val="sr-Latn-ME"/>
+        </w:rPr>
+        <w:t xml:space="preserve"> </w:t>
+      </w:r>
+      <w:r>
+        <w:rPr>
+          <w:lang w:val="sr-Latn-ME"/>
+        </w:rPr>
+        <w:t>način da se dođe do web sajta sa registracijom, koji se može prebaciti u programski jezik Java ukoliko bi došlo do ozbiljnije i komercijalne upotrebe proizvoda.</w:t>
       </w:r>
     </w:p>
     <w:p>
@@ -15426,23 +15795,263 @@
         <w:pStyle w:val="ListParagraph"/>
         <w:numPr>
           <w:ilvl w:val="0"/>
-          <w:numId w:val="5"/>
+          <w:numId w:val="11"/>
         </w:numPr>
         <w:rPr>
-          <w:lang w:val="sr-Latn-RS"/>
-        </w:rPr>
-      </w:pPr>
-      <w:r>
-        <w:rPr>
-          <w:lang w:val="sr-Latn-RS"/>
-        </w:rPr>
-        <w:t>kako ce da se puni koja its</w:t>
-      </w:r>
-    </w:p>
-    <w:p>
-      <w:pPr>
+          <w:lang w:val="sr-Latn-ME"/>
+        </w:rPr>
+      </w:pPr>
+      <w:r>
+        <w:rPr>
+          <w:lang w:val="sr-Latn-ME"/>
+        </w:rPr>
+        <w:t>Python</w:t>
+      </w:r>
+    </w:p>
+    <w:p>
+      <w:pPr>
+        <w:ind w:left="1080" w:firstLine="0"/>
+        <w:rPr>
+          <w:lang w:val="sr-Latn-ME"/>
+        </w:rPr>
+      </w:pPr>
+      <w:r>
+        <w:rPr>
+          <w:lang w:val="sr-Latn-ME"/>
+        </w:rPr>
+        <w:t xml:space="preserve">Programski jezik koji </w:t>
+      </w:r>
+      <w:r>
+        <w:rPr>
+          <w:lang w:val="sr-Latn-ME"/>
+        </w:rPr>
+        <w:t>postoji već oko 26 godina na tržištu i posjeduje veliki broj biblioteka. Kako je jako brz jezik za procesiranje podataka, u ovom slučaju obavlja posao čitanja ARP tabela, tj. Korisničkih MAC adresa.</w:t>
+      </w:r>
+    </w:p>
+    <w:p>
+      <w:pPr>
+        <w:pStyle w:val="Heading3"/>
         <w:ind w:firstLine="0"/>
         <w:rPr>
+          <w:lang w:val="sr-Latn-ME"/>
+        </w:rPr>
+      </w:pPr>
+      <w:r>
+        <w:rPr>
+          <w:lang w:val="sr-Latn-ME"/>
+        </w:rPr>
+        <w:t>ARP Tabela</w:t>
+      </w:r>
+    </w:p>
+    <w:p>
+      <w:pPr>
+        <w:ind w:firstLine="0"/>
+        <w:rPr>
+          <w:lang w:val="sr-Latn-ME"/>
+        </w:rPr>
+      </w:pPr>
+      <w:r>
+        <w:rPr>
+          <w:lang w:val="sr-Latn-ME"/>
+        </w:rPr>
+        <w:tab/>
+        <w:t>ARP ili Address Resolution Protocol je protokol koji se bavi mapiranjem IP adresa sa fizičkim adresama (MAC) uređaja. Sama tabela sadrži dodijeljenu IP adresu uređaju koji je povezan, njegovu fizičku adresu</w:t>
+      </w:r>
+      <w:r>
+        <w:rPr>
+          <w:lang w:val="sr-Latn-ME"/>
+        </w:rPr>
+        <w:t xml:space="preserve"> i tip ip adrese. Na ovaj način svaki korisnik koji se registruje biće povezan sa fizičkim uređajem, tako da drugi korisnici neće moći da se prijave u drugo ime, ali će jedan korisnik moći da ima više uređaja kojim se prijavljuje.</w:t>
+      </w:r>
+    </w:p>
+    <w:p>
+      <w:pPr>
+        <w:pStyle w:val="Heading2"/>
+        <w:ind w:firstLine="0"/>
+        <w:rPr>
+          <w:lang w:val="sr-Latn-RS"/>
+        </w:rPr>
+      </w:pPr>
+      <w:r>
+        <w:rPr>
+          <w:lang w:val="sr-Latn-RS"/>
+        </w:rPr>
+        <w:t>Organizacija baza podataka</w:t>
+      </w:r>
+    </w:p>
+    <w:p>
+      <w:pPr>
+        <w:rPr>
+          <w:lang w:val="sr-Latn-RS"/>
+        </w:rPr>
+      </w:pPr>
+      <w:r>
+        <w:rPr>
+          <w:lang w:val="sr-Latn-RS"/>
+        </w:rPr>
+        <w:t>Uređaj će da generiše i koristi 2 baze podataka. U prototip verziji implementiraju se SQLite baze podataka. SQLite je dobro rešenje zato što ne zahtijeva server da bi se pokretala. Generisana baza se lako može kopirati i čuvati.</w:t>
+      </w:r>
+    </w:p>
+    <w:p>
+      <w:pPr>
+        <w:rPr>
+          <w:lang w:val="sr-Latn-RS"/>
+        </w:rPr>
+      </w:pPr>
+      <w:r>
+        <w:rPr>
+          <w:lang w:val="sr-Latn-RS"/>
+        </w:rPr>
+        <w:t>U ovom projektu se nalaze dvije baze podataka i imenovane su PDB (Permanent DataBase) i TDB (Temporary DataBase)</w:t>
+      </w:r>
+      <w:r>
+        <w:rPr>
+          <w:lang w:val="sr-Latn-RS"/>
+        </w:rPr>
+        <w:t>.</w:t>
+      </w:r>
+    </w:p>
+    <w:p>
+      <w:pPr>
+        <w:rPr>
+          <w:lang w:val="sr-Latn-RS"/>
+        </w:rPr>
+      </w:pPr>
+      <w:r>
+        <w:rPr>
+          <w:lang w:val="sr-Latn-RS"/>
+        </w:rPr>
+        <w:t>PDB ima 3 kolone i to: Id</w:t>
+      </w:r>
+      <w:r>
+        <w:rPr>
+          <w:lang w:val="sr-Latn-RS"/>
+        </w:rPr>
+        <w:t>(Uniquie ID)</w:t>
+      </w:r>
+      <w:r>
+        <w:rPr>
+          <w:lang w:val="sr-Latn-RS"/>
+        </w:rPr>
+        <w:t xml:space="preserve"> – primarni ključ, Mac</w:t>
+      </w:r>
+      <w:r>
+        <w:rPr>
+          <w:lang w:val="sr-Latn-RS"/>
+        </w:rPr>
+        <w:t>(String)</w:t>
+      </w:r>
+      <w:r>
+        <w:rPr>
+          <w:lang w:val="sr-Latn-RS"/>
+        </w:rPr>
+        <w:t xml:space="preserve"> – Mac adresa i Index</w:t>
+      </w:r>
+      <w:r>
+        <w:rPr>
+          <w:lang w:val="sr-Latn-RS"/>
+        </w:rPr>
+        <w:t>(String)</w:t>
+      </w:r>
+      <w:r>
+        <w:rPr>
+          <w:lang w:val="sr-Latn-RS"/>
+        </w:rPr>
+        <w:t xml:space="preserve"> – koji predstavlja studentski broj indeksa.</w:t>
+      </w:r>
+    </w:p>
+    <w:p>
+      <w:pPr>
+        <w:rPr>
+          <w:lang w:val="sr-Latn-RS"/>
+        </w:rPr>
+      </w:pPr>
+      <w:r>
+        <w:rPr>
+          <w:lang w:val="sr-Latn-RS"/>
+        </w:rPr>
+        <w:t>TDB ima 4</w:t>
+      </w:r>
+      <w:r>
+        <w:rPr>
+          <w:lang w:val="sr-Latn-RS"/>
+        </w:rPr>
+        <w:t xml:space="preserve"> kolone i to: Id</w:t>
+      </w:r>
+      <w:r>
+        <w:rPr>
+          <w:lang w:val="sr-Latn-RS"/>
+        </w:rPr>
+        <w:t>(Unique ID)</w:t>
+      </w:r>
+      <w:r>
+        <w:rPr>
+          <w:lang w:val="sr-Latn-RS"/>
+        </w:rPr>
+        <w:t xml:space="preserve"> – primarni ključ, Mac</w:t>
+      </w:r>
+      <w:r>
+        <w:rPr>
+          <w:lang w:val="sr-Latn-RS"/>
+        </w:rPr>
+        <w:t>(String)</w:t>
+      </w:r>
+      <w:r>
+        <w:rPr>
+          <w:lang w:val="sr-Latn-RS"/>
+        </w:rPr>
+        <w:t xml:space="preserve"> – MAC adresa, Ip</w:t>
+      </w:r>
+      <w:r>
+        <w:rPr>
+          <w:lang w:val="sr-Latn-RS"/>
+        </w:rPr>
+        <w:t>(String)</w:t>
+      </w:r>
+      <w:r>
+        <w:rPr>
+          <w:lang w:val="sr-Latn-RS"/>
+        </w:rPr>
+        <w:t xml:space="preserve"> - IPadresa i </w:t>
+      </w:r>
+      <w:r>
+        <w:rPr>
+          <w:lang w:val="sr-Latn-RS"/>
+        </w:rPr>
+        <w:t>DBDate</w:t>
+      </w:r>
+      <w:r>
+        <w:rPr>
+          <w:lang w:val="sr-Latn-RS"/>
+        </w:rPr>
+        <w:t>(DateTime).</w:t>
+      </w:r>
+    </w:p>
+    <w:p>
+      <w:pPr>
+        <w:rPr>
+          <w:lang w:val="sr-Latn-RS"/>
+        </w:rPr>
+      </w:pPr>
+      <w:r>
+        <w:rPr>
+          <w:lang w:val="sr-Latn-RS"/>
+        </w:rPr>
+        <w:t xml:space="preserve">Prilikom rada, TDB će da dobija podatke od python skripte koja čita trenutno stanje mreže, dok će PDB sadržati sve registracije korisnika i čuvati ih. Nakon završetka rada procesiraće se podaci iz baza na osnovu unesenih parametara putem grafičkog </w:t>
+      </w:r>
+      <w:r>
+        <w:rPr>
+          <w:lang w:val="sr-Latn-RS"/>
+        </w:rPr>
+        <w:lastRenderedPageBreak/>
+        <w:t>interfejsa. Rezultat će biti generisana excel tabela sa podacima o prisustvu u toku rada uređaja.</w:t>
+      </w:r>
+    </w:p>
+    <w:p>
+      <w:pPr>
+        <w:pStyle w:val="Heading2"/>
+        <w:ind w:firstLine="0"/>
+        <w:rPr>
           <w:lang w:val="sr-Latn-RS"/>
         </w:rPr>
       </w:pPr>
@@ -15451,6 +16060,77 @@
           <w:lang w:val="sr-Latn-RS"/>
         </w:rPr>
         <w:t>Gui</w:t>
+      </w:r>
+      <w:r>
+        <w:rPr>
+          <w:lang w:val="sr-Latn-RS"/>
+        </w:rPr>
+        <w:t xml:space="preserve"> (Graphical User Interface)</w:t>
+      </w:r>
+    </w:p>
+    <w:p>
+      <w:pPr>
+        <w:ind w:firstLine="0"/>
+        <w:rPr>
+          <w:lang w:val="sr-Latn-RS"/>
+        </w:rPr>
+      </w:pPr>
+      <w:r>
+        <w:rPr>
+          <w:lang w:val="sr-Latn-RS"/>
+        </w:rPr>
+        <w:t>Kod razvoja grafičkog prikaza pri razvoju nekog softverskog rešenja često je potrebno voditi računa o mnogim stvarima kao što su veličina ekrana, orijentacija uređaja, skaliranje prozora unutar uređaja. Velika prednost razvoja za nepromjenjih hardver jeste što su te specifikacije unaprijed poznate i do njihove promjene ne može doći. Npr. Razvoj igara za neku od konzola i zavoj igara za PC su veoma različiti procesi, jer se hardver jedne konzole ne mijenja u toku vremena tako da prilikom razvoja ne moraju se uzeti u obzir određeni aspekti kao što je to slučaj kod PC igara.</w:t>
+      </w:r>
+    </w:p>
+    <w:p>
+      <w:pPr>
+        <w:ind w:firstLine="0"/>
+        <w:rPr>
+          <w:lang w:val="sr-Latn-RS"/>
+        </w:rPr>
+      </w:pPr>
+      <w:r>
+        <w:rPr>
+          <w:lang w:val="sr-Latn-RS"/>
+        </w:rPr>
+        <w:t xml:space="preserve">Dimenzije samog grafičkog interfejsa će pokrivati kompletan ekran (320x480 piksela) i neće imati mogućnost zatvaranja aplikacije jer će se na uređaju izvršavati samo java aplikacija. </w:t>
+      </w:r>
+      <w:r>
+        <w:rPr>
+          <w:lang w:val="sr-Latn-RS"/>
+        </w:rPr>
+        <w:t>Kao grafička biblioteka se koristi JavaFx koja putem .fxml fajla, koji je zapravo fajl u .xml formatu koji određuje kako će biti raspoređen sadržaj unutar aplikacije kao i koji je tip elemenata koji će sadržati.</w:t>
+      </w:r>
+    </w:p>
+    <w:p>
+      <w:pPr>
+        <w:pStyle w:val="Heading3"/>
+        <w:rPr>
+          <w:lang w:val="sr-Latn-RS"/>
+        </w:rPr>
+      </w:pPr>
+      <w:r>
+        <w:rPr>
+          <w:lang w:val="sr-Latn-RS"/>
+        </w:rPr>
+        <w:t>JavaFx</w:t>
+      </w:r>
+    </w:p>
+    <w:p>
+      <w:pPr>
+        <w:ind w:firstLine="0"/>
+      </w:pPr>
+      <w:r>
+        <w:rPr>
+          <w:lang w:val="sr-Latn-RS"/>
+        </w:rPr>
+        <w:t>JavaFx je biblioteka koja je nastala kao zamjena za postojeću Java Swing biblioteku za pravljenje desktop aplikacija, ali ima i mogućnost da se koristi kao grafički interfejs unutar internet pretraživača. Sama popularnost biblioteke nije velika iz razloga što Java kao programski jezik sve više se koristi kao back-end jezik za programiranje, dok se za sam grafički interfejs i front-end koriste druga rešenja i biblioteke. Kako je u pitanju desktop aplikacija na linux operati</w:t>
+      </w:r>
+      <w:r>
+        <w:rPr>
+          <w:lang w:val="sr-Latn-RS"/>
+        </w:rPr>
+        <w:t>vnom sistemu u okviru projekta, postoji i mnoštvo drugih rešenja kao što su: SWT, SwingX, Qt, Apache Pivot. JavaFx je izabrano rešenje jer je sadržano u Java programskom jeziku i podržano od strane Oracle kompanije, što omogućava da aplikacija bude platformski nezavisna. Ovo je velika olakšica jer kod razvoja se može koristiti neki drugi operativni sistem.</w:t>
       </w:r>
     </w:p>
     <w:p>
@@ -15474,23 +16154,6 @@
     <w:p>
       <w:pPr>
         <w:pStyle w:val="ListParagraph"/>
-        <w:numPr>
-          <w:ilvl w:val="0"/>
-          <w:numId w:val="6"/>
-        </w:numPr>
-        <w:rPr>
-          <w:lang w:val="sr-Latn-RS"/>
-        </w:rPr>
-      </w:pPr>
-      <w:r>
-        <w:rPr>
-          <w:lang w:val="sr-Latn-RS"/>
-        </w:rPr>
-        <w:t>zasto fiksne vrijednosti</w:t>
-      </w:r>
-    </w:p>
-    <w:p>
-      <w:pPr>
         <w:ind w:firstLine="0"/>
         <w:rPr>
           <w:lang w:val="sr-Latn-RS"/>
@@ -15500,6 +16163,22 @@
         <w:rPr>
           <w:lang w:val="sr-Latn-RS"/>
         </w:rPr>
+        <w:t>dodati slike i komponente</w:t>
+      </w:r>
+    </w:p>
+    <w:p>
+      <w:pPr>
+        <w:pStyle w:val="Heading2"/>
+        <w:ind w:firstLine="0"/>
+        <w:rPr>
+          <w:lang w:val="sr-Latn-RS"/>
+        </w:rPr>
+      </w:pPr>
+      <w:r>
+        <w:rPr>
+          <w:lang w:val="sr-Latn-RS"/>
+        </w:rPr>
+        <w:lastRenderedPageBreak/>
         <w:t>Node js server</w:t>
       </w:r>
     </w:p>
@@ -15518,12 +16197,12 @@
         <w:rPr>
           <w:lang w:val="sr-Latn-RS"/>
         </w:rPr>
-        <w:lastRenderedPageBreak/>
         <w:t>sta se odvija na nodu</w:t>
       </w:r>
     </w:p>
     <w:p>
       <w:pPr>
+        <w:pStyle w:val="Heading2"/>
         <w:ind w:firstLine="0"/>
         <w:rPr>
           <w:lang w:val="sr-Latn-RS"/>
@@ -15574,6 +16253,7 @@
     </w:p>
     <w:p>
       <w:pPr>
+        <w:pStyle w:val="Heading2"/>
         <w:ind w:firstLine="0"/>
         <w:rPr>
           <w:lang w:val="sr-Latn-RS"/>
@@ -15624,6 +16304,7 @@
     </w:p>
     <w:p>
       <w:pPr>
+        <w:pStyle w:val="Heading2"/>
         <w:ind w:firstLine="0"/>
         <w:rPr>
           <w:lang w:val="sr-Latn-RS"/>
@@ -15633,7 +16314,13 @@
         <w:rPr>
           <w:lang w:val="sr-Latn-RS"/>
         </w:rPr>
-        <w:t>Ip forwqarding</w:t>
+        <w:t>Ip forw</w:t>
+      </w:r>
+      <w:r>
+        <w:rPr>
+          <w:lang w:val="sr-Latn-RS"/>
+        </w:rPr>
+        <w:t>arding</w:t>
       </w:r>
     </w:p>
     <w:p>
@@ -15656,6 +16343,7 @@
     </w:p>
     <w:p>
       <w:pPr>
+        <w:pStyle w:val="Heading2"/>
         <w:ind w:firstLine="0"/>
         <w:rPr>
           <w:lang w:val="sr-Latn-RS"/>
@@ -15685,9 +16373,12 @@
         </w:rPr>
         <w:t>kako</w:t>
       </w:r>
-    </w:p>
-    <w:p>
-      <w:pPr>
+      <w:bookmarkStart w:id="25" w:name="_GoBack"/>
+      <w:bookmarkEnd w:id="25"/>
+    </w:p>
+    <w:p>
+      <w:pPr>
+        <w:pStyle w:val="Heading2"/>
         <w:ind w:firstLine="0"/>
         <w:rPr>
           <w:lang w:val="sr-Latn-RS"/>
@@ -15716,66 +16407,6 @@
           <w:lang w:val="sr-Latn-RS"/>
         </w:rPr>
         <w:t>kako</w:t>
-      </w:r>
-    </w:p>
-    <w:p>
-      <w:pPr>
-        <w:ind w:firstLine="0"/>
-        <w:rPr>
-          <w:lang w:val="sr-Latn-RS"/>
-        </w:rPr>
-      </w:pPr>
-      <w:r>
-        <w:rPr>
-          <w:lang w:val="sr-Latn-RS"/>
-        </w:rPr>
-        <w:t>Verifikacija sistema</w:t>
-      </w:r>
-    </w:p>
-    <w:p>
-      <w:pPr>
-        <w:pStyle w:val="ListParagraph"/>
-        <w:numPr>
-          <w:ilvl w:val="0"/>
-          <w:numId w:val="9"/>
-        </w:numPr>
-        <w:rPr>
-          <w:lang w:val="sr-Latn-RS"/>
-        </w:rPr>
-      </w:pPr>
-      <w:r>
-        <w:rPr>
-          <w:lang w:val="sr-Latn-RS"/>
-        </w:rPr>
-        <w:t>testiranje sistema</w:t>
-      </w:r>
-    </w:p>
-    <w:p>
-      <w:pPr>
-        <w:ind w:firstLine="0"/>
-        <w:rPr>
-          <w:lang w:val="sr-Latn-RS"/>
-        </w:rPr>
-      </w:pPr>
-      <w:r>
-        <w:rPr>
-          <w:lang w:val="sr-Latn-RS"/>
-        </w:rPr>
-        <w:t>Zakljucak – prepakovan uvod</w:t>
-      </w:r>
-    </w:p>
-    <w:p>
-      <w:pPr>
-        <w:ind w:left="720" w:hanging="720"/>
-        <w:rPr>
-          <w:lang w:val="sr-Latn-RS"/>
-        </w:rPr>
-      </w:pPr>
-      <w:r>
-        <w:rPr>
-          <w:lang w:val="sr-Latn-RS"/>
-        </w:rPr>
-        <w:t>Literatura – datasheetovi knjige linkovi</w:t>
       </w:r>
     </w:p>
     <w:p>
@@ -15883,7 +16514,7 @@
 </file>
 
 <file path=word/endnotes.xml><?xml version="1.0" encoding="utf-8"?>
-<w:endnotes xmlns:wpc="http://schemas.microsoft.com/office/word/2010/wordprocessingCanvas" xmlns:cx="http://schemas.microsoft.com/office/drawing/2014/chartex" xmlns:cx1="http://schemas.microsoft.com/office/drawing/2015/9/8/chartex" xmlns:cx2="http://schemas.microsoft.com/office/drawing/2015/10/21/chartex" xmlns:cx3="http://schemas.microsoft.com/office/drawing/2016/5/9/chartex" xmlns:cx4="http://schemas.microsoft.com/office/drawing/2016/5/10/chartex" xmlns:cx5="http://schemas.microsoft.com/office/drawing/2016/5/11/chartex" xmlns:cx6="http://schemas.microsoft.com/office/drawing/2016/5/12/chartex" xmlns:cx7="http://schemas.microsoft.com/office/drawing/2016/5/13/chartex" xmlns:cx8="http://schemas.microsoft.com/office/drawing/2016/5/14/chartex" xmlns:mc="http://schemas.openxmlformats.org/markup-compatibility/2006" xmlns:aink="http://schemas.microsoft.com/office/drawing/2016/ink" xmlns:am3d="http://schemas.microsoft.com/office/drawing/2017/model3d" xmlns:o="urn:schemas-microsoft-com:office:office" xmlns:r="http://schemas.openxmlformats.org/officeDocument/2006/relationships" xmlns:m="http://schemas.openxmlformats.org/officeDocument/2006/math" xmlns:v="urn:schemas-microsoft-com:vml" xmlns:wp14="http://schemas.microsoft.com/office/word/2010/wordprocessingDrawing" xmlns:wp="http://schemas.openxmlformats.org/drawingml/2006/wordprocessingDrawing" xmlns:w10="urn:schemas-microsoft-com:office:word" xmlns:w="http://schemas.openxmlformats.org/wordprocessingml/2006/main" xmlns:w14="http://schemas.microsoft.com/office/word/2010/wordml" xmlns:w15="http://schemas.microsoft.com/office/word/2012/wordml" xmlns:w16cid="http://schemas.microsoft.com/office/word/2016/wordml/cid" xmlns:w16se="http://schemas.microsoft.com/office/word/2015/wordml/symex" xmlns:wpg="http://schemas.microsoft.com/office/word/2010/wordprocessingGroup" xmlns:wpi="http://schemas.microsoft.com/office/word/2010/wordprocessingInk" xmlns:wne="http://schemas.microsoft.com/office/word/2006/wordml" xmlns:wps="http://schemas.microsoft.com/office/word/2010/wordprocessingShape" mc:Ignorable="w14 w15 w16se w16cid wp14">
+<w:endnotes xmlns:wpc="http://schemas.microsoft.com/office/word/2010/wordprocessingCanvas" xmlns:cx="http://schemas.microsoft.com/office/drawing/2014/chartex" xmlns:cx1="http://schemas.microsoft.com/office/drawing/2015/9/8/chartex" xmlns:cx2="http://schemas.microsoft.com/office/drawing/2015/10/21/chartex" xmlns:mc="http://schemas.openxmlformats.org/markup-compatibility/2006" xmlns:o="urn:schemas-microsoft-com:office:office" xmlns:r="http://schemas.openxmlformats.org/officeDocument/2006/relationships" xmlns:m="http://schemas.openxmlformats.org/officeDocument/2006/math" xmlns:v="urn:schemas-microsoft-com:vml" xmlns:wp14="http://schemas.microsoft.com/office/word/2010/wordprocessingDrawing" xmlns:wp="http://schemas.openxmlformats.org/drawingml/2006/wordprocessingDrawing" xmlns:w10="urn:schemas-microsoft-com:office:word" xmlns:w="http://schemas.openxmlformats.org/wordprocessingml/2006/main" xmlns:w14="http://schemas.microsoft.com/office/word/2010/wordml" xmlns:w15="http://schemas.microsoft.com/office/word/2012/wordml" xmlns:w16se="http://schemas.microsoft.com/office/word/2015/wordml/symex" xmlns:wpg="http://schemas.microsoft.com/office/word/2010/wordprocessingGroup" xmlns:wpi="http://schemas.microsoft.com/office/word/2010/wordprocessingInk" xmlns:wne="http://schemas.microsoft.com/office/word/2006/wordml" xmlns:wps="http://schemas.microsoft.com/office/word/2010/wordprocessingShape" mc:Ignorable="w14 w15 w16se wp14">
   <w:endnote w:type="separator" w:id="-1">
     <w:p>
       <w:pPr>
@@ -15908,7 +16539,7 @@
 </file>
 
 <file path=word/footer1.xml><?xml version="1.0" encoding="utf-8"?>
-<w:ftr xmlns:wpc="http://schemas.microsoft.com/office/word/2010/wordprocessingCanvas" xmlns:cx="http://schemas.microsoft.com/office/drawing/2014/chartex" xmlns:cx1="http://schemas.microsoft.com/office/drawing/2015/9/8/chartex" xmlns:cx2="http://schemas.microsoft.com/office/drawing/2015/10/21/chartex" xmlns:cx3="http://schemas.microsoft.com/office/drawing/2016/5/9/chartex" xmlns:cx4="http://schemas.microsoft.com/office/drawing/2016/5/10/chartex" xmlns:cx5="http://schemas.microsoft.com/office/drawing/2016/5/11/chartex" xmlns:cx6="http://schemas.microsoft.com/office/drawing/2016/5/12/chartex" xmlns:cx7="http://schemas.microsoft.com/office/drawing/2016/5/13/chartex" xmlns:cx8="http://schemas.microsoft.com/office/drawing/2016/5/14/chartex" xmlns:mc="http://schemas.openxmlformats.org/markup-compatibility/2006" xmlns:aink="http://schemas.microsoft.com/office/drawing/2016/ink" xmlns:am3d="http://schemas.microsoft.com/office/drawing/2017/model3d" xmlns:o="urn:schemas-microsoft-com:office:office" xmlns:r="http://schemas.openxmlformats.org/officeDocument/2006/relationships" xmlns:m="http://schemas.openxmlformats.org/officeDocument/2006/math" xmlns:v="urn:schemas-microsoft-com:vml" xmlns:wp14="http://schemas.microsoft.com/office/word/2010/wordprocessingDrawing" xmlns:wp="http://schemas.openxmlformats.org/drawingml/2006/wordprocessingDrawing" xmlns:w10="urn:schemas-microsoft-com:office:word" xmlns:w="http://schemas.openxmlformats.org/wordprocessingml/2006/main" xmlns:w14="http://schemas.microsoft.com/office/word/2010/wordml" xmlns:w15="http://schemas.microsoft.com/office/word/2012/wordml" xmlns:w16cid="http://schemas.microsoft.com/office/word/2016/wordml/cid" xmlns:w16se="http://schemas.microsoft.com/office/word/2015/wordml/symex" xmlns:wpg="http://schemas.microsoft.com/office/word/2010/wordprocessingGroup" xmlns:wpi="http://schemas.microsoft.com/office/word/2010/wordprocessingInk" xmlns:wne="http://schemas.microsoft.com/office/word/2006/wordml" xmlns:wps="http://schemas.microsoft.com/office/word/2010/wordprocessingShape" mc:Ignorable="w14 w15 w16se w16cid wp14">
+<w:ftr xmlns:wpc="http://schemas.microsoft.com/office/word/2010/wordprocessingCanvas" xmlns:cx="http://schemas.microsoft.com/office/drawing/2014/chartex" xmlns:cx1="http://schemas.microsoft.com/office/drawing/2015/9/8/chartex" xmlns:cx2="http://schemas.microsoft.com/office/drawing/2015/10/21/chartex" xmlns:mc="http://schemas.openxmlformats.org/markup-compatibility/2006" xmlns:o="urn:schemas-microsoft-com:office:office" xmlns:r="http://schemas.openxmlformats.org/officeDocument/2006/relationships" xmlns:m="http://schemas.openxmlformats.org/officeDocument/2006/math" xmlns:v="urn:schemas-microsoft-com:vml" xmlns:wp14="http://schemas.microsoft.com/office/word/2010/wordprocessingDrawing" xmlns:wp="http://schemas.openxmlformats.org/drawingml/2006/wordprocessingDrawing" xmlns:w10="urn:schemas-microsoft-com:office:word" xmlns:w="http://schemas.openxmlformats.org/wordprocessingml/2006/main" xmlns:w14="http://schemas.microsoft.com/office/word/2010/wordml" xmlns:w15="http://schemas.microsoft.com/office/word/2012/wordml" xmlns:w16se="http://schemas.microsoft.com/office/word/2015/wordml/symex" xmlns:wpg="http://schemas.microsoft.com/office/word/2010/wordprocessingGroup" xmlns:wpi="http://schemas.microsoft.com/office/word/2010/wordprocessingInk" xmlns:wne="http://schemas.microsoft.com/office/word/2006/wordml" xmlns:wps="http://schemas.microsoft.com/office/word/2010/wordprocessingShape" mc:Ignorable="w14 w15 w16se wp14">
   <w:sdt>
     <w:sdtPr>
       <w:id w:val="-299299195"/>
@@ -15941,7 +16572,7 @@
           <w:rPr>
             <w:noProof/>
           </w:rPr>
-          <w:t>30</w:t>
+          <w:t>32</w:t>
         </w:r>
         <w:r>
           <w:rPr>
@@ -15961,7 +16592,7 @@
 </file>
 
 <file path=word/footnotes.xml><?xml version="1.0" encoding="utf-8"?>
-<w:footnotes xmlns:wpc="http://schemas.microsoft.com/office/word/2010/wordprocessingCanvas" xmlns:cx="http://schemas.microsoft.com/office/drawing/2014/chartex" xmlns:cx1="http://schemas.microsoft.com/office/drawing/2015/9/8/chartex" xmlns:cx2="http://schemas.microsoft.com/office/drawing/2015/10/21/chartex" xmlns:cx3="http://schemas.microsoft.com/office/drawing/2016/5/9/chartex" xmlns:cx4="http://schemas.microsoft.com/office/drawing/2016/5/10/chartex" xmlns:cx5="http://schemas.microsoft.com/office/drawing/2016/5/11/chartex" xmlns:cx6="http://schemas.microsoft.com/office/drawing/2016/5/12/chartex" xmlns:cx7="http://schemas.microsoft.com/office/drawing/2016/5/13/chartex" xmlns:cx8="http://schemas.microsoft.com/office/drawing/2016/5/14/chartex" xmlns:mc="http://schemas.openxmlformats.org/markup-compatibility/2006" xmlns:aink="http://schemas.microsoft.com/office/drawing/2016/ink" xmlns:am3d="http://schemas.microsoft.com/office/drawing/2017/model3d" xmlns:o="urn:schemas-microsoft-com:office:office" xmlns:r="http://schemas.openxmlformats.org/officeDocument/2006/relationships" xmlns:m="http://schemas.openxmlformats.org/officeDocument/2006/math" xmlns:v="urn:schemas-microsoft-com:vml" xmlns:wp14="http://schemas.microsoft.com/office/word/2010/wordprocessingDrawing" xmlns:wp="http://schemas.openxmlformats.org/drawingml/2006/wordprocessingDrawing" xmlns:w10="urn:schemas-microsoft-com:office:word" xmlns:w="http://schemas.openxmlformats.org/wordprocessingml/2006/main" xmlns:w14="http://schemas.microsoft.com/office/word/2010/wordml" xmlns:w15="http://schemas.microsoft.com/office/word/2012/wordml" xmlns:w16cid="http://schemas.microsoft.com/office/word/2016/wordml/cid" xmlns:w16se="http://schemas.microsoft.com/office/word/2015/wordml/symex" xmlns:wpg="http://schemas.microsoft.com/office/word/2010/wordprocessingGroup" xmlns:wpi="http://schemas.microsoft.com/office/word/2010/wordprocessingInk" xmlns:wne="http://schemas.microsoft.com/office/word/2006/wordml" xmlns:wps="http://schemas.microsoft.com/office/word/2010/wordprocessingShape" mc:Ignorable="w14 w15 w16se w16cid wp14">
+<w:footnotes xmlns:wpc="http://schemas.microsoft.com/office/word/2010/wordprocessingCanvas" xmlns:cx="http://schemas.microsoft.com/office/drawing/2014/chartex" xmlns:cx1="http://schemas.microsoft.com/office/drawing/2015/9/8/chartex" xmlns:cx2="http://schemas.microsoft.com/office/drawing/2015/10/21/chartex" xmlns:mc="http://schemas.openxmlformats.org/markup-compatibility/2006" xmlns:o="urn:schemas-microsoft-com:office:office" xmlns:r="http://schemas.openxmlformats.org/officeDocument/2006/relationships" xmlns:m="http://schemas.openxmlformats.org/officeDocument/2006/math" xmlns:v="urn:schemas-microsoft-com:vml" xmlns:wp14="http://schemas.microsoft.com/office/word/2010/wordprocessingDrawing" xmlns:wp="http://schemas.openxmlformats.org/drawingml/2006/wordprocessingDrawing" xmlns:w10="urn:schemas-microsoft-com:office:word" xmlns:w="http://schemas.openxmlformats.org/wordprocessingml/2006/main" xmlns:w14="http://schemas.microsoft.com/office/word/2010/wordml" xmlns:w15="http://schemas.microsoft.com/office/word/2012/wordml" xmlns:w16se="http://schemas.microsoft.com/office/word/2015/wordml/symex" xmlns:wpg="http://schemas.microsoft.com/office/word/2010/wordprocessingGroup" xmlns:wpi="http://schemas.microsoft.com/office/word/2010/wordprocessingInk" xmlns:wne="http://schemas.microsoft.com/office/word/2006/wordml" xmlns:wps="http://schemas.microsoft.com/office/word/2010/wordprocessingShape" mc:Ignorable="w14 w15 w16se wp14">
   <w:footnote w:type="separator" w:id="-1">
     <w:p>
       <w:pPr>
@@ -16090,7 +16721,13 @@
         <w:rPr>
           <w:lang w:val="sr-Latn-RS"/>
         </w:rPr>
-        <w:t xml:space="preserve"> Cloud: Ideja cloud tehnologije zasniva se na tome da svi podaci koji su neophodni korisniku (bile to aplikacije, dokumenti, hardver, ili nešto drugo) budu dostupni u svakom trenutku, naravno uz preduslov da je prethodno uspostavljena internet veza. Dakle, cloud na neki način predstavlja uslugu dostavljanja servisa umesto samog proizvoda.</w:t>
+        <w:t xml:space="preserve"> </w:t>
+      </w:r>
+      <w:r>
+        <w:rPr>
+          <w:lang w:val="sr-Latn-RS"/>
+        </w:rPr>
+        <w:t>Cloud: Ideja cloud tehnologije zasniva se na tome da svi podaci koji su neophodni korisniku (bile to aplikacije, dokumenti, hardver, ili nešto drugo) budu dostupni u svakom trenutku, naravno uz preduslov da je prethodno uspostavljena internet veza. Dakle, cloud na neki način predstavlja uslugu dostavljanja servisa umesto samog proizvoda.</w:t>
       </w:r>
     </w:p>
     <w:p>
@@ -16167,6 +16804,9 @@
         <w:footnoteRef/>
       </w:r>
       <w:r>
+        <w:rPr>
+          <w:lang w:val="sr-Latn-RS"/>
+        </w:rPr>
         <w:t xml:space="preserve"> </w:t>
       </w:r>
       <w:r>
@@ -16195,7 +16835,13 @@
         <w:rPr>
           <w:lang w:val="sr-Latn-RS"/>
         </w:rPr>
-        <w:t xml:space="preserve"> HDMI – High-Definition Multimedia Interface ustanovljen od stane HDMI Foruma koji čini 7 vodećih kompanija na tržištu I služi za prenos video I audio signala.</w:t>
+        <w:t xml:space="preserve"> </w:t>
+      </w:r>
+      <w:r>
+        <w:rPr>
+          <w:lang w:val="sr-Latn-RS"/>
+        </w:rPr>
+        <w:t>HDMI – High-Definition Multimedia Interface ustanovljen od stane HDMI Foruma koji čini 7 vodećih kompanija na tržištu I služi za prenos video I audio signala.</w:t>
       </w:r>
     </w:p>
   </w:footnote>
@@ -16224,6 +16870,34 @@
           <w:lang w:val="sr-Latn-ME"/>
         </w:rPr>
         <w:t>DSI – Digital Serial Interface ustanovljen od stane MIPI Alijanse u cilju smanjenja troškova mobilnih uređaja. Definiše serijski bus i protokol za prenos podataka.</w:t>
+      </w:r>
+    </w:p>
+  </w:footnote>
+  <w:footnote w:id="10">
+    <w:p>
+      <w:pPr>
+        <w:pStyle w:val="FootnoteText"/>
+        <w:rPr>
+          <w:lang w:val="sr-Latn-ME"/>
+        </w:rPr>
+      </w:pPr>
+      <w:r>
+        <w:rPr>
+          <w:rStyle w:val="FootnoteReference"/>
+        </w:rPr>
+        <w:footnoteRef/>
+      </w:r>
+      <w:r>
+        <w:rPr>
+          <w:lang w:val="sr-Latn-ME"/>
+        </w:rPr>
+        <w:t xml:space="preserve"> </w:t>
+      </w:r>
+      <w:r>
+        <w:rPr>
+          <w:lang w:val="sr-Latn-ME"/>
+        </w:rPr>
+        <w:t>Back-end: termin koji se koristi kod ljudi koji rade na razvoju softvera i opisuje dio serverski dio funkcionalnosti nekog sistema. Uglavnom su to server, aplikacija(programska logika) i baza podataka.</w:t>
       </w:r>
     </w:p>
   </w:footnote>
@@ -16231,7 +16905,7 @@
 </file>
 
 <file path=word/numbering.xml><?xml version="1.0" encoding="utf-8"?>
-<w:numbering xmlns:wpc="http://schemas.microsoft.com/office/word/2010/wordprocessingCanvas" xmlns:cx="http://schemas.microsoft.com/office/drawing/2014/chartex" xmlns:cx1="http://schemas.microsoft.com/office/drawing/2015/9/8/chartex" xmlns:cx2="http://schemas.microsoft.com/office/drawing/2015/10/21/chartex" xmlns:cx3="http://schemas.microsoft.com/office/drawing/2016/5/9/chartex" xmlns:cx4="http://schemas.microsoft.com/office/drawing/2016/5/10/chartex" xmlns:cx5="http://schemas.microsoft.com/office/drawing/2016/5/11/chartex" xmlns:cx6="http://schemas.microsoft.com/office/drawing/2016/5/12/chartex" xmlns:cx7="http://schemas.microsoft.com/office/drawing/2016/5/13/chartex" xmlns:cx8="http://schemas.microsoft.com/office/drawing/2016/5/14/chartex" xmlns:mc="http://schemas.openxmlformats.org/markup-compatibility/2006" xmlns:aink="http://schemas.microsoft.com/office/drawing/2016/ink" xmlns:am3d="http://schemas.microsoft.com/office/drawing/2017/model3d" xmlns:o="urn:schemas-microsoft-com:office:office" xmlns:r="http://schemas.openxmlformats.org/officeDocument/2006/relationships" xmlns:m="http://schemas.openxmlformats.org/officeDocument/2006/math" xmlns:v="urn:schemas-microsoft-com:vml" xmlns:wp14="http://schemas.microsoft.com/office/word/2010/wordprocessingDrawing" xmlns:wp="http://schemas.openxmlformats.org/drawingml/2006/wordprocessingDrawing" xmlns:w10="urn:schemas-microsoft-com:office:word" xmlns:w="http://schemas.openxmlformats.org/wordprocessingml/2006/main" xmlns:w14="http://schemas.microsoft.com/office/word/2010/wordml" xmlns:w15="http://schemas.microsoft.com/office/word/2012/wordml" xmlns:w16cid="http://schemas.microsoft.com/office/word/2016/wordml/cid" xmlns:w16se="http://schemas.microsoft.com/office/word/2015/wordml/symex" xmlns:wpg="http://schemas.microsoft.com/office/word/2010/wordprocessingGroup" xmlns:wpi="http://schemas.microsoft.com/office/word/2010/wordprocessingInk" xmlns:wne="http://schemas.microsoft.com/office/word/2006/wordml" xmlns:wps="http://schemas.microsoft.com/office/word/2010/wordprocessingShape" mc:Ignorable="w14 w15 w16se w16cid wp14">
+<w:numbering xmlns:wpc="http://schemas.microsoft.com/office/word/2010/wordprocessingCanvas" xmlns:cx="http://schemas.microsoft.com/office/drawing/2014/chartex" xmlns:cx1="http://schemas.microsoft.com/office/drawing/2015/9/8/chartex" xmlns:cx2="http://schemas.microsoft.com/office/drawing/2015/10/21/chartex" xmlns:mc="http://schemas.openxmlformats.org/markup-compatibility/2006" xmlns:o="urn:schemas-microsoft-com:office:office" xmlns:r="http://schemas.openxmlformats.org/officeDocument/2006/relationships" xmlns:m="http://schemas.openxmlformats.org/officeDocument/2006/math" xmlns:v="urn:schemas-microsoft-com:vml" xmlns:wp14="http://schemas.microsoft.com/office/word/2010/wordprocessingDrawing" xmlns:wp="http://schemas.openxmlformats.org/drawingml/2006/wordprocessingDrawing" xmlns:w10="urn:schemas-microsoft-com:office:word" xmlns:w="http://schemas.openxmlformats.org/wordprocessingml/2006/main" xmlns:w14="http://schemas.microsoft.com/office/word/2010/wordml" xmlns:w15="http://schemas.microsoft.com/office/word/2012/wordml" xmlns:w16se="http://schemas.microsoft.com/office/word/2015/wordml/symex" xmlns:wpg="http://schemas.microsoft.com/office/word/2010/wordprocessingGroup" xmlns:wpi="http://schemas.microsoft.com/office/word/2010/wordprocessingInk" xmlns:wne="http://schemas.microsoft.com/office/word/2006/wordml" xmlns:wps="http://schemas.microsoft.com/office/word/2010/wordprocessingShape" mc:Ignorable="w14 w15 w16se wp14">
   <w:abstractNum w:abstractNumId="0" w15:restartNumberingAfterBreak="0">
     <w:nsid w:val="02552DFD"/>
     <w:multiLevelType w:val="hybridMultilevel"/>
@@ -16459,6 +17133,119 @@
     </w:lvl>
   </w:abstractNum>
   <w:abstractNum w:abstractNumId="2" w15:restartNumberingAfterBreak="0">
+    <w:nsid w:val="088A3A06"/>
+    <w:multiLevelType w:val="hybridMultilevel"/>
+    <w:tmpl w:val="5E5439DC"/>
+    <w:lvl w:ilvl="0" w:tplc="2C1A0001">
+      <w:start w:val="1"/>
+      <w:numFmt w:val="bullet"/>
+      <w:lvlText w:val=""/>
+      <w:lvlJc w:val="left"/>
+      <w:pPr>
+        <w:ind w:left="1440" w:hanging="360"/>
+      </w:pPr>
+      <w:rPr>
+        <w:rFonts w:ascii="Symbol" w:hAnsi="Symbol" w:hint="default"/>
+      </w:rPr>
+    </w:lvl>
+    <w:lvl w:ilvl="1" w:tplc="04090003" w:tentative="1">
+      <w:start w:val="1"/>
+      <w:numFmt w:val="bullet"/>
+      <w:lvlText w:val="o"/>
+      <w:lvlJc w:val="left"/>
+      <w:pPr>
+        <w:ind w:left="2160" w:hanging="360"/>
+      </w:pPr>
+      <w:rPr>
+        <w:rFonts w:ascii="Courier New" w:hAnsi="Courier New" w:cs="Courier New" w:hint="default"/>
+      </w:rPr>
+    </w:lvl>
+    <w:lvl w:ilvl="2" w:tplc="04090005" w:tentative="1">
+      <w:start w:val="1"/>
+      <w:numFmt w:val="bullet"/>
+      <w:lvlText w:val=""/>
+      <w:lvlJc w:val="left"/>
+      <w:pPr>
+        <w:ind w:left="2880" w:hanging="360"/>
+      </w:pPr>
+      <w:rPr>
+        <w:rFonts w:ascii="Wingdings" w:hAnsi="Wingdings" w:hint="default"/>
+      </w:rPr>
+    </w:lvl>
+    <w:lvl w:ilvl="3" w:tplc="04090001" w:tentative="1">
+      <w:start w:val="1"/>
+      <w:numFmt w:val="bullet"/>
+      <w:lvlText w:val=""/>
+      <w:lvlJc w:val="left"/>
+      <w:pPr>
+        <w:ind w:left="3600" w:hanging="360"/>
+      </w:pPr>
+      <w:rPr>
+        <w:rFonts w:ascii="Symbol" w:hAnsi="Symbol" w:hint="default"/>
+      </w:rPr>
+    </w:lvl>
+    <w:lvl w:ilvl="4" w:tplc="04090003" w:tentative="1">
+      <w:start w:val="1"/>
+      <w:numFmt w:val="bullet"/>
+      <w:lvlText w:val="o"/>
+      <w:lvlJc w:val="left"/>
+      <w:pPr>
+        <w:ind w:left="4320" w:hanging="360"/>
+      </w:pPr>
+      <w:rPr>
+        <w:rFonts w:ascii="Courier New" w:hAnsi="Courier New" w:cs="Courier New" w:hint="default"/>
+      </w:rPr>
+    </w:lvl>
+    <w:lvl w:ilvl="5" w:tplc="04090005" w:tentative="1">
+      <w:start w:val="1"/>
+      <w:numFmt w:val="bullet"/>
+      <w:lvlText w:val=""/>
+      <w:lvlJc w:val="left"/>
+      <w:pPr>
+        <w:ind w:left="5040" w:hanging="360"/>
+      </w:pPr>
+      <w:rPr>
+        <w:rFonts w:ascii="Wingdings" w:hAnsi="Wingdings" w:hint="default"/>
+      </w:rPr>
+    </w:lvl>
+    <w:lvl w:ilvl="6" w:tplc="04090001" w:tentative="1">
+      <w:start w:val="1"/>
+      <w:numFmt w:val="bullet"/>
+      <w:lvlText w:val=""/>
+      <w:lvlJc w:val="left"/>
+      <w:pPr>
+        <w:ind w:left="5760" w:hanging="360"/>
+      </w:pPr>
+      <w:rPr>
+        <w:rFonts w:ascii="Symbol" w:hAnsi="Symbol" w:hint="default"/>
+      </w:rPr>
+    </w:lvl>
+    <w:lvl w:ilvl="7" w:tplc="04090003" w:tentative="1">
+      <w:start w:val="1"/>
+      <w:numFmt w:val="bullet"/>
+      <w:lvlText w:val="o"/>
+      <w:lvlJc w:val="left"/>
+      <w:pPr>
+        <w:ind w:left="6480" w:hanging="360"/>
+      </w:pPr>
+      <w:rPr>
+        <w:rFonts w:ascii="Courier New" w:hAnsi="Courier New" w:cs="Courier New" w:hint="default"/>
+      </w:rPr>
+    </w:lvl>
+    <w:lvl w:ilvl="8" w:tplc="04090005" w:tentative="1">
+      <w:start w:val="1"/>
+      <w:numFmt w:val="bullet"/>
+      <w:lvlText w:val=""/>
+      <w:lvlJc w:val="left"/>
+      <w:pPr>
+        <w:ind w:left="7200" w:hanging="360"/>
+      </w:pPr>
+      <w:rPr>
+        <w:rFonts w:ascii="Wingdings" w:hAnsi="Wingdings" w:hint="default"/>
+      </w:rPr>
+    </w:lvl>
+  </w:abstractNum>
+  <w:abstractNum w:abstractNumId="3" w15:restartNumberingAfterBreak="0">
     <w:nsid w:val="172F28FD"/>
     <w:multiLevelType w:val="hybridMultilevel"/>
     <w:tmpl w:val="36D866BC"/>
@@ -16571,7 +17358,7 @@
       </w:rPr>
     </w:lvl>
   </w:abstractNum>
-  <w:abstractNum w:abstractNumId="3" w15:restartNumberingAfterBreak="0">
+  <w:abstractNum w:abstractNumId="4" w15:restartNumberingAfterBreak="0">
     <w:nsid w:val="2D6A7433"/>
     <w:multiLevelType w:val="hybridMultilevel"/>
     <w:tmpl w:val="903A89A2"/>
@@ -16684,7 +17471,7 @@
       </w:rPr>
     </w:lvl>
   </w:abstractNum>
-  <w:abstractNum w:abstractNumId="4" w15:restartNumberingAfterBreak="0">
+  <w:abstractNum w:abstractNumId="5" w15:restartNumberingAfterBreak="0">
     <w:nsid w:val="5F812118"/>
     <w:multiLevelType w:val="hybridMultilevel"/>
     <w:tmpl w:val="8EEC9356"/>
@@ -16797,7 +17584,7 @@
       </w:rPr>
     </w:lvl>
   </w:abstractNum>
-  <w:abstractNum w:abstractNumId="5" w15:restartNumberingAfterBreak="0">
+  <w:abstractNum w:abstractNumId="6" w15:restartNumberingAfterBreak="0">
     <w:nsid w:val="65AC3F3C"/>
     <w:multiLevelType w:val="hybridMultilevel"/>
     <w:tmpl w:val="23FE4E12"/>
@@ -16910,7 +17697,7 @@
       </w:rPr>
     </w:lvl>
   </w:abstractNum>
-  <w:abstractNum w:abstractNumId="6" w15:restartNumberingAfterBreak="0">
+  <w:abstractNum w:abstractNumId="7" w15:restartNumberingAfterBreak="0">
     <w:nsid w:val="759D59C8"/>
     <w:multiLevelType w:val="hybridMultilevel"/>
     <w:tmpl w:val="824C3DCA"/>
@@ -17023,7 +17810,7 @@
       </w:rPr>
     </w:lvl>
   </w:abstractNum>
-  <w:abstractNum w:abstractNumId="7" w15:restartNumberingAfterBreak="0">
+  <w:abstractNum w:abstractNumId="8" w15:restartNumberingAfterBreak="0">
     <w:nsid w:val="760C01A8"/>
     <w:multiLevelType w:val="hybridMultilevel"/>
     <w:tmpl w:val="56405386"/>
@@ -17136,7 +17923,7 @@
       </w:rPr>
     </w:lvl>
   </w:abstractNum>
-  <w:abstractNum w:abstractNumId="8" w15:restartNumberingAfterBreak="0">
+  <w:abstractNum w:abstractNumId="9" w15:restartNumberingAfterBreak="0">
     <w:nsid w:val="7937159F"/>
     <w:multiLevelType w:val="hybridMultilevel"/>
     <w:tmpl w:val="E33CF910"/>
@@ -17249,7 +18036,7 @@
       </w:rPr>
     </w:lvl>
   </w:abstractNum>
-  <w:abstractNum w:abstractNumId="9" w15:restartNumberingAfterBreak="0">
+  <w:abstractNum w:abstractNumId="10" w15:restartNumberingAfterBreak="0">
     <w:nsid w:val="7C5631F7"/>
     <w:multiLevelType w:val="hybridMultilevel"/>
     <w:tmpl w:val="5FCA2196"/>
@@ -17363,40 +18150,43 @@
     </w:lvl>
   </w:abstractNum>
   <w:num w:numId="1">
-    <w:abstractNumId w:val="9"/>
+    <w:abstractNumId w:val="10"/>
   </w:num>
   <w:num w:numId="2">
-    <w:abstractNumId w:val="5"/>
+    <w:abstractNumId w:val="6"/>
   </w:num>
   <w:num w:numId="3">
-    <w:abstractNumId w:val="4"/>
+    <w:abstractNumId w:val="5"/>
   </w:num>
   <w:num w:numId="4">
     <w:abstractNumId w:val="0"/>
   </w:num>
   <w:num w:numId="5">
+    <w:abstractNumId w:val="9"/>
+  </w:num>
+  <w:num w:numId="6">
+    <w:abstractNumId w:val="3"/>
+  </w:num>
+  <w:num w:numId="7">
+    <w:abstractNumId w:val="7"/>
+  </w:num>
+  <w:num w:numId="8">
     <w:abstractNumId w:val="8"/>
   </w:num>
-  <w:num w:numId="6">
-    <w:abstractNumId w:val="2"/>
-  </w:num>
-  <w:num w:numId="7">
-    <w:abstractNumId w:val="6"/>
-  </w:num>
-  <w:num w:numId="8">
-    <w:abstractNumId w:val="7"/>
-  </w:num>
   <w:num w:numId="9">
-    <w:abstractNumId w:val="3"/>
+    <w:abstractNumId w:val="4"/>
   </w:num>
   <w:num w:numId="10">
     <w:abstractNumId w:val="1"/>
+  </w:num>
+  <w:num w:numId="11">
+    <w:abstractNumId w:val="2"/>
   </w:num>
 </w:numbering>
 </file>
 
 <file path=word/styles.xml><?xml version="1.0" encoding="utf-8"?>
-<w:styles xmlns:mc="http://schemas.openxmlformats.org/markup-compatibility/2006" xmlns:r="http://schemas.openxmlformats.org/officeDocument/2006/relationships" xmlns:w="http://schemas.openxmlformats.org/wordprocessingml/2006/main" xmlns:w14="http://schemas.microsoft.com/office/word/2010/wordml" xmlns:w15="http://schemas.microsoft.com/office/word/2012/wordml" xmlns:w16cid="http://schemas.microsoft.com/office/word/2016/wordml/cid" xmlns:w16se="http://schemas.microsoft.com/office/word/2015/wordml/symex" mc:Ignorable="w14 w15 w16se w16cid">
+<w:styles xmlns:mc="http://schemas.openxmlformats.org/markup-compatibility/2006" xmlns:r="http://schemas.openxmlformats.org/officeDocument/2006/relationships" xmlns:w="http://schemas.openxmlformats.org/wordprocessingml/2006/main" xmlns:w14="http://schemas.microsoft.com/office/word/2010/wordml" xmlns:w15="http://schemas.microsoft.com/office/word/2012/wordml" xmlns:w16se="http://schemas.microsoft.com/office/word/2015/wordml/symex" mc:Ignorable="w14 w15 w16se">
   <w:docDefaults>
     <w:rPrDefault>
       <w:rPr>
@@ -17412,7 +18202,7 @@
       </w:pPr>
     </w:pPrDefault>
   </w:docDefaults>
-  <w:latentStyles w:defLockedState="0" w:defUIPriority="99" w:defSemiHidden="0" w:defUnhideWhenUsed="0" w:defQFormat="0" w:count="375">
+  <w:latentStyles w:defLockedState="0" w:defUIPriority="99" w:defSemiHidden="0" w:defUnhideWhenUsed="0" w:defQFormat="0" w:count="372">
     <w:lsdException w:name="Normal" w:uiPriority="0" w:qFormat="1"/>
     <w:lsdException w:name="heading 1" w:uiPriority="9" w:qFormat="1"/>
     <w:lsdException w:name="heading 2" w:semiHidden="1" w:uiPriority="9" w:unhideWhenUsed="1" w:qFormat="1"/>
@@ -17785,9 +18575,6 @@
     <w:lsdException w:name="List Table 6 Colorful Accent 6" w:uiPriority="51"/>
     <w:lsdException w:name="List Table 7 Colorful Accent 6" w:uiPriority="52"/>
     <w:lsdException w:name="Mention" w:semiHidden="1" w:unhideWhenUsed="1"/>
-    <w:lsdException w:name="Smart Hyperlink" w:semiHidden="1" w:unhideWhenUsed="1"/>
-    <w:lsdException w:name="Hashtag" w:semiHidden="1" w:unhideWhenUsed="1"/>
-    <w:lsdException w:name="Unresolved Mention" w:semiHidden="1" w:unhideWhenUsed="1"/>
   </w:latentStyles>
   <w:style w:type="paragraph" w:default="1" w:styleId="Normal">
     <w:name w:val="Normal"/>
@@ -18634,7 +19421,7 @@
 </file>
 
 <file path=customXml/itemProps1.xml><?xml version="1.0" encoding="utf-8"?>
-<ds:datastoreItem xmlns:ds="http://schemas.openxmlformats.org/officeDocument/2006/customXml" ds:itemID="{80E8A669-6B98-4B45-87B1-B26306BB6557}">
+<ds:datastoreItem xmlns:ds="http://schemas.openxmlformats.org/officeDocument/2006/customXml" ds:itemID="{09DCA45B-4BE4-4D16-A2EE-2DE37B9CF73C}">
   <ds:schemaRefs>
     <ds:schemaRef ds:uri="http://schemas.openxmlformats.org/officeDocument/2006/bibliography"/>
   </ds:schemaRefs>

</xml_diff>

<commit_message>
addded node js part in thesis
</commit_message>
<xml_diff>
--- a/Sekulovic Milorad.docx
+++ b/Sekulovic Milorad.docx
@@ -8257,14 +8257,23 @@
     <w:p>
       <w:pPr>
         <w:pStyle w:val="Caption"/>
-      </w:pPr>
-      <w:r>
+        <w:rPr>
+          <w:lang w:val="es-ES"/>
+        </w:rPr>
+      </w:pPr>
+      <w:r>
+        <w:rPr>
+          <w:lang w:val="es-ES"/>
+        </w:rPr>
         <w:t xml:space="preserve">Ilustracija </w:t>
       </w:r>
       <w:r>
         <w:fldChar w:fldCharType="begin"/>
       </w:r>
       <w:r>
+        <w:rPr>
+          <w:lang w:val="es-ES"/>
+        </w:rPr>
         <w:instrText xml:space="preserve"> SEQ Ilustracija \* ARABIC </w:instrText>
       </w:r>
       <w:r>
@@ -8273,6 +8282,7 @@
       <w:r>
         <w:rPr>
           <w:noProof/>
+          <w:lang w:val="es-ES"/>
         </w:rPr>
         <w:t>7</w:t>
       </w:r>
@@ -8280,6 +8290,9 @@
         <w:fldChar w:fldCharType="end"/>
       </w:r>
       <w:r>
+        <w:rPr>
+          <w:lang w:val="es-ES"/>
+        </w:rPr>
         <w:t>: Logičko-memorijsko slaganje kola</w:t>
       </w:r>
     </w:p>
@@ -12373,7 +12386,7 @@
             <v:path o:extrusionok="f" gradientshapeok="t" o:connecttype="rect"/>
             <o:lock v:ext="edit" aspectratio="t"/>
           </v:shapetype>
-          <v:shape id="_x0000_i1025" type="#_x0000_t75" style="width:408.6pt;height:171.6pt">
+          <v:shape id="_x0000_i1025" type="#_x0000_t75" style="width:408.5pt;height:171.5pt">
             <v:imagedata r:id="rId19" o:title="HTB1XTpKKFXXXXa4XXXXq6xXFXXXn" croptop="20719f" cropbottom="7306f" cropright="6503f"/>
           </v:shape>
         </w:pict>
@@ -12929,7 +12942,7 @@
           <w:lang w:val="es-ES"/>
         </w:rPr>
         <w:pict>
-          <v:shape id="_x0000_i1026" type="#_x0000_t75" style="width:234.6pt;height:93.6pt">
+          <v:shape id="_x0000_i1026" type="#_x0000_t75" style="width:234.5pt;height:93.5pt">
             <v:imagedata r:id="rId22" o:title="313px-Sample-hold-circuit"/>
           </v:shape>
         </w:pict>
@@ -13344,17 +13357,40 @@
         </w:rPr>
       </w:pPr>
       <w:r>
+        <w:rPr>
+          <w:lang w:val="es-ES"/>
+        </w:rPr>
         <w:t xml:space="preserve">Ilustracija </w:t>
       </w:r>
-      <w:fldSimple w:instr=" SEQ Ilustracija \* ARABIC ">
-        <w:r>
-          <w:rPr>
-            <w:noProof/>
-          </w:rPr>
-          <w:t>13</w:t>
-        </w:r>
-      </w:fldSimple>
-      <w:r>
+      <w:r>
+        <w:fldChar w:fldCharType="begin"/>
+      </w:r>
+      <w:r>
+        <w:rPr>
+          <w:lang w:val="es-ES"/>
+        </w:rPr>
+        <w:instrText xml:space="preserve"> SEQ Ilustracija \* ARABIC </w:instrText>
+      </w:r>
+      <w:r>
+        <w:fldChar w:fldCharType="separate"/>
+      </w:r>
+      <w:r>
+        <w:rPr>
+          <w:noProof/>
+          <w:lang w:val="es-ES"/>
+        </w:rPr>
+        <w:t>13</w:t>
+      </w:r>
+      <w:r>
+        <w:rPr>
+          <w:noProof/>
+        </w:rPr>
+        <w:fldChar w:fldCharType="end"/>
+      </w:r>
+      <w:r>
+        <w:rPr>
+          <w:lang w:val="es-ES"/>
+        </w:rPr>
         <w:t>: Poređenje procesa i niti</w:t>
       </w:r>
     </w:p>
@@ -16119,6 +16155,9 @@
     <w:p>
       <w:pPr>
         <w:ind w:firstLine="0"/>
+        <w:rPr>
+          <w:lang w:val="sr-Latn-RS"/>
+        </w:rPr>
       </w:pPr>
       <w:r>
         <w:rPr>
@@ -16184,6 +16223,311 @@
     </w:p>
     <w:p>
       <w:pPr>
+        <w:jc w:val="left"/>
+        <w:rPr>
+          <w:lang w:val="sr-Latn-RS"/>
+        </w:rPr>
+      </w:pPr>
+      <w:r>
+        <w:rPr>
+          <w:lang w:val="sr-Latn-RS"/>
+        </w:rPr>
+        <w:t xml:space="preserve">JavaScript kao jezik je prvobitno bio zamišljen i korišten kao skriptni jezik koji se izvršavao na klijentskim mašinama. On je uz web stanicu i standardni html kod pod nakon čega bi se na korisničkom internet pretraživaču interptretirao. Node js je open source tehnologija, koja se može pokretati na Windows, Linux i OS X operativnim sistemima. To je runtime sistem za izvršavanje JavaScript koda na strani servera. </w:t>
+      </w:r>
+      <w:r>
+        <w:rPr>
+          <w:lang w:val="sr-Latn-RS"/>
+        </w:rPr>
+        <w:t>Node.js se bazira na programiranju zasnovanom na događajima, a funkcionalnosti se organizuju po modulima. Tradicionalno se na serverskoj strani koriste procesi i niti. Svaka napravljena nit je imala svoje resurce na server, dok je web stranica u redu čekanja dok ta nit ne postane dostupna da procesira zahtjev.</w:t>
+      </w:r>
+    </w:p>
+    <w:p>
+      <w:pPr>
+        <w:keepNext/>
+        <w:jc w:val="center"/>
+      </w:pPr>
+      <w:r>
+        <w:rPr>
+          <w:noProof/>
+          <w:lang w:eastAsia="zh-CN"/>
+        </w:rPr>
+        <w:drawing>
+          <wp:inline distT="0" distB="0" distL="0" distR="0">
+            <wp:extent cx="4349750" cy="2191289"/>
+            <wp:effectExtent l="0" t="0" r="0" b="0"/>
+            <wp:docPr id="15" name="Picture 15" descr="C:\Users\MS251064\AppData\Local\Microsoft\Windows\INetCache\Content.Word\Apache_scripting.png"/>
+            <wp:cNvGraphicFramePr>
+              <a:graphicFrameLocks xmlns:a="http://schemas.openxmlformats.org/drawingml/2006/main" noChangeAspect="1"/>
+            </wp:cNvGraphicFramePr>
+            <a:graphic xmlns:a="http://schemas.openxmlformats.org/drawingml/2006/main">
+              <a:graphicData uri="http://schemas.openxmlformats.org/drawingml/2006/picture">
+                <pic:pic xmlns:pic="http://schemas.openxmlformats.org/drawingml/2006/picture">
+                  <pic:nvPicPr>
+                    <pic:cNvPr id="0" name="Picture 11" descr="C:\Users\MS251064\AppData\Local\Microsoft\Windows\INetCache\Content.Word\Apache_scripting.png"/>
+                    <pic:cNvPicPr>
+                      <a:picLocks noChangeAspect="1" noChangeArrowheads="1"/>
+                    </pic:cNvPicPr>
+                  </pic:nvPicPr>
+                  <pic:blipFill>
+                    <a:blip r:embed="rId24" cstate="print">
+                      <a:extLst>
+                        <a:ext uri="{28A0092B-C50C-407E-A947-70E740481C1C}">
+                          <a14:useLocalDpi xmlns:a14="http://schemas.microsoft.com/office/drawing/2010/main" val="0"/>
+                        </a:ext>
+                      </a:extLst>
+                    </a:blip>
+                    <a:srcRect/>
+                    <a:stretch>
+                      <a:fillRect/>
+                    </a:stretch>
+                  </pic:blipFill>
+                  <pic:spPr bwMode="auto">
+                    <a:xfrm>
+                      <a:off x="0" y="0"/>
+                      <a:ext cx="4371386" cy="2202189"/>
+                    </a:xfrm>
+                    <a:prstGeom prst="rect">
+                      <a:avLst/>
+                    </a:prstGeom>
+                    <a:noFill/>
+                    <a:ln>
+                      <a:noFill/>
+                    </a:ln>
+                  </pic:spPr>
+                </pic:pic>
+              </a:graphicData>
+            </a:graphic>
+          </wp:inline>
+        </w:drawing>
+      </w:r>
+    </w:p>
+    <w:p>
+      <w:pPr>
+        <w:pStyle w:val="Caption"/>
+        <w:jc w:val="center"/>
+        <w:rPr>
+          <w:lang w:val="es-ES"/>
+        </w:rPr>
+      </w:pPr>
+      <w:r>
+        <w:rPr>
+          <w:lang w:val="es-ES"/>
+        </w:rPr>
+        <w:t xml:space="preserve">Ilustracija </w:t>
+      </w:r>
+      <w:r>
+        <w:fldChar w:fldCharType="begin"/>
+      </w:r>
+      <w:r>
+        <w:rPr>
+          <w:lang w:val="es-ES"/>
+        </w:rPr>
+        <w:instrText xml:space="preserve"> SEQ Ilustracija \* ARABIC </w:instrText>
+      </w:r>
+      <w:r>
+        <w:fldChar w:fldCharType="separate"/>
+      </w:r>
+      <w:r>
+        <w:rPr>
+          <w:noProof/>
+          <w:lang w:val="es-ES"/>
+        </w:rPr>
+        <w:t>14</w:t>
+      </w:r>
+      <w:r>
+        <w:fldChar w:fldCharType="end"/>
+      </w:r>
+      <w:r>
+        <w:rPr>
+          <w:lang w:val="es-ES"/>
+        </w:rPr>
+        <w:t>: Tradicionalan način funkcionisanja http servera (na primeru Apache servera)</w:t>
+      </w:r>
+    </w:p>
+    <w:p>
+      <w:pPr>
+        <w:ind w:firstLine="0"/>
+        <w:rPr>
+          <w:lang w:val="es-ES"/>
+        </w:rPr>
+      </w:pPr>
+      <w:r>
+        <w:rPr>
+          <w:lang w:val="es-ES"/>
+        </w:rPr>
+        <w:t>Kod Node.js prilikom korišćenja HTTP modula koji omogućava da se izvršava samostalni web server</w:t>
+      </w:r>
+      <w:r>
+        <w:rPr>
+          <w:lang w:val="es-ES"/>
+        </w:rPr>
+        <w:t>, sve se odvija u jednoj niti. Nakon primanja zahtjeva, prepoznaje se događaj koji uslavljava izvršavanje nekog dijela programa na serveru.</w:t>
+      </w:r>
+      <w:r>
+        <w:rPr>
+          <w:lang w:val="es-ES"/>
+        </w:rPr>
+        <w:t xml:space="preserve"> Takođe zahvaljujući Google v8 JavaScript Engine-u koji direktno kompajlira JavaScript kod u mašinski kod, omogućava da se izvršava brzo. Nakon dobijanja zahtjeva prolazi se kroz svaki zahtjev i oni koji ne zahtijevaju ništa će jednostavno biti preskočeni, a ostali događaji će se izvršavati.</w:t>
+      </w:r>
+    </w:p>
+    <w:p>
+      <w:pPr>
+        <w:keepNext/>
+        <w:jc w:val="center"/>
+      </w:pPr>
+      <w:r>
+        <w:rPr>
+          <w:noProof/>
+          <w:lang w:eastAsia="zh-CN"/>
+        </w:rPr>
+        <w:lastRenderedPageBreak/>
+        <w:drawing>
+          <wp:inline distT="0" distB="0" distL="0" distR="0" wp14:anchorId="58D638FE" wp14:editId="2D555200">
+            <wp:extent cx="4386649" cy="2286000"/>
+            <wp:effectExtent l="0" t="0" r="0" b="0"/>
+            <wp:docPr id="14" name="Picture 14" descr="C:\Users\MS251064\AppData\Local\Microsoft\Windows\INetCache\Content.Word\nodejs scripting.png"/>
+            <wp:cNvGraphicFramePr>
+              <a:graphicFrameLocks xmlns:a="http://schemas.openxmlformats.org/drawingml/2006/main" noChangeAspect="1"/>
+            </wp:cNvGraphicFramePr>
+            <a:graphic xmlns:a="http://schemas.openxmlformats.org/drawingml/2006/main">
+              <a:graphicData uri="http://schemas.openxmlformats.org/drawingml/2006/picture">
+                <pic:pic xmlns:pic="http://schemas.openxmlformats.org/drawingml/2006/picture">
+                  <pic:nvPicPr>
+                    <pic:cNvPr id="0" name="Picture 9" descr="C:\Users\MS251064\AppData\Local\Microsoft\Windows\INetCache\Content.Word\nodejs scripting.png"/>
+                    <pic:cNvPicPr>
+                      <a:picLocks noChangeAspect="1" noChangeArrowheads="1"/>
+                    </pic:cNvPicPr>
+                  </pic:nvPicPr>
+                  <pic:blipFill>
+                    <a:blip r:embed="rId25" cstate="print">
+                      <a:extLst>
+                        <a:ext uri="{28A0092B-C50C-407E-A947-70E740481C1C}">
+                          <a14:useLocalDpi xmlns:a14="http://schemas.microsoft.com/office/drawing/2010/main" val="0"/>
+                        </a:ext>
+                      </a:extLst>
+                    </a:blip>
+                    <a:srcRect/>
+                    <a:stretch>
+                      <a:fillRect/>
+                    </a:stretch>
+                  </pic:blipFill>
+                  <pic:spPr bwMode="auto">
+                    <a:xfrm>
+                      <a:off x="0" y="0"/>
+                      <a:ext cx="4390342" cy="2287925"/>
+                    </a:xfrm>
+                    <a:prstGeom prst="rect">
+                      <a:avLst/>
+                    </a:prstGeom>
+                    <a:noFill/>
+                    <a:ln>
+                      <a:noFill/>
+                    </a:ln>
+                  </pic:spPr>
+                </pic:pic>
+              </a:graphicData>
+            </a:graphic>
+          </wp:inline>
+        </w:drawing>
+      </w:r>
+    </w:p>
+    <w:p>
+      <w:pPr>
+        <w:pStyle w:val="Caption"/>
+        <w:jc w:val="center"/>
+        <w:rPr>
+          <w:lang w:val="sr-Latn-RS"/>
+        </w:rPr>
+      </w:pPr>
+      <w:r>
+        <w:rPr>
+          <w:lang w:val="es-ES"/>
+        </w:rPr>
+        <w:t xml:space="preserve">Ilustracija </w:t>
+      </w:r>
+      <w:r>
+        <w:fldChar w:fldCharType="begin"/>
+      </w:r>
+      <w:r>
+        <w:rPr>
+          <w:lang w:val="es-ES"/>
+        </w:rPr>
+        <w:instrText xml:space="preserve"> SEQ Ilustracija \* ARABIC </w:instrText>
+      </w:r>
+      <w:r>
+        <w:fldChar w:fldCharType="separate"/>
+      </w:r>
+      <w:r>
+        <w:rPr>
+          <w:noProof/>
+          <w:lang w:val="es-ES"/>
+        </w:rPr>
+        <w:t>15</w:t>
+      </w:r>
+      <w:r>
+        <w:fldChar w:fldCharType="end"/>
+      </w:r>
+      <w:r>
+        <w:rPr>
+          <w:lang w:val="es-ES"/>
+        </w:rPr>
+        <w:t>: način funkcionisanja node.js http modula</w:t>
+      </w:r>
+    </w:p>
+    <w:p>
+      <w:pPr>
+        <w:rPr>
+          <w:lang w:val="sr-Latn-RS"/>
+        </w:rPr>
+      </w:pPr>
+      <w:r>
+        <w:rPr>
+          <w:lang w:val="sr-Latn-RS"/>
+        </w:rPr>
+        <w:t>Event driven development</w:t>
+      </w:r>
+    </w:p>
+    <w:p>
+      <w:pPr>
+        <w:ind w:firstLine="0"/>
+        <w:rPr>
+          <w:lang w:val="sr-Latn-RS"/>
+        </w:rPr>
+      </w:pPr>
+      <w:r>
+        <w:rPr>
+          <w:lang w:val="sr-Latn-RS"/>
+        </w:rPr>
+        <w:t>Blabla</w:t>
+      </w:r>
+      <w:bookmarkStart w:id="25" w:name="_GoBack"/>
+      <w:bookmarkEnd w:id="25"/>
+    </w:p>
+    <w:p>
+      <w:pPr>
+        <w:ind w:firstLine="0"/>
+        <w:rPr>
+          <w:lang w:val="sr-Latn-RS"/>
+        </w:rPr>
+      </w:pPr>
+    </w:p>
+    <w:p>
+      <w:pPr>
+        <w:pStyle w:val="Heading2"/>
+        <w:ind w:firstLine="0"/>
+        <w:rPr>
+          <w:lang w:val="sr-Latn-RS"/>
+        </w:rPr>
+      </w:pPr>
+      <w:r>
+        <w:rPr>
+          <w:lang w:val="sr-Latn-RS"/>
+        </w:rPr>
+        <w:t>Python skripte</w:t>
+      </w:r>
+    </w:p>
+    <w:p>
+      <w:pPr>
         <w:pStyle w:val="ListParagraph"/>
         <w:numPr>
           <w:ilvl w:val="0"/>
@@ -16197,22 +16541,7 @@
         <w:rPr>
           <w:lang w:val="sr-Latn-RS"/>
         </w:rPr>
-        <w:t>sta se odvija na nodu</w:t>
-      </w:r>
-    </w:p>
-    <w:p>
-      <w:pPr>
-        <w:pStyle w:val="Heading2"/>
-        <w:ind w:firstLine="0"/>
-        <w:rPr>
-          <w:lang w:val="sr-Latn-RS"/>
-        </w:rPr>
-      </w:pPr>
-      <w:r>
-        <w:rPr>
-          <w:lang w:val="sr-Latn-RS"/>
-        </w:rPr>
-        <w:t>Python skripte</w:t>
+        <w:t>sta se odvija na pythonu</w:t>
       </w:r>
     </w:p>
     <w:p>
@@ -16230,24 +16559,6 @@
         <w:rPr>
           <w:lang w:val="sr-Latn-RS"/>
         </w:rPr>
-        <w:t>sta se odvija na pythonu</w:t>
-      </w:r>
-    </w:p>
-    <w:p>
-      <w:pPr>
-        <w:pStyle w:val="ListParagraph"/>
-        <w:numPr>
-          <w:ilvl w:val="0"/>
-          <w:numId w:val="7"/>
-        </w:numPr>
-        <w:rPr>
-          <w:lang w:val="sr-Latn-RS"/>
-        </w:rPr>
-      </w:pPr>
-      <w:r>
-        <w:rPr>
-          <w:lang w:val="sr-Latn-RS"/>
-        </w:rPr>
         <w:t>arp</w:t>
       </w:r>
     </w:p>
@@ -16373,8 +16684,6 @@
         </w:rPr>
         <w:t>kako</w:t>
       </w:r>
-      <w:bookmarkStart w:id="25" w:name="_GoBack"/>
-      <w:bookmarkEnd w:id="25"/>
     </w:p>
     <w:p>
       <w:pPr>
@@ -16453,6 +16762,7 @@
         <w:rPr>
           <w:lang w:val="sr-Latn-RS"/>
         </w:rPr>
+        <w:lastRenderedPageBreak/>
         <w:t>Zakljucak</w:t>
       </w:r>
       <w:bookmarkEnd w:id="27"/>
@@ -16721,13 +17031,7 @@
         <w:rPr>
           <w:lang w:val="sr-Latn-RS"/>
         </w:rPr>
-        <w:t xml:space="preserve"> </w:t>
-      </w:r>
-      <w:r>
-        <w:rPr>
-          <w:lang w:val="sr-Latn-RS"/>
-        </w:rPr>
-        <w:t>Cloud: Ideja cloud tehnologije zasniva se na tome da svi podaci koji su neophodni korisniku (bile to aplikacije, dokumenti, hardver, ili nešto drugo) budu dostupni u svakom trenutku, naravno uz preduslov da je prethodno uspostavljena internet veza. Dakle, cloud na neki način predstavlja uslugu dostavljanja servisa umesto samog proizvoda.</w:t>
+        <w:t xml:space="preserve"> Cloud: Ideja cloud tehnologije zasniva se na tome da svi podaci koji su neophodni korisniku (bile to aplikacije, dokumenti, hardver, ili nešto drugo) budu dostupni u svakom trenutku, naravno uz preduslov da je prethodno uspostavljena internet veza. Dakle, cloud na neki način predstavlja uslugu dostavljanja servisa umesto samog proizvoda.</w:t>
       </w:r>
     </w:p>
     <w:p>
@@ -16835,13 +17139,7 @@
         <w:rPr>
           <w:lang w:val="sr-Latn-RS"/>
         </w:rPr>
-        <w:t xml:space="preserve"> </w:t>
-      </w:r>
-      <w:r>
-        <w:rPr>
-          <w:lang w:val="sr-Latn-RS"/>
-        </w:rPr>
-        <w:t>HDMI – High-Definition Multimedia Interface ustanovljen od stane HDMI Foruma koji čini 7 vodećih kompanija na tržištu I služi za prenos video I audio signala.</w:t>
+        <w:t xml:space="preserve"> HDMI – High-Definition Multimedia Interface ustanovljen od stane HDMI Foruma koji čini 7 vodećih kompanija na tržištu I služi za prenos video I audio signala.</w:t>
       </w:r>
     </w:p>
   </w:footnote>
@@ -19421,7 +19719,7 @@
 </file>
 
 <file path=customXml/itemProps1.xml><?xml version="1.0" encoding="utf-8"?>
-<ds:datastoreItem xmlns:ds="http://schemas.openxmlformats.org/officeDocument/2006/customXml" ds:itemID="{09DCA45B-4BE4-4D16-A2EE-2DE37B9CF73C}">
+<ds:datastoreItem xmlns:ds="http://schemas.openxmlformats.org/officeDocument/2006/customXml" ds:itemID="{6C6717AF-3C93-4359-B238-F92F9CF68DE0}">
   <ds:schemaRefs>
     <ds:schemaRef ds:uri="http://schemas.openxmlformats.org/officeDocument/2006/bibliography"/>
   </ds:schemaRefs>

</xml_diff>

<commit_message>
ip forw, ap and dhcp/dns sections left in thesis
</commit_message>
<xml_diff>
--- a/Sekulovic Milorad.docx
+++ b/Sekulovic Milorad.docx
@@ -7327,7 +7327,6 @@
         </w:rPr>
         <w:t xml:space="preserve"> </w:t>
       </w:r>
-      <w:proofErr w:type="gramStart"/>
       <w:r>
         <w:t>instrukcija</w:t>
       </w:r>
@@ -7337,7 +7336,6 @@
         </w:rPr>
         <w:t>(</w:t>
       </w:r>
-      <w:proofErr w:type="gramEnd"/>
       <w:r>
         <w:t>kada</w:t>
       </w:r>
@@ -7824,15 +7822,7 @@
         <w:t xml:space="preserve">Instrukcijski set je skup instrukcija kojim se specificiraju operacije koje processor može da izvrši. Tipovi instrukcija su: aritmetičke, logičke, pomjeračke, instrukcije prenosa I instrukcije skoka. Instrukcijski setovi se mogu razlikovati I po broju operanada koji učestvuju u instrukcijama kao parametri. Pa tako na primer mašine koje rade sa 0 adresa (stek mašine), sa 1 adresom (akumulatorska mašina), 2 I 3 adrese (CISC I RISC mašine). </w:t>
       </w:r>
       <w:r>
-        <w:t xml:space="preserve">Cortex A53 je Reduced Instruction Set Computer, iako je u poslednjoj </w:t>
-      </w:r>
-      <w:proofErr w:type="gramStart"/>
-      <w:r>
-        <w:t>verziji  ARMv</w:t>
-      </w:r>
-      <w:proofErr w:type="gramEnd"/>
-      <w:r>
-        <w:t>8-A arhitekture uveden veliki broj kriptografskih I atomse funkcije za citanje I pisanje.</w:t>
+        <w:t>Cortex A53 je Reduced Instruction Set Computer, iako je u poslednjoj verziji  ARMv8-A arhitekture uveden veliki broj kriptografskih I atomse funkcije za citanje I pisanje.</w:t>
       </w:r>
       <w:r>
         <w:t xml:space="preserve"> Primjer broja operanada kod instrukcija u instrukcijsom setu je:</w:t>
@@ -12028,33 +12018,17 @@
         <w:t xml:space="preserve">. Kako je to jako čest ferkvencijski opseg koji dijeli sa mnogim drugim uređajima, koristi se princip Frequency Hopping Spread Spectrum koji Bluetooth kanal od 1MHz mijenja 1600 puta u sekundi kroz neki od 79 kanala i to po predefinisanim obrascima kojih ima šest. </w:t>
       </w:r>
       <w:r>
-        <w:t xml:space="preserve">Ukoliko postoji uređaj koji na jednoj određenoj frekvenciji emituje signal i time ometa signal na tom opsegu, to su vrlo mali gubitci, dok je takođe vrlo mala </w:t>
-      </w:r>
-      <w:proofErr w:type="gramStart"/>
-      <w:r>
-        <w:t>šansa  da</w:t>
-      </w:r>
-      <w:proofErr w:type="gramEnd"/>
-      <w:r>
-        <w:t xml:space="preserve"> će se naći još jedan uređaj koji koristi istu sekvencu fekvencijskog skakanja da je sinhronizovana baš tako da se poklopi sa onom na uređaju.</w:t>
-      </w:r>
-    </w:p>
-    <w:p>
-      <w:pPr>
-        <w:rPr>
-          <w:lang w:val="sr-Latn-ME"/>
-        </w:rPr>
-      </w:pPr>
-      <w:r>
-        <w:t xml:space="preserve">Bluetooth 4.0 standard je donijeo novine kod ove tehnologije u smislu implementacije u uređajima koji koriste jako malo struje, pa je tako reklamiran pod Bluetooth Low Energy, dok je 4.1 treba da donese povezivanje kod IoT-a, imajući </w:t>
-      </w:r>
-      <w:proofErr w:type="gramStart"/>
-      <w:r>
-        <w:t>u  vidu</w:t>
-      </w:r>
-      <w:proofErr w:type="gramEnd"/>
-      <w:r>
-        <w:t xml:space="preserve"> broj uređaja koji će u budućnosti sve više da raste. Bluetooth je elminisao neke probleme koje je imao prilikom rada uporedo sa 4g tehnologijom tako što je koordinisan sa tom tehnologijom i sada obije mogu da rade punom brzinom. Takođe je uklonjen fiksni timeout prilikom ponovnog povezivanja, tako da prilikom osmišljavanja uređaja može se bolje voditi računa o tome kako uređaj koristi energiju. Takođe podržana je konekcija ka više uređaja odjednom, od kojih samo jedan može aktivno komunicirati sa host uređajem. </w:t>
+        <w:t>Ukoliko postoji uređaj koji na jednoj određenoj frekvenciji emituje signal i time ometa signal na tom opsegu, to su vrlo mali gubitci, dok je takođe vrlo mala šansa  da će se naći još jedan uređaj koji koristi istu sekvencu fekvencijskog skakanja da je sinhronizovana baš tako da se poklopi sa onom na uređaju.</w:t>
+      </w:r>
+    </w:p>
+    <w:p>
+      <w:pPr>
+        <w:rPr>
+          <w:lang w:val="sr-Latn-ME"/>
+        </w:rPr>
+      </w:pPr>
+      <w:r>
+        <w:t xml:space="preserve">Bluetooth 4.0 standard je donijeo novine kod ove tehnologije u smislu implementacije u uređajima koji koriste jako malo struje, pa je tako reklamiran pod Bluetooth Low Energy, dok je 4.1 treba da donese povezivanje kod IoT-a, imajući u  vidu broj uređaja koji će u budućnosti sve više da raste. Bluetooth je elminisao neke probleme koje je imao prilikom rada uporedo sa 4g tehnologijom tako što je koordinisan sa tom tehnologijom i sada obije mogu da rade punom brzinom. Takođe je uklonjen fiksni timeout prilikom ponovnog povezivanja, tako da prilikom osmišljavanja uređaja može se bolje voditi računa o tome kako uređaj koristi energiju. Takođe podržana je konekcija ka više uređaja odjednom, od kojih samo jedan može aktivno komunicirati sa host uređajem. </w:t>
       </w:r>
     </w:p>
     <w:p>
@@ -12825,33 +12799,19 @@
         <w:rPr>
           <w:lang w:val="es-ES"/>
         </w:rPr>
-        <w:t xml:space="preserve"> </w:t>
-      </w:r>
-      <w:proofErr w:type="gramStart"/>
+        <w:t xml:space="preserve"> sa </w:t>
+      </w:r>
       <w:r>
         <w:rPr>
           <w:lang w:val="es-ES"/>
         </w:rPr>
-        <w:t xml:space="preserve">sa </w:t>
+        <w:t xml:space="preserve"> </w:t>
       </w:r>
       <w:r>
         <w:rPr>
           <w:lang w:val="es-ES"/>
         </w:rPr>
-        <w:t xml:space="preserve"> </w:t>
-      </w:r>
-      <w:r>
-        <w:rPr>
-          <w:lang w:val="es-ES"/>
-        </w:rPr>
-        <w:t>sukcesivnom</w:t>
-      </w:r>
-      <w:proofErr w:type="gramEnd"/>
-      <w:r>
-        <w:rPr>
-          <w:lang w:val="es-ES"/>
-        </w:rPr>
-        <w:t xml:space="preserve"> aproksimacijom</w:t>
+        <w:t>sukcesivnom aproksimacijom</w:t>
       </w:r>
     </w:p>
     <w:p>
@@ -12915,21 +12875,7 @@
         <w:rPr>
           <w:lang w:val="es-ES"/>
         </w:rPr>
-        <w:t xml:space="preserve">Ovo je kolo koje služi da bi kontinualni promenjivi analogni signal usrednjilo i zadržalo za neki period vremena, kako bi se samnjile promjene kod analogno digtalne konverzije i spriječilo uništavanje signala kod konverzije primjenom sukcesivne aproksimacije. Tako se signal tj. napon </w:t>
-      </w:r>
-      <w:proofErr w:type="gramStart"/>
-      <w:r>
-        <w:rPr>
-          <w:lang w:val="es-ES"/>
-        </w:rPr>
-        <w:t>koji  se</w:t>
-      </w:r>
-      <w:proofErr w:type="gramEnd"/>
-      <w:r>
-        <w:rPr>
-          <w:lang w:val="es-ES"/>
-        </w:rPr>
-        <w:t xml:space="preserve"> nalazio na ulazu u ad konvertor prilikom početka konverzije zadržava i staje isti tokom periode konverzije. Nakon toga se kontrolnim signalom ponovo omogućava proticanje napona. Prilikom stanja kada je prekidač zatvoren i propušta napon se puni i kondezator koji je na ulazu u pojačivač, a prilikom otvaranja prekidača napon u trenutku njegovog otvaranja ostaje na naponu na kondenzatoru.</w:t>
+        <w:t>Ovo je kolo koje služi da bi kontinualni promenjivi analogni signal usrednjilo i zadržalo za neki period vremena, kako bi se samnjile promjene kod analogno digtalne konverzije i spriječilo uništavanje signala kod konverzije primjenom sukcesivne aproksimacije. Tako se signal tj. napon koji  se nalazio na ulazu u ad konvertor prilikom početka konverzije zadržava i staje isti tokom periode konverzije. Nakon toga se kontrolnim signalom ponovo omogućava proticanje napona. Prilikom stanja kada je prekidač zatvoren i propušta napon se puni i kondezator koji je na ulazu u pojačivač, a prilikom otvaranja prekidača napon u trenutku njegovog otvaranja ostaje na naponu na kondenzatoru.</w:t>
       </w:r>
     </w:p>
     <w:p>
@@ -16218,7 +16164,13 @@
           <w:lang w:val="sr-Latn-RS"/>
         </w:rPr>
         <w:lastRenderedPageBreak/>
-        <w:t>Node js server</w:t>
+        <w:t>Node.</w:t>
+      </w:r>
+      <w:r>
+        <w:rPr>
+          <w:lang w:val="sr-Latn-RS"/>
+        </w:rPr>
+        <w:t>js server</w:t>
       </w:r>
     </w:p>
     <w:p>
@@ -16232,7 +16184,19 @@
         <w:rPr>
           <w:lang w:val="sr-Latn-RS"/>
         </w:rPr>
-        <w:t xml:space="preserve">JavaScript kao jezik je prvobitno bio zamišljen i korišten kao skriptni jezik koji se izvršavao na klijentskim mašinama. On je uz web stanicu i standardni html kod pod nakon čega bi se na korisničkom internet pretraživaču interptretirao. Node js je open source tehnologija, koja se može pokretati na Windows, Linux i OS X operativnim sistemima. To je runtime sistem za izvršavanje JavaScript koda na strani servera. </w:t>
+        <w:t>JavaScript kao jezik je prvobitno bio zamišljen i korišten kao skriptni jezik koji se izvršavao na klijentskim mašinama. On je uz web stanicu i standardni html kod pod nakon čega bi se na korisničkom internet pr</w:t>
+      </w:r>
+      <w:r>
+        <w:rPr>
+          <w:lang w:val="sr-Latn-RS"/>
+        </w:rPr>
+        <w:t>etraživaču interptretirao. Node.</w:t>
+      </w:r>
+      <w:r>
+        <w:rPr>
+          <w:lang w:val="sr-Latn-RS"/>
+        </w:rPr>
+        <w:t xml:space="preserve">js je open source tehnologija, koja se može pokretati na Windows, Linux i OS X operativnim sistemima. To je runtime sistem za izvršavanje JavaScript koda na strani servera. </w:t>
       </w:r>
       <w:r>
         <w:rPr>
@@ -16476,19 +16440,6 @@
     </w:p>
     <w:p>
       <w:pPr>
-        <w:rPr>
-          <w:lang w:val="sr-Latn-RS"/>
-        </w:rPr>
-      </w:pPr>
-      <w:r>
-        <w:rPr>
-          <w:lang w:val="sr-Latn-RS"/>
-        </w:rPr>
-        <w:t>Event driven development</w:t>
-      </w:r>
-    </w:p>
-    <w:p>
-      <w:pPr>
         <w:ind w:firstLine="0"/>
         <w:rPr>
           <w:lang w:val="sr-Latn-RS"/>
@@ -16498,120 +16449,392 @@
         <w:rPr>
           <w:lang w:val="sr-Latn-RS"/>
         </w:rPr>
-        <w:t>Blabla</w:t>
+        <w:t>Node js aplikacija u ocom projektu ima 4 modula: http, express, body-parser i sqlite3. Http modul nam omogućava postavljanje web stranice na raspberry pi uređaj, dok putem express modula se mogu rutirati zahtjevi. Body parser je modul koji omogućava upravljanje podacima koji dolaze, tj otpakivanje podataka iz zahtjeva i tek kada se verifikuje da su to podaci koji su potrebni prosleđuje se dalje na procesiranje. SQLite3 modul omogućava komunikaciju i upravljanje bazom podataka, a u ovom slučaju će nam biti potrebno povezivanje i korišćenje podataka u dvije već pomenute baze.</w:t>
+      </w:r>
+    </w:p>
+    <w:p>
+      <w:pPr>
+        <w:pStyle w:val="Heading2"/>
+        <w:ind w:firstLine="0"/>
+        <w:rPr>
+          <w:lang w:val="sr-Latn-RS"/>
+        </w:rPr>
+      </w:pPr>
+      <w:r>
+        <w:rPr>
+          <w:lang w:val="sr-Latn-RS"/>
+        </w:rPr>
+        <w:t>Python skripte</w:t>
+      </w:r>
+    </w:p>
+    <w:p>
+      <w:pPr>
+        <w:ind w:firstLine="360"/>
+        <w:rPr>
+          <w:lang w:val="sr-Latn-RS"/>
+        </w:rPr>
+      </w:pPr>
+      <w:r>
+        <w:rPr>
+          <w:lang w:val="sr-Latn-RS"/>
+        </w:rPr>
+        <w:t>Na pythonu se odvija mali dio programa koji</w:t>
+      </w:r>
+      <w:r>
+        <w:rPr>
+          <w:lang w:val="sr-Latn-RS"/>
+        </w:rPr>
+        <w:t xml:space="preserve"> čita arp tabele, za to koristi </w:t>
+      </w:r>
+      <w:r>
+        <w:rPr>
+          <w:lang w:val="sr-Latn-RS"/>
+        </w:rPr>
+        <w:t>subprocess biblioteka</w:t>
+      </w:r>
+      <w:r>
+        <w:rPr>
+          <w:lang w:val="sr-Latn-RS"/>
+        </w:rPr>
+        <w:t xml:space="preserve"> i arp komand</w:t>
+      </w:r>
+      <w:r>
+        <w:rPr>
+          <w:lang w:val="sr-Latn-RS"/>
+        </w:rPr>
+        <w:t>a</w:t>
+      </w:r>
+      <w:r>
+        <w:rPr>
+          <w:lang w:val="sr-Latn-RS"/>
+        </w:rPr>
+        <w:t>. Putem ove komande moguće je dodavati, brisati kao i samo izlistavati podatke iz tabele. U ovom slučaju se radi sa wlan0 interfejsom koji je pristupna tačka na uređaju i izlistavaju se parovi ip i mac adrese.</w:t>
+      </w:r>
+      <w:r>
+        <w:rPr>
+          <w:lang w:val="sr-Latn-RS"/>
+        </w:rPr>
+        <w:t xml:space="preserve"> </w:t>
+      </w:r>
+      <w:r>
+        <w:rPr>
+          <w:lang w:val="sr-Latn-RS"/>
+        </w:rPr>
+        <w:t xml:space="preserve">Postoji mogućnost da java nit kontroliše pozive putem python-a ili da se pokrene beskonačna petlja u python-u, dok java sluša na output i koristi dobijene podatke. </w:t>
+      </w:r>
+    </w:p>
+    <w:p>
+      <w:pPr>
+        <w:ind w:firstLine="360"/>
+        <w:rPr>
+          <w:lang w:val="sr-Latn-RS"/>
+        </w:rPr>
+      </w:pPr>
+      <w:r>
+        <w:rPr>
+          <w:lang w:val="sr-Latn-RS"/>
+        </w:rPr>
+        <w:t xml:space="preserve">Kao optimalno vrijeme preuzimanja tabela je 5 sekundi, ali ovaj parametar može biti konfigurisan prilikom daljeg testiranja. Takođe, u našem slučaju nas zanimaju kako korisnici novi koji su se prikačili na mrežu, tako i korisnici koji više nisu na mreži, pa se svakih 60 sekundi briše arp tabela, direktnim pozivom </w:t>
+      </w:r>
+      <w:r>
+        <w:rPr>
+          <w:i/>
+          <w:lang w:val="sr-Latn-RS"/>
+        </w:rPr>
+        <w:t>ip neigh flush</w:t>
+      </w:r>
+      <w:r>
+        <w:rPr>
+          <w:i/>
+          <w:lang w:val="sr-Latn-RS"/>
+        </w:rPr>
+        <w:t xml:space="preserve"> </w:t>
+      </w:r>
+      <w:r>
+        <w:rPr>
+          <w:lang w:val="sr-Latn-RS"/>
+        </w:rPr>
+        <w:t>komande. Ova komanda zahtijeva administratorska prava na linux sistemima.</w:t>
+      </w:r>
+    </w:p>
+    <w:p>
+      <w:pPr>
+        <w:pStyle w:val="Heading2"/>
+        <w:ind w:firstLine="0"/>
+        <w:rPr>
+          <w:lang w:val="sr-Latn-RS"/>
+        </w:rPr>
+      </w:pPr>
+      <w:r>
+        <w:rPr>
+          <w:lang w:val="sr-Latn-RS"/>
+        </w:rPr>
+        <w:lastRenderedPageBreak/>
+        <w:t>Migracije</w:t>
+      </w:r>
+      <w:r>
+        <w:rPr>
+          <w:lang w:val="sr-Latn-RS"/>
+        </w:rPr>
+        <w:t xml:space="preserve"> podataka</w:t>
+      </w:r>
+    </w:p>
+    <w:p>
+      <w:pPr>
+        <w:ind w:firstLine="0"/>
+        <w:rPr>
+          <w:lang w:val="sr-Latn-RS"/>
+        </w:rPr>
+      </w:pPr>
+      <w:r>
+        <w:rPr>
+          <w:lang w:val="sr-Latn-RS"/>
+        </w:rPr>
+        <w:tab/>
+        <w:t>Način upravljanja podacima je jedan od aspekata ovog projekta koji je najviše proširiv.</w:t>
+      </w:r>
+      <w:r>
+        <w:rPr>
+          <w:lang w:val="sr-Latn-RS"/>
+        </w:rPr>
+        <w:t xml:space="preserve"> S obzirom da postoji trajna baza registrovanih korisnika, ovim sirovim podacima je moguće upravljati vrlo lako, pr</w:t>
+      </w:r>
+      <w:r>
+        <w:rPr>
+          <w:lang w:val="sr-Latn-RS"/>
+        </w:rPr>
+        <w:t>e</w:t>
+      </w:r>
+      <w:r>
+        <w:rPr>
+          <w:lang w:val="sr-Latn-RS"/>
+        </w:rPr>
+        <w:t>bacanjem u bilo koji drugi format, a korisnicima može biti</w:t>
+      </w:r>
+      <w:r>
+        <w:rPr>
+          <w:lang w:val="sr-Latn-RS"/>
+        </w:rPr>
+        <w:t xml:space="preserve"> </w:t>
+      </w:r>
+      <w:r>
+        <w:rPr>
+          <w:lang w:val="sr-Latn-RS"/>
+        </w:rPr>
+        <w:t>zgodno</w:t>
+      </w:r>
+      <w:r>
+        <w:rPr>
+          <w:lang w:val="sr-Latn-RS"/>
+        </w:rPr>
+        <w:t xml:space="preserve"> interpretirati podatke u tabelarnom prikazu.</w:t>
+      </w:r>
+      <w:r>
+        <w:rPr>
+          <w:lang w:val="sr-Latn-RS"/>
+        </w:rPr>
+        <w:t xml:space="preserve"> Nakon svake sesije java program ima ugrađenu funkcionalnost koja će generisati tabelu sa kompletnim podacima vremena prisustva, kao i vremenima pristupa i odlaska sa mreže. Takođe u odvojenom prikazu će se nalaziti filtrirani prikaz koji će na osnovu unesenih parametara računati vrijeme prisustva kao i broj osvojenih poena, što je prvenstveno namijenjeno prisustvima na predavanjima. Ovo takođe može biti i parametar uspješnosti predavanja, koje ne moraju biti samo fakulteteska.</w:t>
+      </w:r>
+      <w:r>
+        <w:rPr>
+          <w:lang w:val="sr-Latn-RS"/>
+        </w:rPr>
+        <w:t xml:space="preserve"> </w:t>
+      </w:r>
+    </w:p>
+    <w:p>
+      <w:pPr>
+        <w:ind w:firstLine="0"/>
+        <w:rPr>
+          <w:lang w:val="sr-Latn-RS"/>
+        </w:rPr>
+      </w:pPr>
+      <w:r>
+        <w:rPr>
+          <w:lang w:val="sr-Latn-RS"/>
+        </w:rPr>
+        <w:tab/>
+        <w:t xml:space="preserve">Kao dodatna funkcionalnost moguće je generisati i prenosive baze podataka sa istim podacima ukoliko je to od važnosti korisniku. </w:t>
+      </w:r>
+    </w:p>
+    <w:p>
+      <w:pPr>
+        <w:ind w:firstLine="0"/>
+        <w:rPr>
+          <w:lang w:val="sr-Latn-RS"/>
+        </w:rPr>
+      </w:pPr>
+      <w:r>
+        <w:rPr>
+          <w:lang w:val="sr-Latn-RS"/>
+        </w:rPr>
+        <w:tab/>
+        <w:t xml:space="preserve">Kao najzanimljiviji aspekt jeste i dopremanje podataka na cloud ili servere ustanove koja koristi uređaj. Tako je moguće dobiti veliki broj podataka od značaja u kasnijoj statistici i organizaciji. </w:t>
+      </w:r>
+    </w:p>
+    <w:p>
+      <w:pPr>
+        <w:pStyle w:val="Heading3"/>
+        <w:ind w:firstLine="0"/>
+        <w:rPr>
+          <w:lang w:val="sr-Latn-RS"/>
+        </w:rPr>
+      </w:pPr>
+      <w:r>
+        <w:rPr>
+          <w:lang w:val="sr-Latn-RS"/>
+        </w:rPr>
+        <w:t>Povezivanje sa Cloud-om</w:t>
+      </w:r>
+    </w:p>
+    <w:p>
+      <w:pPr>
+        <w:rPr>
+          <w:lang w:val="sr-Latn-RS"/>
+        </w:rPr>
+      </w:pPr>
+      <w:r>
+        <w:rPr>
+          <w:lang w:val="sr-Latn-RS"/>
+        </w:rPr>
+        <w:t xml:space="preserve">Kako je IoT jedna od tema za koje raste interesovanje u poslednje vrijeme, tako postoji sve više kompanija koje nude servise za povezivanje uređaja, kontrolu uređaja, prikupljanje i čuvanje podataka. Neki od njih su Temboo, UbiDots, NearBus, Carriots, ThingSpeak. Trenutno su u razvoju su i servisi Google-a i Microsofta. Povezivanje sa ovim servisima je uglavnom lako i jednostavno, a posjeduju dosta dokumentacije. </w:t>
+      </w:r>
+    </w:p>
+    <w:p>
+      <w:pPr>
+        <w:ind w:firstLine="0"/>
+        <w:rPr>
+          <w:lang w:val="sr-Latn-RS"/>
+        </w:rPr>
+      </w:pPr>
+      <w:r>
+        <w:rPr>
+          <w:lang w:val="sr-Latn-RS"/>
+        </w:rPr>
+        <w:tab/>
+        <w:t>S obzirom da uređaj podržava ip forwarding, tj povezivanje putem etherneta, moguće je pisanje aplikacije koja bi se povezivala i na neke od ličnih opcija skladištenja podataka korisnika, kao što su DropBox, Google Cloud, OneDrive i slične. Na ovaj način bi se korisniku dopremili podatci u vidu neog od poznatih servisa i omogućili lakše prilagođavanje samog korisnika.</w:t>
+      </w:r>
+    </w:p>
+    <w:p>
+      <w:pPr>
+        <w:ind w:firstLine="0"/>
+        <w:rPr>
+          <w:lang w:val="sr-Latn-RS"/>
+        </w:rPr>
+      </w:pPr>
+      <w:r>
+        <w:rPr>
+          <w:lang w:val="sr-Latn-RS"/>
+        </w:rPr>
+        <w:tab/>
+        <w:t xml:space="preserve">3G moduli su takođe opcija kojom je projekat proširiv, ovo bi omogućilo konstantan protok podataka prema serveru i prikaz podataka u realnom vremenu, </w:t>
+      </w:r>
+      <w:r>
+        <w:rPr>
+          <w:lang w:val="sr-Latn-RS"/>
+        </w:rPr>
+        <w:t xml:space="preserve">a </w:t>
+      </w:r>
+      <w:r>
+        <w:rPr>
+          <w:lang w:val="sr-Latn-RS"/>
+        </w:rPr>
+        <w:lastRenderedPageBreak/>
+        <w:t xml:space="preserve">kako </w:t>
+      </w:r>
+      <w:r>
+        <w:rPr>
+          <w:lang w:val="sr-Latn-RS"/>
+        </w:rPr>
+        <w:t>ti moduli uglavnom posjeduju.</w:t>
+      </w:r>
+      <w:r>
+        <w:rPr>
+          <w:lang w:val="sr-Latn-RS"/>
+        </w:rPr>
+        <w:t xml:space="preserve"> Kako je java aplikacija osnova kojom se upravlja podacima na uređaju, postoji mnoštvo biblioteka za povezivanje sa bilo kojim od pomenutihi servisa, a moguće je i pozivanje REST servisa putem  Http nativnih java biblioteka, i generisanje samog poziva ka servisu koji bi čuvao podatke.</w:t>
+      </w:r>
+    </w:p>
+    <w:p>
+      <w:pPr>
+        <w:pStyle w:val="Heading3"/>
+        <w:rPr>
+          <w:lang w:val="sr-Latn-RS"/>
+        </w:rPr>
+      </w:pPr>
+      <w:r>
+        <w:rPr>
+          <w:lang w:val="sr-Latn-RS"/>
+        </w:rPr>
+        <w:t>Razvoj servera pristupa</w:t>
+      </w:r>
+    </w:p>
+    <w:p>
+      <w:pPr>
+        <w:ind w:firstLine="0"/>
+        <w:rPr>
+          <w:lang w:val="sr-Latn-RS"/>
+        </w:rPr>
+      </w:pPr>
+      <w:r>
+        <w:rPr>
+          <w:lang w:val="sr-Latn-RS"/>
+        </w:rPr>
+        <w:t>Ukoliko bi postojala organizacija koja ima veliki broj ovakvih uređaja, njihovo povezivanje bi bilo moguće putem servera koji je privatan i nudi najveći nivo promjena i proširenja u odnosu na druge opcije. U ovom slučaju postojao bi REST servis za opsluživanje poziva svih uređaja i na serveru bi se čuvali i procesirali podaci.</w:t>
+      </w:r>
+    </w:p>
+    <w:p>
+      <w:pPr>
+        <w:ind w:firstLine="0"/>
+        <w:rPr>
+          <w:lang w:val="sr-Latn-RS"/>
+        </w:rPr>
+      </w:pPr>
+      <w:r>
+        <w:rPr>
+          <w:lang w:val="sr-Latn-RS"/>
+        </w:rPr>
+        <w:tab/>
+        <w:t>Kao trenutna opcija uređaj posjeduje mogućnost ethernet konekcije koja se može a ne mora proširiti na ostale uređaje koji su povezani na pristupnu tačku. Nije implementirano čuvanje generisanih tabela na neki od servisa, ali je u planu razvoj funkcionalnosti gdje bi se povezivanjem na ethernet automatski slali podaci putem emaila korisniku uređaja.</w:t>
+      </w:r>
+    </w:p>
+    <w:p>
+      <w:pPr>
+        <w:pStyle w:val="Heading3"/>
+        <w:ind w:firstLine="0"/>
+        <w:rPr>
+          <w:lang w:val="sr-Latn-RS"/>
+        </w:rPr>
+      </w:pPr>
+      <w:r>
+        <w:rPr>
+          <w:lang w:val="sr-Latn-RS"/>
+        </w:rPr>
+        <w:t>Generisanje Excel tabela</w:t>
+      </w:r>
+    </w:p>
+    <w:p>
+      <w:pPr>
+        <w:ind w:firstLine="0"/>
+        <w:rPr>
+          <w:lang w:val="sr-Latn-RS"/>
+        </w:rPr>
+      </w:pPr>
+      <w:r>
+        <w:rPr>
+          <w:lang w:val="sr-Latn-RS"/>
+        </w:rPr>
+        <w:tab/>
+        <w:t>Excel tabele se generišu na kraju sesije putem java apl</w:t>
+      </w:r>
+      <w:r>
+        <w:rPr>
+          <w:lang w:val="sr-Latn-RS"/>
+        </w:rPr>
+        <w:t>ikacije. Kao opcije za biblioteke tu su Apache POI ili JXLS. Podaci koji se generišu se prave pomoću upita ka bazi i generisanja instance objekata, pomoću klasa modela koje se nalaze u projektu. Ostatak podataka se uzima od grafičkog interfejsa samog programa.</w:t>
       </w:r>
       <w:bookmarkStart w:id="25" w:name="_GoBack"/>
       <w:bookmarkEnd w:id="25"/>
-    </w:p>
-    <w:p>
-      <w:pPr>
-        <w:ind w:firstLine="0"/>
-        <w:rPr>
-          <w:lang w:val="sr-Latn-RS"/>
-        </w:rPr>
-      </w:pPr>
-    </w:p>
-    <w:p>
-      <w:pPr>
-        <w:pStyle w:val="Heading2"/>
-        <w:ind w:firstLine="0"/>
-        <w:rPr>
-          <w:lang w:val="sr-Latn-RS"/>
-        </w:rPr>
-      </w:pPr>
-      <w:r>
-        <w:rPr>
-          <w:lang w:val="sr-Latn-RS"/>
-        </w:rPr>
-        <w:t>Python skripte</w:t>
-      </w:r>
-    </w:p>
-    <w:p>
-      <w:pPr>
-        <w:pStyle w:val="ListParagraph"/>
-        <w:numPr>
-          <w:ilvl w:val="0"/>
-          <w:numId w:val="7"/>
-        </w:numPr>
-        <w:rPr>
-          <w:lang w:val="sr-Latn-RS"/>
-        </w:rPr>
-      </w:pPr>
-      <w:r>
-        <w:rPr>
-          <w:lang w:val="sr-Latn-RS"/>
-        </w:rPr>
-        <w:t>sta se odvija na pythonu</w:t>
-      </w:r>
-    </w:p>
-    <w:p>
-      <w:pPr>
-        <w:pStyle w:val="ListParagraph"/>
-        <w:numPr>
-          <w:ilvl w:val="0"/>
-          <w:numId w:val="7"/>
-        </w:numPr>
-        <w:rPr>
-          <w:lang w:val="sr-Latn-RS"/>
-        </w:rPr>
-      </w:pPr>
-      <w:r>
-        <w:rPr>
-          <w:lang w:val="sr-Latn-RS"/>
-        </w:rPr>
-        <w:t>arp</w:t>
-      </w:r>
-    </w:p>
-    <w:p>
-      <w:pPr>
-        <w:pStyle w:val="Heading2"/>
-        <w:ind w:firstLine="0"/>
-        <w:rPr>
-          <w:lang w:val="sr-Latn-RS"/>
-        </w:rPr>
-      </w:pPr>
-      <w:r>
-        <w:rPr>
-          <w:lang w:val="sr-Latn-RS"/>
-        </w:rPr>
-        <w:t>Migracija podataka</w:t>
-      </w:r>
-    </w:p>
-    <w:p>
-      <w:pPr>
-        <w:pStyle w:val="ListParagraph"/>
-        <w:numPr>
-          <w:ilvl w:val="0"/>
-          <w:numId w:val="8"/>
-        </w:numPr>
-        <w:rPr>
-          <w:lang w:val="sr-Latn-RS"/>
-        </w:rPr>
-      </w:pPr>
-      <w:r>
-        <w:rPr>
-          <w:lang w:val="sr-Latn-RS"/>
-        </w:rPr>
-        <w:t>nacini povezivanja sa api-jima</w:t>
-      </w:r>
-    </w:p>
-    <w:p>
-      <w:pPr>
-        <w:pStyle w:val="ListParagraph"/>
-        <w:numPr>
-          <w:ilvl w:val="0"/>
-          <w:numId w:val="8"/>
-        </w:numPr>
-        <w:rPr>
-          <w:lang w:val="sr-Latn-RS"/>
-        </w:rPr>
-      </w:pPr>
-      <w:r>
-        <w:rPr>
-          <w:lang w:val="sr-Latn-RS"/>
-        </w:rPr>
-        <w:t>excel pravljenje</w:t>
-      </w:r>
     </w:p>
     <w:p>
       <w:pPr>
@@ -16882,7 +17105,7 @@
           <w:rPr>
             <w:noProof/>
           </w:rPr>
-          <w:t>32</w:t>
+          <w:t>35</w:t>
         </w:r>
         <w:r>
           <w:rPr>
@@ -19719,7 +19942,7 @@
 </file>
 
 <file path=customXml/itemProps1.xml><?xml version="1.0" encoding="utf-8"?>
-<ds:datastoreItem xmlns:ds="http://schemas.openxmlformats.org/officeDocument/2006/customXml" ds:itemID="{6C6717AF-3C93-4359-B238-F92F9CF68DE0}">
+<ds:datastoreItem xmlns:ds="http://schemas.openxmlformats.org/officeDocument/2006/customXml" ds:itemID="{2307351F-F510-45CD-8276-4921AD7B3A87}">
   <ds:schemaRefs>
     <ds:schemaRef ds:uri="http://schemas.openxmlformats.org/officeDocument/2006/bibliography"/>
   </ds:schemaRefs>

</xml_diff>

<commit_message>
added ap and ip forwarding section
</commit_message>
<xml_diff>
--- a/Sekulovic Milorad.docx
+++ b/Sekulovic Milorad.docx
@@ -2270,14 +2270,27 @@
       <w:r>
         <w:t xml:space="preserve">Ilustracija </w:t>
       </w:r>
-      <w:fldSimple w:instr=" SEQ Ilustracija \* ARABIC ">
-        <w:r>
-          <w:rPr>
-            <w:noProof/>
-          </w:rPr>
-          <w:t>1</w:t>
-        </w:r>
-      </w:fldSimple>
+      <w:r>
+        <w:fldChar w:fldCharType="begin"/>
+      </w:r>
+      <w:r>
+        <w:instrText xml:space="preserve"> SEQ Ilustracija \* ARABIC </w:instrText>
+      </w:r>
+      <w:r>
+        <w:fldChar w:fldCharType="separate"/>
+      </w:r>
+      <w:r>
+        <w:rPr>
+          <w:noProof/>
+        </w:rPr>
+        <w:t>1</w:t>
+      </w:r>
+      <w:r>
+        <w:rPr>
+          <w:noProof/>
+        </w:rPr>
+        <w:fldChar w:fldCharType="end"/>
+      </w:r>
       <w:r>
         <w:t>: IoT</w:t>
       </w:r>
@@ -3633,14 +3646,27 @@
       <w:r>
         <w:t xml:space="preserve">Ilustracija </w:t>
       </w:r>
-      <w:fldSimple w:instr=" SEQ Ilustracija \* ARABIC ">
-        <w:r>
-          <w:rPr>
-            <w:noProof/>
-          </w:rPr>
-          <w:t>4</w:t>
-        </w:r>
-      </w:fldSimple>
+      <w:r>
+        <w:fldChar w:fldCharType="begin"/>
+      </w:r>
+      <w:r>
+        <w:instrText xml:space="preserve"> SEQ Ilustracija \* ARABIC </w:instrText>
+      </w:r>
+      <w:r>
+        <w:fldChar w:fldCharType="separate"/>
+      </w:r>
+      <w:r>
+        <w:rPr>
+          <w:noProof/>
+        </w:rPr>
+        <w:t>4</w:t>
+      </w:r>
+      <w:r>
+        <w:rPr>
+          <w:noProof/>
+        </w:rPr>
+        <w:fldChar w:fldCharType="end"/>
+      </w:r>
       <w:r>
         <w:t>: Raspberry 3 blok dijagram</w:t>
       </w:r>
@@ -6519,14 +6545,27 @@
       <w:r>
         <w:t xml:space="preserve">Ilustracija </w:t>
       </w:r>
-      <w:fldSimple w:instr=" SEQ Ilustracija \* ARABIC ">
-        <w:r>
-          <w:rPr>
-            <w:noProof/>
-          </w:rPr>
-          <w:t>5</w:t>
-        </w:r>
-      </w:fldSimple>
+      <w:r>
+        <w:fldChar w:fldCharType="begin"/>
+      </w:r>
+      <w:r>
+        <w:instrText xml:space="preserve"> SEQ Ilustracija \* ARABIC </w:instrText>
+      </w:r>
+      <w:r>
+        <w:fldChar w:fldCharType="separate"/>
+      </w:r>
+      <w:r>
+        <w:rPr>
+          <w:noProof/>
+        </w:rPr>
+        <w:t>5</w:t>
+      </w:r>
+      <w:r>
+        <w:rPr>
+          <w:noProof/>
+        </w:rPr>
+        <w:fldChar w:fldCharType="end"/>
+      </w:r>
       <w:r>
         <w:t>: Tok jednog ciklusa u procesoru, tokom preuzimanja podataka</w:t>
       </w:r>
@@ -8247,23 +8286,14 @@
     <w:p>
       <w:pPr>
         <w:pStyle w:val="Caption"/>
-        <w:rPr>
-          <w:lang w:val="es-ES"/>
-        </w:rPr>
-      </w:pPr>
-      <w:r>
-        <w:rPr>
-          <w:lang w:val="es-ES"/>
-        </w:rPr>
+      </w:pPr>
+      <w:r>
         <w:t xml:space="preserve">Ilustracija </w:t>
       </w:r>
       <w:r>
         <w:fldChar w:fldCharType="begin"/>
       </w:r>
       <w:r>
-        <w:rPr>
-          <w:lang w:val="es-ES"/>
-        </w:rPr>
         <w:instrText xml:space="preserve"> SEQ Ilustracija \* ARABIC </w:instrText>
       </w:r>
       <w:r>
@@ -8272,7 +8302,6 @@
       <w:r>
         <w:rPr>
           <w:noProof/>
-          <w:lang w:val="es-ES"/>
         </w:rPr>
         <w:t>7</w:t>
       </w:r>
@@ -8280,9 +8309,6 @@
         <w:fldChar w:fldCharType="end"/>
       </w:r>
       <w:r>
-        <w:rPr>
-          <w:lang w:val="es-ES"/>
-        </w:rPr>
         <w:t>: Logičko-memorijsko slaganje kola</w:t>
       </w:r>
     </w:p>
@@ -11978,14 +12004,27 @@
       <w:r>
         <w:t xml:space="preserve">Ilustracija </w:t>
       </w:r>
-      <w:fldSimple w:instr=" SEQ Ilustracija \* ARABIC ">
-        <w:r>
-          <w:rPr>
-            <w:noProof/>
-          </w:rPr>
-          <w:t>8</w:t>
-        </w:r>
-      </w:fldSimple>
+      <w:r>
+        <w:fldChar w:fldCharType="begin"/>
+      </w:r>
+      <w:r>
+        <w:instrText xml:space="preserve"> SEQ Ilustracija \* ARABIC </w:instrText>
+      </w:r>
+      <w:r>
+        <w:fldChar w:fldCharType="separate"/>
+      </w:r>
+      <w:r>
+        <w:rPr>
+          <w:noProof/>
+        </w:rPr>
+        <w:t>8</w:t>
+      </w:r>
+      <w:r>
+        <w:rPr>
+          <w:noProof/>
+        </w:rPr>
+        <w:fldChar w:fldCharType="end"/>
+      </w:r>
       <w:r>
         <w:t>: Raspored kanala prema 802.11b/g standardu</w:t>
       </w:r>
@@ -12185,14 +12224,27 @@
       <w:r>
         <w:t xml:space="preserve">Ilustracija </w:t>
       </w:r>
-      <w:fldSimple w:instr=" SEQ Ilustracija \* ARABIC ">
-        <w:r>
-          <w:rPr>
-            <w:noProof/>
-          </w:rPr>
-          <w:t>9</w:t>
-        </w:r>
-      </w:fldSimple>
+      <w:r>
+        <w:fldChar w:fldCharType="begin"/>
+      </w:r>
+      <w:r>
+        <w:instrText xml:space="preserve"> SEQ Ilustracija \* ARABIC </w:instrText>
+      </w:r>
+      <w:r>
+        <w:fldChar w:fldCharType="separate"/>
+      </w:r>
+      <w:r>
+        <w:rPr>
+          <w:noProof/>
+        </w:rPr>
+        <w:t>9</w:t>
+      </w:r>
+      <w:r>
+        <w:rPr>
+          <w:noProof/>
+        </w:rPr>
+        <w:fldChar w:fldCharType="end"/>
+      </w:r>
       <w:r>
         <w:t>: PWM Primjer</w:t>
       </w:r>
@@ -12360,7 +12412,7 @@
             <v:path o:extrusionok="f" gradientshapeok="t" o:connecttype="rect"/>
             <o:lock v:ext="edit" aspectratio="t"/>
           </v:shapetype>
-          <v:shape id="_x0000_i1025" type="#_x0000_t75" style="width:408.5pt;height:171.5pt">
+          <v:shape id="_x0000_i1025" type="#_x0000_t75" style="width:408.75pt;height:171pt">
             <v:imagedata r:id="rId19" o:title="HTB1XTpKKFXXXXa4XXXXq6xXFXXXn" croptop="20719f" cropbottom="7306f" cropright="6503f"/>
           </v:shape>
         </w:pict>
@@ -12606,14 +12658,27 @@
       <w:r>
         <w:t xml:space="preserve">Ilustracija </w:t>
       </w:r>
-      <w:fldSimple w:instr=" SEQ Ilustracija \* ARABIC ">
-        <w:r>
-          <w:rPr>
-            <w:noProof/>
-          </w:rPr>
-          <w:t>10</w:t>
-        </w:r>
-      </w:fldSimple>
+      <w:r>
+        <w:fldChar w:fldCharType="begin"/>
+      </w:r>
+      <w:r>
+        <w:instrText xml:space="preserve"> SEQ Ilustracija \* ARABIC </w:instrText>
+      </w:r>
+      <w:r>
+        <w:fldChar w:fldCharType="separate"/>
+      </w:r>
+      <w:r>
+        <w:rPr>
+          <w:noProof/>
+        </w:rPr>
+        <w:t>10</w:t>
+      </w:r>
+      <w:r>
+        <w:rPr>
+          <w:noProof/>
+        </w:rPr>
+        <w:fldChar w:fldCharType="end"/>
+      </w:r>
       <w:r>
         <w:t>: blok dijagram kontrolera</w:t>
       </w:r>
@@ -12888,7 +12953,7 @@
           <w:lang w:val="es-ES"/>
         </w:rPr>
         <w:pict>
-          <v:shape id="_x0000_i1026" type="#_x0000_t75" style="width:234.5pt;height:93.5pt">
+          <v:shape id="_x0000_i1026" type="#_x0000_t75" style="width:234.75pt;height:93.75pt">
             <v:imagedata r:id="rId22" o:title="313px-Sample-hold-circuit"/>
           </v:shape>
         </w:pict>
@@ -12902,14 +12967,27 @@
       <w:r>
         <w:t xml:space="preserve">Ilustracija </w:t>
       </w:r>
-      <w:fldSimple w:instr=" SEQ Ilustracija \* ARABIC ">
-        <w:r>
-          <w:rPr>
-            <w:noProof/>
-          </w:rPr>
-          <w:t>12</w:t>
-        </w:r>
-      </w:fldSimple>
+      <w:r>
+        <w:fldChar w:fldCharType="begin"/>
+      </w:r>
+      <w:r>
+        <w:instrText xml:space="preserve"> SEQ Ilustracija \* ARABIC </w:instrText>
+      </w:r>
+      <w:r>
+        <w:fldChar w:fldCharType="separate"/>
+      </w:r>
+      <w:r>
+        <w:rPr>
+          <w:noProof/>
+        </w:rPr>
+        <w:t>12</w:t>
+      </w:r>
+      <w:r>
+        <w:rPr>
+          <w:noProof/>
+        </w:rPr>
+        <w:fldChar w:fldCharType="end"/>
+      </w:r>
       <w:r>
         <w:t>: Blok dijagram Sample and Hold kola.</w:t>
       </w:r>
@@ -13303,18 +13381,12 @@
         </w:rPr>
       </w:pPr>
       <w:r>
-        <w:rPr>
-          <w:lang w:val="es-ES"/>
-        </w:rPr>
         <w:t xml:space="preserve">Ilustracija </w:t>
       </w:r>
       <w:r>
         <w:fldChar w:fldCharType="begin"/>
       </w:r>
       <w:r>
-        <w:rPr>
-          <w:lang w:val="es-ES"/>
-        </w:rPr>
         <w:instrText xml:space="preserve"> SEQ Ilustracija \* ARABIC </w:instrText>
       </w:r>
       <w:r>
@@ -13323,7 +13395,6 @@
       <w:r>
         <w:rPr>
           <w:noProof/>
-          <w:lang w:val="es-ES"/>
         </w:rPr>
         <w:t>13</w:t>
       </w:r>
@@ -13334,9 +13405,6 @@
         <w:fldChar w:fldCharType="end"/>
       </w:r>
       <w:r>
-        <w:rPr>
-          <w:lang w:val="es-ES"/>
-        </w:rPr>
         <w:t>: Poređenje procesa i niti</w:t>
       </w:r>
     </w:p>
@@ -16615,13 +16683,7 @@
         <w:rPr>
           <w:lang w:val="sr-Latn-RS"/>
         </w:rPr>
-        <w:t xml:space="preserve"> </w:t>
-      </w:r>
-      <w:r>
-        <w:rPr>
-          <w:lang w:val="sr-Latn-RS"/>
-        </w:rPr>
-        <w:t>zgodno</w:t>
+        <w:t xml:space="preserve"> zgodno</w:t>
       </w:r>
       <w:r>
         <w:rPr>
@@ -16727,26 +16789,14 @@
           <w:lang w:val="sr-Latn-RS"/>
         </w:rPr>
         <w:tab/>
-        <w:t xml:space="preserve">3G moduli su takođe opcija kojom je projekat proširiv, ovo bi omogućilo konstantan protok podataka prema serveru i prikaz podataka u realnom vremenu, </w:t>
-      </w:r>
-      <w:r>
-        <w:rPr>
-          <w:lang w:val="sr-Latn-RS"/>
-        </w:rPr>
-        <w:t xml:space="preserve">a </w:t>
+        <w:t xml:space="preserve">3G moduli su takođe opcija kojom je projekat proširiv, ovo bi omogućilo konstantan protok podataka prema serveru i prikaz podataka u realnom vremenu, a </w:t>
       </w:r>
       <w:r>
         <w:rPr>
           <w:lang w:val="sr-Latn-RS"/>
         </w:rPr>
         <w:lastRenderedPageBreak/>
-        <w:t xml:space="preserve">kako </w:t>
-      </w:r>
-      <w:r>
-        <w:rPr>
-          <w:lang w:val="sr-Latn-RS"/>
-        </w:rPr>
-        <w:t>ti moduli uglavnom posjeduju.</w:t>
+        <w:t>kako ti moduli uglavnom posjeduju.</w:t>
       </w:r>
       <w:r>
         <w:rPr>
@@ -16801,7 +16851,7 @@
     <w:p>
       <w:pPr>
         <w:pStyle w:val="Heading3"/>
-        <w:ind w:firstLine="0"/>
+        <w:ind w:left="720" w:hanging="720"/>
         <w:rPr>
           <w:lang w:val="sr-Latn-RS"/>
         </w:rPr>
@@ -16833,11 +16883,149 @@
         </w:rPr>
         <w:t>ikacije. Kao opcije za biblioteke tu su Apache POI ili JXLS. Podaci koji se generišu se prave pomoću upita ka bazi i generisanja instance objekata, pomoću klasa modela koje se nalaze u projektu. Ostatak podataka se uzima od grafičkog interfejsa samog programa.</w:t>
       </w:r>
+    </w:p>
+    <w:p>
+      <w:pPr>
+        <w:pStyle w:val="Heading2"/>
+        <w:ind w:firstLine="0"/>
+        <w:rPr>
+          <w:lang w:val="sr-Latn-RS"/>
+        </w:rPr>
+      </w:pPr>
+      <w:r>
+        <w:rPr>
+          <w:lang w:val="sr-Latn-RS"/>
+        </w:rPr>
+        <w:t>A</w:t>
+      </w:r>
+      <w:r>
+        <w:rPr>
+          <w:lang w:val="sr-Latn-RS"/>
+        </w:rPr>
+        <w:t>ccess Point</w:t>
+      </w:r>
+    </w:p>
+    <w:p>
+      <w:pPr>
+        <w:rPr>
+          <w:i/>
+          <w:lang w:val="sr-Latn-RS"/>
+        </w:rPr>
+      </w:pPr>
+      <w:r>
+        <w:rPr>
+          <w:lang w:val="sr-Latn-RS"/>
+        </w:rPr>
+        <w:t xml:space="preserve">Realizacija projekta se zasniva na funkciji gdje se ugrađena WiFi antena koristi kao predajnik signala. Ovo je takođe moguće i povezivanjem WiFi predajnika preko usb-a, ali stvara dodatne komplikacije zbog izbora drajvera sa kojim bi sve ispravno funkcionisalo. Iz ovog razloga je najboji izbor treća vrezija ploče, koja ima ugrađenu antenu, koja može da funkcioniše i kao prijemnik i kao predajnik. O samim specifikacijama je već bilo riječi u poglavlju Hardverska platforma. Kao osnovan alat za ovu funkcionalnost odabran je </w:t>
+      </w:r>
+      <w:r>
+        <w:rPr>
+          <w:i/>
+          <w:lang w:val="sr-Latn-RS"/>
+        </w:rPr>
+        <w:t>hostapd</w:t>
+      </w:r>
+      <w:r>
+        <w:rPr>
+          <w:i/>
+          <w:lang w:val="sr-Latn-RS"/>
+        </w:rPr>
+        <w:t>.</w:t>
+      </w:r>
+    </w:p>
+    <w:p>
+      <w:pPr>
+        <w:ind w:firstLine="0"/>
+        <w:rPr>
+          <w:lang w:val="sr-Latn-ME"/>
+        </w:rPr>
+      </w:pPr>
+      <w:r>
+        <w:rPr>
+          <w:lang w:val="sr-Latn-RS"/>
+        </w:rPr>
+        <w:tab/>
+        <w:t xml:space="preserve">Pri konfigurisanju potrebno je dodijeliti staticku ip adresu uređaju, a kako u poslednjim verzijama Raspbian distribucije linux operativnog sistema za kontrolu </w:t>
+      </w:r>
+      <w:r>
+        <w:rPr>
+          <w:lang w:val="sr-Latn-RS"/>
+        </w:rPr>
+        <w:lastRenderedPageBreak/>
+        <w:t xml:space="preserve">interfejsa je zadužen dhcpd (dhcp daemon), neophodno je u konfiguracionom fajlu ovog alata dodamo komandu kojom će alat ignorisati naš wireless interfejs (wlan0). Nakon toga se u </w:t>
+      </w:r>
+      <w:r>
+        <w:rPr>
+          <w:i/>
+          <w:lang w:val="sr-Latn-RS"/>
+        </w:rPr>
+        <w:t>/etc/network/interfaces</w:t>
+      </w:r>
+      <w:r>
+        <w:rPr>
+          <w:lang w:val="sr-Latn-RS"/>
+        </w:rPr>
+        <w:t xml:space="preserve"> dodaje konfiguracija koja dodjeljuje </w:t>
+      </w:r>
+      <w:r>
+        <w:rPr>
+          <w:lang w:val="sr-Latn-RS"/>
+        </w:rPr>
+        <w:t>stati</w:t>
+      </w:r>
+      <w:r>
+        <w:rPr>
+          <w:lang w:val="sr-Latn-ME"/>
+        </w:rPr>
+        <w:t xml:space="preserve">čku IP adresu našem uređaju. </w:t>
+      </w:r>
+    </w:p>
+    <w:p>
+      <w:pPr>
+        <w:pStyle w:val="Heading3"/>
+        <w:rPr>
+          <w:lang w:val="sr-Latn-ME"/>
+        </w:rPr>
+      </w:pPr>
+      <w:r>
+        <w:rPr>
+          <w:lang w:val="sr-Latn-ME"/>
+        </w:rPr>
+        <w:t>Hostapd</w:t>
+      </w:r>
       <w:bookmarkStart w:id="25" w:name="_GoBack"/>
       <w:bookmarkEnd w:id="25"/>
     </w:p>
     <w:p>
       <w:pPr>
+        <w:ind w:firstLine="0"/>
+        <w:rPr>
+          <w:lang w:val="sr-Latn-ME"/>
+        </w:rPr>
+      </w:pPr>
+      <w:r>
+        <w:rPr>
+          <w:lang w:val="sr-Latn-ME"/>
+        </w:rPr>
+        <w:t>Nakon potrebnih podešavanja, potrebno je konfigurisati samu pristupnu tačku, tj. Alat hostapd koji će biti zadužen za pravljne naše virtuelne pristupne tačke. Ovaj alat se takođe može koristiti i za kreiranje više pristupnih tačaka na jednoj kartici(uglavnom zavisi od kartice). Takođe u jednoj instanci deamona, ukoliko postoje 2 wireless mrežna interfejsa moguće ih je zajedno konfigurisati kao odvojene pristupne tačke.</w:t>
+      </w:r>
+    </w:p>
+    <w:p>
+      <w:pPr>
+        <w:ind w:firstLine="0"/>
+        <w:rPr>
+          <w:lang w:val="sr-Latn-ME"/>
+        </w:rPr>
+      </w:pPr>
+      <w:r>
+        <w:rPr>
+          <w:lang w:val="sr-Latn-ME"/>
+        </w:rPr>
+        <w:t>U ovom slučaju podešena je jedna pristupna tačka za prijavu.</w:t>
+      </w:r>
+    </w:p>
+    <w:p>
+      <w:pPr>
         <w:pStyle w:val="Heading2"/>
         <w:ind w:firstLine="0"/>
         <w:rPr>
@@ -16848,32 +17036,77 @@
         <w:rPr>
           <w:lang w:val="sr-Latn-RS"/>
         </w:rPr>
-        <w:t>Ip forw</w:t>
-      </w:r>
-      <w:r>
-        <w:rPr>
-          <w:lang w:val="sr-Latn-RS"/>
-        </w:rPr>
-        <w:t>arding</w:t>
-      </w:r>
-    </w:p>
-    <w:p>
-      <w:pPr>
-        <w:pStyle w:val="ListParagraph"/>
-        <w:numPr>
-          <w:ilvl w:val="0"/>
-          <w:numId w:val="9"/>
-        </w:numPr>
-        <w:rPr>
-          <w:lang w:val="sr-Latn-RS"/>
-        </w:rPr>
-      </w:pPr>
-      <w:r>
-        <w:rPr>
-          <w:lang w:val="sr-Latn-RS"/>
-        </w:rPr>
-        <w:t>kako</w:t>
-      </w:r>
+        <w:t>DHCP/DNS</w:t>
+      </w:r>
+    </w:p>
+    <w:p>
+      <w:pPr>
+        <w:pStyle w:val="Heading3"/>
+        <w:ind w:firstLine="0"/>
+        <w:rPr>
+          <w:lang w:val="sr-Latn-RS"/>
+        </w:rPr>
+      </w:pPr>
+      <w:r>
+        <w:rPr>
+          <w:lang w:val="sr-Latn-RS"/>
+        </w:rPr>
+        <w:t>DHCP</w:t>
+      </w:r>
+    </w:p>
+    <w:p>
+      <w:pPr>
+        <w:ind w:firstLine="0"/>
+        <w:rPr>
+          <w:lang w:val="sr-Latn-RS"/>
+        </w:rPr>
+      </w:pPr>
+    </w:p>
+    <w:p>
+      <w:pPr>
+        <w:pStyle w:val="Heading3"/>
+        <w:ind w:firstLine="0"/>
+        <w:rPr>
+          <w:lang w:val="sr-Latn-RS"/>
+        </w:rPr>
+      </w:pPr>
+      <w:r>
+        <w:rPr>
+          <w:lang w:val="sr-Latn-RS"/>
+        </w:rPr>
+        <w:t>DNS</w:t>
+      </w:r>
+    </w:p>
+    <w:p>
+      <w:pPr>
+        <w:ind w:firstLine="0"/>
+        <w:rPr>
+          <w:lang w:val="sr-Latn-RS"/>
+        </w:rPr>
+      </w:pPr>
+    </w:p>
+    <w:p>
+      <w:pPr>
+        <w:pStyle w:val="Heading3"/>
+        <w:ind w:firstLine="0"/>
+        <w:rPr>
+          <w:lang w:val="sr-Latn-RS"/>
+        </w:rPr>
+      </w:pPr>
+      <w:r>
+        <w:rPr>
+          <w:lang w:val="sr-Latn-RS"/>
+        </w:rPr>
+        <w:t>DNSMASQ</w:t>
+      </w:r>
+    </w:p>
+    <w:p>
+      <w:pPr>
+        <w:ind w:firstLine="0"/>
+        <w:rPr>
+          <w:lang w:val="sr-Latn-RS"/>
+        </w:rPr>
+      </w:pPr>
     </w:p>
     <w:p>
       <w:pPr>
@@ -16887,30 +17120,51 @@
         <w:rPr>
           <w:lang w:val="sr-Latn-RS"/>
         </w:rPr>
-        <w:t>Ap</w:t>
-      </w:r>
-    </w:p>
-    <w:p>
-      <w:pPr>
-        <w:pStyle w:val="ListParagraph"/>
-        <w:numPr>
-          <w:ilvl w:val="0"/>
-          <w:numId w:val="9"/>
-        </w:numPr>
-        <w:rPr>
-          <w:lang w:val="sr-Latn-RS"/>
-        </w:rPr>
-      </w:pPr>
-      <w:r>
-        <w:rPr>
-          <w:lang w:val="sr-Latn-RS"/>
-        </w:rPr>
-        <w:t>kako</w:t>
-      </w:r>
-    </w:p>
-    <w:p>
-      <w:pPr>
-        <w:pStyle w:val="Heading2"/>
+        <w:t>Ip forwarding</w:t>
+      </w:r>
+    </w:p>
+    <w:p>
+      <w:pPr>
+        <w:rPr>
+          <w:lang w:val="sr-Latn-RS"/>
+        </w:rPr>
+      </w:pPr>
+      <w:r>
+        <w:rPr>
+          <w:lang w:val="sr-Latn-RS"/>
+        </w:rPr>
+        <w:t>Rutiranje IP adresa je skup metodologija kojima se paketi kreću putem Internet protokola</w:t>
+      </w:r>
+      <w:r>
+        <w:rPr>
+          <w:lang w:val="sr-Latn-RS"/>
+        </w:rPr>
+        <w:t xml:space="preserve">. Tu se podrazumijeva biranje pogodne putanje paketa od odredišta do destinacije, a zaduženje rutera jeste da budu mrežni prolazi koji će usmjeravati pakete podataka. Prosleđivanje IP adresa je algoritam koji uzima u obzir veličinu svakog paketa, tip servisa koji je naveden u zaglavlju paketa koji se prosleđuje, kao i karakteristike dostupnih putanja prema drugim ruterima u mreži. Tu se takođe nalaze i podaci o kapacitetu mrežne putanje, nivou iskorištenja i maksimalna veličina datagrama (paketa koji može biti poslat) koja je podržana. Većina softvera za rutiranje radi po principu najmanje putanje, ali postoje i drugi protokoli za rutiranje koji računaju i druge </w:t>
+      </w:r>
+      <w:r>
+        <w:rPr>
+          <w:lang w:val="sr-Latn-RS"/>
+        </w:rPr>
+        <w:lastRenderedPageBreak/>
+        <w:t>parametre za određivanje najbolje putanje. Kada se govori o rutiranju bitno je pomenuti tabele rutiranja.</w:t>
+      </w:r>
+    </w:p>
+    <w:p>
+      <w:pPr>
+        <w:pStyle w:val="Heading3"/>
+        <w:rPr>
+          <w:lang w:val="sr-Latn-RS"/>
+        </w:rPr>
+      </w:pPr>
+      <w:r>
+        <w:rPr>
+          <w:lang w:val="sr-Latn-RS"/>
+        </w:rPr>
+        <w:t>Tabele rutiranja</w:t>
+      </w:r>
+    </w:p>
+    <w:p>
+      <w:pPr>
         <w:ind w:firstLine="0"/>
         <w:rPr>
           <w:lang w:val="sr-Latn-RS"/>
@@ -16920,25 +17174,391 @@
         <w:rPr>
           <w:lang w:val="sr-Latn-RS"/>
         </w:rPr>
-        <w:t>Dhcp i dns</w:t>
-      </w:r>
-    </w:p>
-    <w:p>
-      <w:pPr>
-        <w:pStyle w:val="ListParagraph"/>
-        <w:numPr>
-          <w:ilvl w:val="0"/>
-          <w:numId w:val="9"/>
-        </w:numPr>
-        <w:rPr>
-          <w:lang w:val="sr-Latn-RS"/>
-        </w:rPr>
-      </w:pPr>
-      <w:r>
-        <w:rPr>
-          <w:lang w:val="sr-Latn-RS"/>
-        </w:rPr>
-        <w:t>kako</w:t>
+        <w:t xml:space="preserve">One čine osnovu rada rutera i samog procesa rutiranja. U toj tabeli se nalaze informacije potrebne da bi paket stigao na odredišnu adresu. </w:t>
+      </w:r>
+    </w:p>
+    <w:p>
+      <w:pPr>
+        <w:keepNext/>
+        <w:ind w:firstLine="0"/>
+        <w:jc w:val="center"/>
+      </w:pPr>
+      <w:r>
+        <w:rPr>
+          <w:noProof/>
+          <w:lang w:eastAsia="zh-CN"/>
+        </w:rPr>
+        <w:drawing>
+          <wp:inline distT="0" distB="0" distL="0" distR="0">
+            <wp:extent cx="5038725" cy="2543175"/>
+            <wp:effectExtent l="0" t="0" r="9525" b="9525"/>
+            <wp:docPr id="16" name="Picture 16" descr="C:\Users\MS251064\AppData\Local\Microsoft\Windows\INetCache\Content.Word\routing_table1.png"/>
+            <wp:cNvGraphicFramePr>
+              <a:graphicFrameLocks xmlns:a="http://schemas.openxmlformats.org/drawingml/2006/main" noChangeAspect="1"/>
+            </wp:cNvGraphicFramePr>
+            <a:graphic xmlns:a="http://schemas.openxmlformats.org/drawingml/2006/main">
+              <a:graphicData uri="http://schemas.openxmlformats.org/drawingml/2006/picture">
+                <pic:pic xmlns:pic="http://schemas.openxmlformats.org/drawingml/2006/picture">
+                  <pic:nvPicPr>
+                    <pic:cNvPr id="0" name="Picture 7" descr="C:\Users\MS251064\AppData\Local\Microsoft\Windows\INetCache\Content.Word\routing_table1.png"/>
+                    <pic:cNvPicPr>
+                      <a:picLocks noChangeAspect="1" noChangeArrowheads="1"/>
+                    </pic:cNvPicPr>
+                  </pic:nvPicPr>
+                  <pic:blipFill>
+                    <a:blip r:embed="rId26">
+                      <a:extLst>
+                        <a:ext uri="{28A0092B-C50C-407E-A947-70E740481C1C}">
+                          <a14:useLocalDpi xmlns:a14="http://schemas.microsoft.com/office/drawing/2010/main" val="0"/>
+                        </a:ext>
+                      </a:extLst>
+                    </a:blip>
+                    <a:srcRect/>
+                    <a:stretch>
+                      <a:fillRect/>
+                    </a:stretch>
+                  </pic:blipFill>
+                  <pic:spPr bwMode="auto">
+                    <a:xfrm>
+                      <a:off x="0" y="0"/>
+                      <a:ext cx="5038725" cy="2543175"/>
+                    </a:xfrm>
+                    <a:prstGeom prst="rect">
+                      <a:avLst/>
+                    </a:prstGeom>
+                    <a:noFill/>
+                    <a:ln>
+                      <a:noFill/>
+                    </a:ln>
+                  </pic:spPr>
+                </pic:pic>
+              </a:graphicData>
+            </a:graphic>
+          </wp:inline>
+        </w:drawing>
+      </w:r>
+    </w:p>
+    <w:p>
+      <w:pPr>
+        <w:pStyle w:val="Caption"/>
+        <w:ind w:left="720" w:firstLine="0"/>
+        <w:jc w:val="center"/>
+      </w:pPr>
+      <w:r>
+        <w:t xml:space="preserve">Ilustracija </w:t>
+      </w:r>
+      <w:r>
+        <w:fldChar w:fldCharType="begin"/>
+      </w:r>
+      <w:r>
+        <w:instrText xml:space="preserve"> SEQ Ilustracija \* ARABIC </w:instrText>
+      </w:r>
+      <w:r>
+        <w:fldChar w:fldCharType="separate"/>
+      </w:r>
+      <w:r>
+        <w:rPr>
+          <w:noProof/>
+        </w:rPr>
+        <w:t>16</w:t>
+      </w:r>
+      <w:r>
+        <w:fldChar w:fldCharType="end"/>
+      </w:r>
+      <w:r>
+        <w:t>: tabela rutiranja</w:t>
+      </w:r>
+    </w:p>
+    <w:p>
+      <w:pPr>
+        <w:ind w:firstLine="0"/>
+        <w:rPr>
+          <w:lang w:val="sr-Latn-RS"/>
+        </w:rPr>
+      </w:pPr>
+      <w:r>
+        <w:rPr>
+          <w:lang w:val="sr-Latn-RS"/>
+        </w:rPr>
+        <w:t>Osnovne informacije koje se nalaze u tabeli su one od udaljene ili susjedne mreže kao i interfejs rutera ili adresa rutera preko kojeg se dolazi do te mreže. U tabeli se nalaze statičke i dinamičke rute. Statičke su one koje se unose ručno u tabele od strane administratora, dok su dinamičke sve ostale koje se popunjavaju radom protokola za rutiranje.</w:t>
+      </w:r>
+    </w:p>
+    <w:p>
+      <w:pPr>
+        <w:pStyle w:val="Heading3"/>
+        <w:ind w:firstLine="0"/>
+        <w:rPr>
+          <w:lang w:val="sr-Latn-RS"/>
+        </w:rPr>
+      </w:pPr>
+      <w:r>
+        <w:rPr>
+          <w:lang w:val="sr-Latn-RS"/>
+        </w:rPr>
+        <w:t>Implementacija</w:t>
+      </w:r>
+    </w:p>
+    <w:p>
+      <w:pPr>
+        <w:rPr>
+          <w:lang w:val="sr-Latn-RS"/>
+        </w:rPr>
+      </w:pPr>
+      <w:r>
+        <w:rPr>
+          <w:lang w:val="sr-Latn-RS"/>
+        </w:rPr>
+        <w:t xml:space="preserve">U našem slučaju kako imamo dva mrežna interfejsa na ploči, i to: ethernet i wifi, gdje se wifi koristi kao pristupna tačka za našu implementaciju, dok se ethernet može koristiti za povezivanje na spoljnu mrežu sa pristupom internetu. U slučaju kada mi želimo tu internet konekciju da podijelimo sa korisnicima koji su prikačeni na našu pristupnu tačku potrebno je da podesimo prosleđivanje paketa. U linux operativnom sistemu to se može izvršiti komandom iptables i za to su potrebna amdinistratorska prava. </w:t>
+      </w:r>
+    </w:p>
+    <w:p>
+      <w:pPr>
+        <w:rPr>
+          <w:lang w:val="sr-Latn-RS"/>
+        </w:rPr>
+      </w:pPr>
+      <w:r>
+        <w:rPr>
+          <w:lang w:val="sr-Latn-RS"/>
+        </w:rPr>
+        <w:lastRenderedPageBreak/>
+        <w:t>Prvo je potrebno omogućiti da prosleđeni paketi budu prihvaćeni od strane firewall-a i da privatne ip adrese komuniciraju sa spoljnim adresama, a takođe i maskirati lokalnu ip adresu u spoljnu kada izađe iz naše mreže. Ovo znači da će korisnikova adresa dobiti onu adresu koju ethernet ima od strane druge mreže na koju je prikačen. Ovo se radi putem sledeće komande:</w:t>
+      </w:r>
+    </w:p>
+    <w:p>
+      <w:pPr>
+        <w:pBdr>
+          <w:top w:val="single" w:sz="6" w:space="8" w:color="E3EDF3"/>
+          <w:left w:val="single" w:sz="6" w:space="8" w:color="E3EDF3"/>
+          <w:bottom w:val="single" w:sz="6" w:space="8" w:color="E3EDF3"/>
+          <w:right w:val="single" w:sz="6" w:space="8" w:color="E3EDF3"/>
+        </w:pBdr>
+        <w:shd w:val="clear" w:color="auto" w:fill="F7FAFB"/>
+        <w:tabs>
+          <w:tab w:val="left" w:pos="916"/>
+          <w:tab w:val="left" w:pos="1832"/>
+          <w:tab w:val="left" w:pos="2748"/>
+          <w:tab w:val="left" w:pos="3664"/>
+          <w:tab w:val="left" w:pos="4580"/>
+          <w:tab w:val="left" w:pos="5496"/>
+          <w:tab w:val="left" w:pos="6412"/>
+          <w:tab w:val="left" w:pos="7328"/>
+          <w:tab w:val="left" w:pos="8244"/>
+          <w:tab w:val="left" w:pos="9160"/>
+          <w:tab w:val="left" w:pos="10076"/>
+          <w:tab w:val="left" w:pos="10992"/>
+          <w:tab w:val="left" w:pos="11908"/>
+          <w:tab w:val="left" w:pos="12824"/>
+          <w:tab w:val="left" w:pos="13740"/>
+          <w:tab w:val="left" w:pos="14656"/>
+        </w:tabs>
+        <w:spacing w:after="420" w:line="240" w:lineRule="auto"/>
+        <w:ind w:firstLine="0"/>
+        <w:jc w:val="left"/>
+        <w:rPr>
+          <w:rFonts w:ascii="Courier New" w:eastAsia="Times New Roman" w:hAnsi="Courier New" w:cs="Courier New"/>
+          <w:color w:val="3A4145"/>
+          <w:spacing w:val="2"/>
+          <w:sz w:val="22"/>
+          <w:lang w:val="sr-Latn-RS" w:eastAsia="zh-CN"/>
+        </w:rPr>
+      </w:pPr>
+      <w:r>
+        <w:rPr>
+          <w:rFonts w:ascii="Courier New" w:eastAsia="Times New Roman" w:hAnsi="Courier New" w:cs="Courier New"/>
+          <w:color w:val="3A4145"/>
+          <w:spacing w:val="2"/>
+          <w:sz w:val="20"/>
+          <w:szCs w:val="20"/>
+          <w:bdr w:val="none" w:sz="0" w:space="0" w:color="auto" w:frame="1"/>
+          <w:lang w:val="sr-Latn-RS" w:eastAsia="zh-CN"/>
+        </w:rPr>
+        <w:t>sudo iptables -t nat -A POSTROUTING -o eth0 -j MASQUERADE</w:t>
+      </w:r>
+    </w:p>
+    <w:p>
+      <w:pPr>
+        <w:pBdr>
+          <w:top w:val="single" w:sz="6" w:space="8" w:color="E3EDF3"/>
+          <w:left w:val="single" w:sz="6" w:space="8" w:color="E3EDF3"/>
+          <w:bottom w:val="single" w:sz="6" w:space="8" w:color="E3EDF3"/>
+          <w:right w:val="single" w:sz="6" w:space="8" w:color="E3EDF3"/>
+        </w:pBdr>
+        <w:shd w:val="clear" w:color="auto" w:fill="F7FAFB"/>
+        <w:tabs>
+          <w:tab w:val="left" w:pos="916"/>
+          <w:tab w:val="left" w:pos="1832"/>
+          <w:tab w:val="left" w:pos="2748"/>
+          <w:tab w:val="left" w:pos="3664"/>
+          <w:tab w:val="left" w:pos="4580"/>
+          <w:tab w:val="left" w:pos="5496"/>
+          <w:tab w:val="left" w:pos="6412"/>
+          <w:tab w:val="left" w:pos="7328"/>
+          <w:tab w:val="left" w:pos="8244"/>
+          <w:tab w:val="left" w:pos="9160"/>
+          <w:tab w:val="left" w:pos="10076"/>
+          <w:tab w:val="left" w:pos="10992"/>
+          <w:tab w:val="left" w:pos="11908"/>
+          <w:tab w:val="left" w:pos="12824"/>
+          <w:tab w:val="left" w:pos="13740"/>
+          <w:tab w:val="left" w:pos="14656"/>
+        </w:tabs>
+        <w:spacing w:after="420" w:line="240" w:lineRule="auto"/>
+        <w:ind w:firstLine="0"/>
+        <w:jc w:val="left"/>
+        <w:rPr>
+          <w:lang w:val="sr-Latn-RS"/>
+        </w:rPr>
+      </w:pPr>
+      <w:r>
+        <w:rPr>
+          <w:lang w:val="sr-Latn-RS"/>
+        </w:rPr>
+        <w:t>Druge</w:t>
+      </w:r>
+      <w:r>
+        <w:rPr>
+          <w:rFonts w:ascii="Courier New" w:eastAsia="Times New Roman" w:hAnsi="Courier New" w:cs="Courier New"/>
+          <w:color w:val="3A4145"/>
+          <w:spacing w:val="2"/>
+          <w:sz w:val="22"/>
+          <w:lang w:val="sr-Latn-RS" w:eastAsia="zh-CN"/>
+        </w:rPr>
+        <w:t xml:space="preserve"> </w:t>
+      </w:r>
+      <w:r>
+        <w:rPr>
+          <w:lang w:val="sr-Latn-RS"/>
+        </w:rPr>
+        <w:t>dvije komande će se zapravo baviti prosleđivanjem tj praćenjem kod koga I od koga paket ide.</w:t>
+      </w:r>
+    </w:p>
+    <w:p>
+      <w:pPr>
+        <w:pBdr>
+          <w:top w:val="single" w:sz="6" w:space="8" w:color="E3EDF3"/>
+          <w:left w:val="single" w:sz="6" w:space="8" w:color="E3EDF3"/>
+          <w:bottom w:val="single" w:sz="6" w:space="8" w:color="E3EDF3"/>
+          <w:right w:val="single" w:sz="6" w:space="8" w:color="E3EDF3"/>
+        </w:pBdr>
+        <w:shd w:val="clear" w:color="auto" w:fill="F7FAFB"/>
+        <w:tabs>
+          <w:tab w:val="left" w:pos="916"/>
+          <w:tab w:val="left" w:pos="1832"/>
+          <w:tab w:val="left" w:pos="2748"/>
+          <w:tab w:val="left" w:pos="3664"/>
+          <w:tab w:val="left" w:pos="4580"/>
+          <w:tab w:val="left" w:pos="5496"/>
+          <w:tab w:val="left" w:pos="6412"/>
+          <w:tab w:val="left" w:pos="7328"/>
+          <w:tab w:val="left" w:pos="8244"/>
+          <w:tab w:val="left" w:pos="9160"/>
+          <w:tab w:val="left" w:pos="10076"/>
+          <w:tab w:val="left" w:pos="10992"/>
+          <w:tab w:val="left" w:pos="11908"/>
+          <w:tab w:val="left" w:pos="12824"/>
+          <w:tab w:val="left" w:pos="13740"/>
+          <w:tab w:val="left" w:pos="14656"/>
+        </w:tabs>
+        <w:spacing w:after="420" w:line="240" w:lineRule="auto"/>
+        <w:ind w:firstLine="0"/>
+        <w:jc w:val="left"/>
+        <w:rPr>
+          <w:rFonts w:ascii="Courier New" w:eastAsia="Times New Roman" w:hAnsi="Courier New" w:cs="Courier New"/>
+          <w:color w:val="3A4145"/>
+          <w:spacing w:val="2"/>
+          <w:sz w:val="20"/>
+          <w:szCs w:val="20"/>
+          <w:bdr w:val="none" w:sz="0" w:space="0" w:color="auto" w:frame="1"/>
+          <w:lang w:eastAsia="zh-CN"/>
+        </w:rPr>
+      </w:pPr>
+      <w:r>
+        <w:rPr>
+          <w:rFonts w:ascii="Courier New" w:eastAsia="Times New Roman" w:hAnsi="Courier New" w:cs="Courier New"/>
+          <w:color w:val="3A4145"/>
+          <w:spacing w:val="2"/>
+          <w:sz w:val="20"/>
+          <w:szCs w:val="20"/>
+          <w:bdr w:val="none" w:sz="0" w:space="0" w:color="auto" w:frame="1"/>
+          <w:lang w:eastAsia="zh-CN"/>
+        </w:rPr>
+        <w:t>sudo iptables -A FORWARD -i eth0 -o wlan</w:t>
+      </w:r>
+      <w:r>
+        <w:rPr>
+          <w:rFonts w:ascii="Courier New" w:eastAsia="Times New Roman" w:hAnsi="Courier New" w:cs="Courier New"/>
+          <w:color w:val="3A4145"/>
+          <w:spacing w:val="2"/>
+          <w:sz w:val="20"/>
+          <w:szCs w:val="20"/>
+          <w:bdr w:val="none" w:sz="0" w:space="0" w:color="auto" w:frame="1"/>
+          <w:lang w:eastAsia="zh-CN"/>
+        </w:rPr>
+        <w:t xml:space="preserve">0 -m state –state </w:t>
+      </w:r>
+      <w:r>
+        <w:rPr>
+          <w:rFonts w:ascii="Courier New" w:eastAsia="Times New Roman" w:hAnsi="Courier New" w:cs="Courier New"/>
+          <w:color w:val="3A4145"/>
+          <w:spacing w:val="2"/>
+          <w:sz w:val="20"/>
+          <w:szCs w:val="20"/>
+          <w:bdr w:val="none" w:sz="0" w:space="0" w:color="auto" w:frame="1"/>
+          <w:lang w:eastAsia="zh-CN"/>
+        </w:rPr>
+        <w:t xml:space="preserve">RELATED,ESTABLISHED -j ACCEPT  </w:t>
+      </w:r>
+    </w:p>
+    <w:p>
+      <w:pPr>
+        <w:pBdr>
+          <w:top w:val="single" w:sz="6" w:space="8" w:color="E3EDF3"/>
+          <w:left w:val="single" w:sz="6" w:space="8" w:color="E3EDF3"/>
+          <w:bottom w:val="single" w:sz="6" w:space="8" w:color="E3EDF3"/>
+          <w:right w:val="single" w:sz="6" w:space="8" w:color="E3EDF3"/>
+        </w:pBdr>
+        <w:shd w:val="clear" w:color="auto" w:fill="F7FAFB"/>
+        <w:tabs>
+          <w:tab w:val="left" w:pos="916"/>
+          <w:tab w:val="left" w:pos="1832"/>
+          <w:tab w:val="left" w:pos="2748"/>
+          <w:tab w:val="left" w:pos="3664"/>
+          <w:tab w:val="left" w:pos="4580"/>
+          <w:tab w:val="left" w:pos="5496"/>
+          <w:tab w:val="left" w:pos="6412"/>
+          <w:tab w:val="left" w:pos="7328"/>
+          <w:tab w:val="left" w:pos="8244"/>
+          <w:tab w:val="left" w:pos="9160"/>
+          <w:tab w:val="left" w:pos="10076"/>
+          <w:tab w:val="left" w:pos="10992"/>
+          <w:tab w:val="left" w:pos="11908"/>
+          <w:tab w:val="left" w:pos="12824"/>
+          <w:tab w:val="left" w:pos="13740"/>
+          <w:tab w:val="left" w:pos="14656"/>
+        </w:tabs>
+        <w:spacing w:after="420" w:line="240" w:lineRule="auto"/>
+        <w:ind w:firstLine="0"/>
+        <w:jc w:val="left"/>
+        <w:rPr>
+          <w:rFonts w:ascii="Courier New" w:eastAsia="Times New Roman" w:hAnsi="Courier New" w:cs="Courier New"/>
+          <w:color w:val="3A4145"/>
+          <w:spacing w:val="2"/>
+          <w:sz w:val="22"/>
+          <w:lang w:eastAsia="zh-CN"/>
+        </w:rPr>
+      </w:pPr>
+      <w:r>
+        <w:rPr>
+          <w:rFonts w:ascii="Courier New" w:eastAsia="Times New Roman" w:hAnsi="Courier New" w:cs="Courier New"/>
+          <w:color w:val="3A4145"/>
+          <w:spacing w:val="2"/>
+          <w:sz w:val="20"/>
+          <w:szCs w:val="20"/>
+          <w:bdr w:val="none" w:sz="0" w:space="0" w:color="auto" w:frame="1"/>
+          <w:lang w:eastAsia="zh-CN"/>
+        </w:rPr>
+        <w:t xml:space="preserve">sudo iptables -A FORWARD -i wlan0 -o eth0 -j ACCEPT  </w:t>
       </w:r>
     </w:p>
     <w:p>
@@ -16985,7 +17605,6 @@
         <w:rPr>
           <w:lang w:val="sr-Latn-RS"/>
         </w:rPr>
-        <w:lastRenderedPageBreak/>
         <w:t>Zakljucak</w:t>
       </w:r>
       <w:bookmarkEnd w:id="27"/>
@@ -17105,7 +17724,7 @@
           <w:rPr>
             <w:noProof/>
           </w:rPr>
-          <w:t>35</w:t>
+          <w:t>36</w:t>
         </w:r>
         <w:r>
           <w:rPr>
@@ -19942,7 +20561,7 @@
 </file>
 
 <file path=customXml/itemProps1.xml><?xml version="1.0" encoding="utf-8"?>
-<ds:datastoreItem xmlns:ds="http://schemas.openxmlformats.org/officeDocument/2006/customXml" ds:itemID="{2307351F-F510-45CD-8276-4921AD7B3A87}">
+<ds:datastoreItem xmlns:ds="http://schemas.openxmlformats.org/officeDocument/2006/customXml" ds:itemID="{4AD3B885-2144-48EF-861A-1C4EF1CA405B}">
   <ds:schemaRefs>
     <ds:schemaRef ds:uri="http://schemas.openxmlformats.org/officeDocument/2006/bibliography"/>
   </ds:schemaRefs>

</xml_diff>

<commit_message>
dnsmasq section finished, automation section finishe
</commit_message>
<xml_diff>
--- a/Sekulovic Milorad.docx
+++ b/Sekulovic Milorad.docx
@@ -1,6 +1,6 @@
 
 <file path=word/document.xml><?xml version="1.0" encoding="utf-8"?>
-<w:document xmlns:wpc="http://schemas.microsoft.com/office/word/2010/wordprocessingCanvas" xmlns:cx="http://schemas.microsoft.com/office/drawing/2014/chartex" xmlns:cx1="http://schemas.microsoft.com/office/drawing/2015/9/8/chartex" xmlns:cx2="http://schemas.microsoft.com/office/drawing/2015/10/21/chartex" xmlns:cx3="http://schemas.microsoft.com/office/drawing/2016/5/9/chartex" xmlns:cx4="http://schemas.microsoft.com/office/drawing/2016/5/10/chartex" xmlns:cx5="http://schemas.microsoft.com/office/drawing/2016/5/11/chartex" xmlns:cx6="http://schemas.microsoft.com/office/drawing/2016/5/12/chartex" xmlns:cx7="http://schemas.microsoft.com/office/drawing/2016/5/13/chartex" xmlns:cx8="http://schemas.microsoft.com/office/drawing/2016/5/14/chartex" xmlns:mc="http://schemas.openxmlformats.org/markup-compatibility/2006" xmlns:aink="http://schemas.microsoft.com/office/drawing/2016/ink" xmlns:am3d="http://schemas.microsoft.com/office/drawing/2017/model3d" xmlns:o="urn:schemas-microsoft-com:office:office" xmlns:r="http://schemas.openxmlformats.org/officeDocument/2006/relationships" xmlns:m="http://schemas.openxmlformats.org/officeDocument/2006/math" xmlns:v="urn:schemas-microsoft-com:vml" xmlns:wp14="http://schemas.microsoft.com/office/word/2010/wordprocessingDrawing" xmlns:wp="http://schemas.openxmlformats.org/drawingml/2006/wordprocessingDrawing" xmlns:w10="urn:schemas-microsoft-com:office:word" xmlns:w="http://schemas.openxmlformats.org/wordprocessingml/2006/main" xmlns:w14="http://schemas.microsoft.com/office/word/2010/wordml" xmlns:w15="http://schemas.microsoft.com/office/word/2012/wordml" xmlns:w16cid="http://schemas.microsoft.com/office/word/2016/wordml/cid" xmlns:w16se="http://schemas.microsoft.com/office/word/2015/wordml/symex" xmlns:wpg="http://schemas.microsoft.com/office/word/2010/wordprocessingGroup" xmlns:wpi="http://schemas.microsoft.com/office/word/2010/wordprocessingInk" xmlns:wne="http://schemas.microsoft.com/office/word/2006/wordml" xmlns:wps="http://schemas.microsoft.com/office/word/2010/wordprocessingShape" mc:Ignorable="w14 w15 w16se w16cid wp14">
+<w:document xmlns:wpc="http://schemas.microsoft.com/office/word/2010/wordprocessingCanvas" xmlns:cx="http://schemas.microsoft.com/office/drawing/2014/chartex" xmlns:cx1="http://schemas.microsoft.com/office/drawing/2015/9/8/chartex" xmlns:cx2="http://schemas.microsoft.com/office/drawing/2015/10/21/chartex" xmlns:mc="http://schemas.openxmlformats.org/markup-compatibility/2006" xmlns:o="urn:schemas-microsoft-com:office:office" xmlns:r="http://schemas.openxmlformats.org/officeDocument/2006/relationships" xmlns:m="http://schemas.openxmlformats.org/officeDocument/2006/math" xmlns:v="urn:schemas-microsoft-com:vml" xmlns:wp14="http://schemas.microsoft.com/office/word/2010/wordprocessingDrawing" xmlns:wp="http://schemas.openxmlformats.org/drawingml/2006/wordprocessingDrawing" xmlns:w10="urn:schemas-microsoft-com:office:word" xmlns:w="http://schemas.openxmlformats.org/wordprocessingml/2006/main" xmlns:w14="http://schemas.microsoft.com/office/word/2010/wordml" xmlns:w15="http://schemas.microsoft.com/office/word/2012/wordml" xmlns:w16se="http://schemas.microsoft.com/office/word/2015/wordml/symex" xmlns:wpg="http://schemas.microsoft.com/office/word/2010/wordprocessingGroup" xmlns:wpi="http://schemas.microsoft.com/office/word/2010/wordprocessingInk" xmlns:wne="http://schemas.microsoft.com/office/word/2006/wordml" xmlns:wps="http://schemas.microsoft.com/office/word/2010/wordprocessingShape" mc:Ignorable="w14 w15 w16se wp14">
   <w:body>
     <w:p>
       <w:pPr>
@@ -2270,14 +2270,27 @@
       <w:r>
         <w:t xml:space="preserve">Ilustracija </w:t>
       </w:r>
-      <w:fldSimple w:instr=" SEQ Ilustracija \* ARABIC ">
-        <w:r>
-          <w:rPr>
-            <w:noProof/>
-          </w:rPr>
-          <w:t>1</w:t>
-        </w:r>
-      </w:fldSimple>
+      <w:r>
+        <w:fldChar w:fldCharType="begin"/>
+      </w:r>
+      <w:r>
+        <w:instrText xml:space="preserve"> SEQ Ilustracija \* ARABIC </w:instrText>
+      </w:r>
+      <w:r>
+        <w:fldChar w:fldCharType="separate"/>
+      </w:r>
+      <w:r>
+        <w:rPr>
+          <w:noProof/>
+        </w:rPr>
+        <w:t>1</w:t>
+      </w:r>
+      <w:r>
+        <w:rPr>
+          <w:noProof/>
+        </w:rPr>
+        <w:fldChar w:fldCharType="end"/>
+      </w:r>
       <w:r>
         <w:t>: IoT</w:t>
       </w:r>
@@ -3633,14 +3646,27 @@
       <w:r>
         <w:t xml:space="preserve">Ilustracija </w:t>
       </w:r>
-      <w:fldSimple w:instr=" SEQ Ilustracija \* ARABIC ">
-        <w:r>
-          <w:rPr>
-            <w:noProof/>
-          </w:rPr>
-          <w:t>4</w:t>
-        </w:r>
-      </w:fldSimple>
+      <w:r>
+        <w:fldChar w:fldCharType="begin"/>
+      </w:r>
+      <w:r>
+        <w:instrText xml:space="preserve"> SEQ Ilustracija \* ARABIC </w:instrText>
+      </w:r>
+      <w:r>
+        <w:fldChar w:fldCharType="separate"/>
+      </w:r>
+      <w:r>
+        <w:rPr>
+          <w:noProof/>
+        </w:rPr>
+        <w:t>4</w:t>
+      </w:r>
+      <w:r>
+        <w:rPr>
+          <w:noProof/>
+        </w:rPr>
+        <w:fldChar w:fldCharType="end"/>
+      </w:r>
       <w:r>
         <w:t>: Raspberry 3 blok dijagram</w:t>
       </w:r>
@@ -6519,14 +6545,27 @@
       <w:r>
         <w:t xml:space="preserve">Ilustracija </w:t>
       </w:r>
-      <w:fldSimple w:instr=" SEQ Ilustracija \* ARABIC ">
-        <w:r>
-          <w:rPr>
-            <w:noProof/>
-          </w:rPr>
-          <w:t>5</w:t>
-        </w:r>
-      </w:fldSimple>
+      <w:r>
+        <w:fldChar w:fldCharType="begin"/>
+      </w:r>
+      <w:r>
+        <w:instrText xml:space="preserve"> SEQ Ilustracija \* ARABIC </w:instrText>
+      </w:r>
+      <w:r>
+        <w:fldChar w:fldCharType="separate"/>
+      </w:r>
+      <w:r>
+        <w:rPr>
+          <w:noProof/>
+        </w:rPr>
+        <w:t>5</w:t>
+      </w:r>
+      <w:r>
+        <w:rPr>
+          <w:noProof/>
+        </w:rPr>
+        <w:fldChar w:fldCharType="end"/>
+      </w:r>
       <w:r>
         <w:t>: Tok jednog ciklusa u procesoru, tokom preuzimanja podataka</w:t>
       </w:r>
@@ -7327,6 +7366,7 @@
         </w:rPr>
         <w:t xml:space="preserve"> </w:t>
       </w:r>
+      <w:proofErr w:type="gramStart"/>
       <w:r>
         <w:t>instrukcija</w:t>
       </w:r>
@@ -7336,6 +7376,7 @@
         </w:rPr>
         <w:t>(</w:t>
       </w:r>
+      <w:proofErr w:type="gramEnd"/>
       <w:r>
         <w:t>kada</w:t>
       </w:r>
@@ -7822,7 +7863,15 @@
         <w:t xml:space="preserve">Instrukcijski set je skup instrukcija kojim se specificiraju operacije koje processor može da izvrši. Tipovi instrukcija su: aritmetičke, logičke, pomjeračke, instrukcije prenosa I instrukcije skoka. Instrukcijski setovi se mogu razlikovati I po broju operanada koji učestvuju u instrukcijama kao parametri. Pa tako na primer mašine koje rade sa 0 adresa (stek mašine), sa 1 adresom (akumulatorska mašina), 2 I 3 adrese (CISC I RISC mašine). </w:t>
       </w:r>
       <w:r>
-        <w:t>Cortex A53 je Reduced Instruction Set Computer, iako je u poslednjoj verziji  ARMv8-A arhitekture uveden veliki broj kriptografskih I atomse funkcije za citanje I pisanje.</w:t>
+        <w:t xml:space="preserve">Cortex A53 je Reduced Instruction Set Computer, iako je u poslednjoj </w:t>
+      </w:r>
+      <w:proofErr w:type="gramStart"/>
+      <w:r>
+        <w:t>verziji  ARMv</w:t>
+      </w:r>
+      <w:proofErr w:type="gramEnd"/>
+      <w:r>
+        <w:t>8-A arhitekture uveden veliki broj kriptografskih I atomse funkcije za citanje I pisanje.</w:t>
       </w:r>
       <w:r>
         <w:t xml:space="preserve"> Primjer broja operanada kod instrukcija u instrukcijsom setu je:</w:t>
@@ -11965,14 +12014,27 @@
       <w:r>
         <w:t xml:space="preserve">Ilustracija </w:t>
       </w:r>
-      <w:fldSimple w:instr=" SEQ Ilustracija \* ARABIC ">
-        <w:r>
-          <w:rPr>
-            <w:noProof/>
-          </w:rPr>
-          <w:t>8</w:t>
-        </w:r>
-      </w:fldSimple>
+      <w:r>
+        <w:fldChar w:fldCharType="begin"/>
+      </w:r>
+      <w:r>
+        <w:instrText xml:space="preserve"> SEQ Ilustracija \* ARABIC </w:instrText>
+      </w:r>
+      <w:r>
+        <w:fldChar w:fldCharType="separate"/>
+      </w:r>
+      <w:r>
+        <w:rPr>
+          <w:noProof/>
+        </w:rPr>
+        <w:t>8</w:t>
+      </w:r>
+      <w:r>
+        <w:rPr>
+          <w:noProof/>
+        </w:rPr>
+        <w:fldChar w:fldCharType="end"/>
+      </w:r>
       <w:r>
         <w:t>: Raspored kanala prema 802.11b/g standardu</w:t>
       </w:r>
@@ -12005,17 +12067,33 @@
         <w:t xml:space="preserve">. Kako je to jako čest ferkvencijski opseg koji dijeli sa mnogim drugim uređajima, koristi se princip Frequency Hopping Spread Spectrum koji Bluetooth kanal od 1MHz mijenja 1600 puta u sekundi kroz neki od 79 kanala i to po predefinisanim obrascima kojih ima šest. </w:t>
       </w:r>
       <w:r>
-        <w:t>Ukoliko postoji uređaj koji na jednoj određenoj frekvenciji emituje signal i time ometa signal na tom opsegu, to su vrlo mali gubitci, dok je takođe vrlo mala šansa  da će se naći još jedan uređaj koji koristi istu sekvencu fekvencijskog skakanja da je sinhronizovana baš tako da se poklopi sa onom na uređaju.</w:t>
-      </w:r>
-    </w:p>
-    <w:p>
-      <w:pPr>
-        <w:rPr>
-          <w:lang w:val="sr-Latn-ME"/>
-        </w:rPr>
-      </w:pPr>
-      <w:r>
-        <w:t xml:space="preserve">Bluetooth 4.0 standard je donijeo novine kod ove tehnologije u smislu implementacije u uređajima koji koriste jako malo struje, pa je tako reklamiran pod Bluetooth Low Energy, dok je 4.1 treba da donese povezivanje kod IoT-a, imajući u  vidu broj uređaja koji će u budućnosti sve više da raste. Bluetooth je elminisao neke probleme koje je imao prilikom rada uporedo sa 4g tehnologijom tako što je koordinisan sa tom tehnologijom i sada obije mogu da rade punom brzinom. Takođe je uklonjen fiksni timeout prilikom ponovnog povezivanja, tako da prilikom osmišljavanja uređaja može se bolje voditi računa o tome kako uređaj koristi energiju. Takođe podržana je konekcija ka više uređaja odjednom, od kojih samo jedan može aktivno komunicirati sa host uređajem. </w:t>
+        <w:t xml:space="preserve">Ukoliko postoji uređaj koji na jednoj određenoj frekvenciji emituje signal i time ometa signal na tom opsegu, to su vrlo mali gubitci, dok je takođe vrlo mala </w:t>
+      </w:r>
+      <w:proofErr w:type="gramStart"/>
+      <w:r>
+        <w:t>šansa  da</w:t>
+      </w:r>
+      <w:proofErr w:type="gramEnd"/>
+      <w:r>
+        <w:t xml:space="preserve"> će se naći još jedan uređaj koji koristi istu sekvencu fekvencijskog skakanja da je sinhronizovana baš tako da se poklopi sa onom na uređaju.</w:t>
+      </w:r>
+    </w:p>
+    <w:p>
+      <w:pPr>
+        <w:rPr>
+          <w:lang w:val="sr-Latn-ME"/>
+        </w:rPr>
+      </w:pPr>
+      <w:r>
+        <w:t xml:space="preserve">Bluetooth 4.0 standard je donijeo novine kod ove tehnologije u smislu implementacije u uređajima koji koriste jako malo struje, pa je tako reklamiran pod Bluetooth Low Energy, dok je 4.1 treba da donese povezivanje kod IoT-a, imajući </w:t>
+      </w:r>
+      <w:proofErr w:type="gramStart"/>
+      <w:r>
+        <w:t>u  vidu</w:t>
+      </w:r>
+      <w:proofErr w:type="gramEnd"/>
+      <w:r>
+        <w:t xml:space="preserve"> broj uređaja koji će u budućnosti sve više da raste. Bluetooth je elminisao neke probleme koje je imao prilikom rada uporedo sa 4g tehnologijom tako što je koordinisan sa tom tehnologijom i sada obije mogu da rade punom brzinom. Takođe je uklonjen fiksni timeout prilikom ponovnog povezivanja, tako da prilikom osmišljavanja uređaja može se bolje voditi računa o tome kako uređaj koristi energiju. Takođe podržana je konekcija ka više uređaja odjednom, od kojih samo jedan može aktivno komunicirati sa host uređajem. </w:t>
       </w:r>
     </w:p>
     <w:p>
@@ -12172,14 +12250,27 @@
       <w:r>
         <w:t xml:space="preserve">Ilustracija </w:t>
       </w:r>
-      <w:fldSimple w:instr=" SEQ Ilustracija \* ARABIC ">
-        <w:r>
-          <w:rPr>
-            <w:noProof/>
-          </w:rPr>
-          <w:t>9</w:t>
-        </w:r>
-      </w:fldSimple>
+      <w:r>
+        <w:fldChar w:fldCharType="begin"/>
+      </w:r>
+      <w:r>
+        <w:instrText xml:space="preserve"> SEQ Ilustracija \* ARABIC </w:instrText>
+      </w:r>
+      <w:r>
+        <w:fldChar w:fldCharType="separate"/>
+      </w:r>
+      <w:r>
+        <w:rPr>
+          <w:noProof/>
+        </w:rPr>
+        <w:t>9</w:t>
+      </w:r>
+      <w:r>
+        <w:rPr>
+          <w:noProof/>
+        </w:rPr>
+        <w:fldChar w:fldCharType="end"/>
+      </w:r>
       <w:r>
         <w:t>: PWM Primjer</w:t>
       </w:r>
@@ -12347,7 +12438,7 @@
             <v:path o:extrusionok="f" gradientshapeok="t" o:connecttype="rect"/>
             <o:lock v:ext="edit" aspectratio="t"/>
           </v:shapetype>
-          <v:shape id="_x0000_i1025" type="#_x0000_t75" style="width:408.75pt;height:171pt">
+          <v:shape id="_x0000_i1025" type="#_x0000_t75" style="width:408.6pt;height:171pt">
             <v:imagedata r:id="rId19" o:title="HTB1XTpKKFXXXXa4XXXXq6xXFXXXn" croptop="20719f" cropbottom="7306f" cropright="6503f"/>
           </v:shape>
         </w:pict>
@@ -12593,14 +12684,27 @@
       <w:r>
         <w:t xml:space="preserve">Ilustracija </w:t>
       </w:r>
-      <w:fldSimple w:instr=" SEQ Ilustracija \* ARABIC ">
-        <w:r>
-          <w:rPr>
-            <w:noProof/>
-          </w:rPr>
-          <w:t>10</w:t>
-        </w:r>
-      </w:fldSimple>
+      <w:r>
+        <w:fldChar w:fldCharType="begin"/>
+      </w:r>
+      <w:r>
+        <w:instrText xml:space="preserve"> SEQ Ilustracija \* ARABIC </w:instrText>
+      </w:r>
+      <w:r>
+        <w:fldChar w:fldCharType="separate"/>
+      </w:r>
+      <w:r>
+        <w:rPr>
+          <w:noProof/>
+        </w:rPr>
+        <w:t>10</w:t>
+      </w:r>
+      <w:r>
+        <w:rPr>
+          <w:noProof/>
+        </w:rPr>
+        <w:fldChar w:fldCharType="end"/>
+      </w:r>
       <w:r>
         <w:t>: blok dijagram kontrolera</w:t>
       </w:r>
@@ -12786,19 +12890,33 @@
         <w:rPr>
           <w:lang w:val="es-ES"/>
         </w:rPr>
-        <w:t xml:space="preserve"> sa </w:t>
-      </w:r>
+        <w:t xml:space="preserve"> </w:t>
+      </w:r>
+      <w:proofErr w:type="gramStart"/>
       <w:r>
         <w:rPr>
           <w:lang w:val="es-ES"/>
         </w:rPr>
-        <w:t xml:space="preserve"> </w:t>
+        <w:t xml:space="preserve">sa </w:t>
       </w:r>
       <w:r>
         <w:rPr>
           <w:lang w:val="es-ES"/>
         </w:rPr>
-        <w:t>sukcesivnom aproksimacijom</w:t>
+        <w:t xml:space="preserve"> </w:t>
+      </w:r>
+      <w:r>
+        <w:rPr>
+          <w:lang w:val="es-ES"/>
+        </w:rPr>
+        <w:t>sukcesivnom</w:t>
+      </w:r>
+      <w:proofErr w:type="gramEnd"/>
+      <w:r>
+        <w:rPr>
+          <w:lang w:val="es-ES"/>
+        </w:rPr>
+        <w:t xml:space="preserve"> aproksimacijom</w:t>
       </w:r>
     </w:p>
     <w:p>
@@ -12862,7 +12980,21 @@
         <w:rPr>
           <w:lang w:val="es-ES"/>
         </w:rPr>
-        <w:t>Ovo je kolo koje služi da bi kontinualni promenjivi analogni signal usrednjilo i zadržalo za neki period vremena, kako bi se samnjile promjene kod analogno digtalne konverzije i spriječilo uništavanje signala kod konverzije primjenom sukcesivne aproksimacije. Tako se signal tj. napon koji  se nalazio na ulazu u ad konvertor prilikom početka konverzije zadržava i staje isti tokom periode konverzije. Nakon toga se kontrolnim signalom ponovo omogućava proticanje napona. Prilikom stanja kada je prekidač zatvoren i propušta napon se puni i kondezator koji je na ulazu u pojačivač, a prilikom otvaranja prekidača napon u trenutku njegovog otvaranja ostaje na naponu na kondenzatoru.</w:t>
+        <w:t xml:space="preserve">Ovo je kolo koje služi da bi kontinualni promenjivi analogni signal usrednjilo i zadržalo za neki period vremena, kako bi se samnjile promjene kod analogno digtalne konverzije i spriječilo uništavanje signala kod konverzije primjenom sukcesivne aproksimacije. Tako se signal tj. napon </w:t>
+      </w:r>
+      <w:proofErr w:type="gramStart"/>
+      <w:r>
+        <w:rPr>
+          <w:lang w:val="es-ES"/>
+        </w:rPr>
+        <w:t>koji  se</w:t>
+      </w:r>
+      <w:proofErr w:type="gramEnd"/>
+      <w:r>
+        <w:rPr>
+          <w:lang w:val="es-ES"/>
+        </w:rPr>
+        <w:t xml:space="preserve"> nalazio na ulazu u ad konvertor prilikom početka konverzije zadržava i staje isti tokom periode konverzije. Nakon toga se kontrolnim signalom ponovo omogućava proticanje napona. Prilikom stanja kada je prekidač zatvoren i propušta napon se puni i kondezator koji je na ulazu u pojačivač, a prilikom otvaranja prekidača napon u trenutku njegovog otvaranja ostaje na naponu na kondenzatoru.</w:t>
       </w:r>
     </w:p>
     <w:p>
@@ -12875,7 +13007,7 @@
           <w:lang w:val="es-ES"/>
         </w:rPr>
         <w:pict>
-          <v:shape id="_x0000_i1026" type="#_x0000_t75" style="width:234.75pt;height:93.75pt">
+          <v:shape id="_x0000_i1026" type="#_x0000_t75" style="width:234.6pt;height:93.6pt">
             <v:imagedata r:id="rId22" o:title="313px-Sample-hold-circuit"/>
           </v:shape>
         </w:pict>
@@ -12889,14 +13021,27 @@
       <w:r>
         <w:t xml:space="preserve">Ilustracija </w:t>
       </w:r>
-      <w:fldSimple w:instr=" SEQ Ilustracija \* ARABIC ">
-        <w:r>
-          <w:rPr>
-            <w:noProof/>
-          </w:rPr>
-          <w:t>12</w:t>
-        </w:r>
-      </w:fldSimple>
+      <w:r>
+        <w:fldChar w:fldCharType="begin"/>
+      </w:r>
+      <w:r>
+        <w:instrText xml:space="preserve"> SEQ Ilustracija \* ARABIC </w:instrText>
+      </w:r>
+      <w:r>
+        <w:fldChar w:fldCharType="separate"/>
+      </w:r>
+      <w:r>
+        <w:rPr>
+          <w:noProof/>
+        </w:rPr>
+        <w:t>12</w:t>
+      </w:r>
+      <w:r>
+        <w:rPr>
+          <w:noProof/>
+        </w:rPr>
+        <w:fldChar w:fldCharType="end"/>
+      </w:r>
       <w:r>
         <w:t>: Blok dijagram Sample and Hold kola.</w:t>
       </w:r>
@@ -16116,8 +16261,6 @@
         <w:lastRenderedPageBreak/>
         <w:t>predmetu i profesoru koji sprovodi predavanje. Naravno ovo je samo primjer korišćenja ovog sistema u svrhe praćenja prisustva studenata na predavanjima.</w:t>
       </w:r>
-      <w:bookmarkStart w:id="25" w:name="_GoBack"/>
-      <w:bookmarkEnd w:id="25"/>
     </w:p>
     <w:p>
       <w:pPr>
@@ -16128,7 +16271,7 @@
       <w:r>
         <w:rPr>
           <w:noProof/>
-          <w:lang w:val="sr-Cyrl-ME"/>
+          <w:lang w:eastAsia="zh-CN"/>
         </w:rPr>
         <w:drawing>
           <wp:inline distT="0" distB="0" distL="0" distR="0" wp14:anchorId="0A3D1C94" wp14:editId="657E024D">
@@ -16192,14 +16335,27 @@
       <w:r>
         <w:t xml:space="preserve">Ilustracija </w:t>
       </w:r>
-      <w:fldSimple w:instr=" SEQ Ilustracija \* ARABIC ">
-        <w:r>
-          <w:rPr>
-            <w:noProof/>
-          </w:rPr>
-          <w:t>14</w:t>
-        </w:r>
-      </w:fldSimple>
+      <w:r>
+        <w:fldChar w:fldCharType="begin"/>
+      </w:r>
+      <w:r>
+        <w:instrText xml:space="preserve"> SEQ Ilustracija \* ARABIC </w:instrText>
+      </w:r>
+      <w:r>
+        <w:fldChar w:fldCharType="separate"/>
+      </w:r>
+      <w:r>
+        <w:rPr>
+          <w:noProof/>
+        </w:rPr>
+        <w:t>14</w:t>
+      </w:r>
+      <w:r>
+        <w:rPr>
+          <w:noProof/>
+        </w:rPr>
+        <w:fldChar w:fldCharType="end"/>
+      </w:r>
       <w:r>
         <w:t>: izgled grafičkog interfejsa</w:t>
       </w:r>
@@ -16985,6 +17141,9 @@
     <w:p>
       <w:pPr>
         <w:pStyle w:val="Heading3"/>
+        <w:rPr>
+          <w:lang w:val="sr-Latn-ME"/>
+        </w:rPr>
       </w:pPr>
       <w:r>
         <w:rPr>
@@ -17056,9 +17215,47 @@
       <w:pPr>
         <w:ind w:firstLine="0"/>
         <w:rPr>
-          <w:lang w:val="sr-Latn-RS"/>
-        </w:rPr>
-      </w:pPr>
+          <w:lang w:val="sr-Latn-ME"/>
+        </w:rPr>
+      </w:pPr>
+      <w:r>
+        <w:rPr>
+          <w:lang w:val="sr-Latn-RS"/>
+        </w:rPr>
+        <w:tab/>
+        <w:t>DHCP ili Dynamic Host Configuration Protocol je mre</w:t>
+      </w:r>
+      <w:r>
+        <w:rPr>
+          <w:lang w:val="sr-Latn-ME"/>
+        </w:rPr>
+        <w:t xml:space="preserve">žni protokol koji se koristi u IP mrežama. Sam protokol je kontrolisan od stane DHCP servera koji je zadužen da distribuira parametre širom mreže. Ruteri su uglavnom konfigurisani da rade i kao DHCP serveri. Ukoliko jedna mreža ne bi imala DHCP server bilo bi potrebno da se svaki uređaj na mreži ručno konfiguriše i dodijeli mu se statička IP adresa na mreži. Kada korisnik uključi kompjuter ili se prikači na mrežu on djeluje kao DHCP klijent, koji nakon toga u mreži šalje broadcast </w:t>
+      </w:r>
+      <w:r>
+        <w:rPr>
+          <w:rStyle w:val="FootnoteReference"/>
+          <w:lang w:val="sr-Latn-ME"/>
+        </w:rPr>
+        <w:footnoteReference w:id="11"/>
+      </w:r>
+      <w:r>
+        <w:rPr>
+          <w:lang w:val="sr-Latn-ME"/>
+        </w:rPr>
+        <w:t xml:space="preserve"> </w:t>
+      </w:r>
+      <w:r>
+        <w:rPr>
+          <w:lang w:val="sr-Latn-ME"/>
+        </w:rPr>
+        <w:t>signal</w:t>
+      </w:r>
+      <w:r>
+        <w:rPr>
+          <w:lang w:val="sr-Latn-ME"/>
+        </w:rPr>
+        <w:t xml:space="preserve"> (DISCOVER signal) koji zapravo potražuje DHCP server (u tom trenutku klijent ne zna na kojoj je adresi DHCP server, kao ni da li postoji). Ruter tada usmjerava signal na DHCP server, nakon čega server određuje da li postoji slobodna adresa i ukoliko postoji rezerviše adresu za klijenta i njemu šalje odgovor (OFFER signal) koji sadrži informacije o adresi. Kada klijent dobije informacije on odgovara serveru sa REQUEST signalom da namjerava da koristi ponuđenu adresu. Server nakon toga klijentu daje ACK signal čime je dodjela adrese izvršena i sam klijent može da koristi adresu na određeno vrijeme koje je konfigurisano lease vremenom.</w:t>
+      </w:r>
     </w:p>
     <w:p>
       <w:pPr>
@@ -17082,6 +17279,32 @@
           <w:lang w:val="sr-Latn-RS"/>
         </w:rPr>
       </w:pPr>
+      <w:r>
+        <w:rPr>
+          <w:lang w:val="sr-Latn-RS"/>
+        </w:rPr>
+        <w:tab/>
+        <w:t xml:space="preserve">DNS ili Domain Name Server je sistem namijenjen pretvaranju domena u ip adrese. Ono što se dešava kada osoba pretražuje neku web stranicu jeste da se šalje DNS zahtjev za raspoznavanje IP adrese tog web sajta, ukoliko se web sajt ne nalazi na listi već predefinisanih ip adresa u hosts fajlovima koji se nalaze na samom uređaju. </w:t>
+      </w:r>
+      <w:r>
+        <w:rPr>
+          <w:lang w:val="sr-Latn-RS"/>
+        </w:rPr>
+        <w:t xml:space="preserve">Prvi na listi su serveri pružaoca internet usluga i oni uglavnom keširaju na svojim DNS serverima potrebne informacije i odmah se dobija odgovor. Ukoliko nema rekorda koji bi dao odgovarajuću Ip adresu za traženi sajt, upit se prosleđuje root nameserveru koji dalje usmjerava i to čitajući s desna na lijevo i tako nas usmjeravaju na Top Level Domain nameserver koji dalje usmjerava upit na DNS server koji je odgovoran za adrese za taj specifični domen. Nakon toga rekurzivni DNS čuva taj rekord u svom kešu tako da na </w:t>
+      </w:r>
+      <w:r>
+        <w:rPr>
+          <w:lang w:val="sr-Latn-RS"/>
+        </w:rPr>
+        <w:lastRenderedPageBreak/>
+        <w:t xml:space="preserve">svaki sledeći upit za tim web sajtom već ima spreman odgovor, a ujedno i dogovara kompjuteru koji je zatražio ip adresu. Svi zapisi imaju </w:t>
+      </w:r>
+      <w:r>
+        <w:rPr>
+          <w:lang w:val="sr-Latn-RS"/>
+        </w:rPr>
+        <w:t>TTL – time to live komponentu koja govori koliko taj zapis traje dok nije potrebno ponovo ga osvježiti i vidjeti da li taj web sajt i dalje postoji na istoj adresi.</w:t>
+      </w:r>
     </w:p>
     <w:p>
       <w:pPr>
@@ -17102,9 +17325,40 @@
       <w:pPr>
         <w:ind w:firstLine="0"/>
         <w:rPr>
-          <w:lang w:val="sr-Latn-RS"/>
-        </w:rPr>
-      </w:pPr>
+          <w:lang w:val="sr-Latn-ME"/>
+        </w:rPr>
+      </w:pPr>
+      <w:r>
+        <w:rPr>
+          <w:lang w:val="sr-Latn-RS"/>
+        </w:rPr>
+        <w:tab/>
+        <w:t>Za ovaj projekat koristi se dnsmasq alat koji je zapravo</w:t>
+      </w:r>
+      <w:r>
+        <w:rPr>
+          <w:lang w:val="sr-Latn-RS"/>
+        </w:rPr>
+        <w:t xml:space="preserve"> kombinacija DHCP i DNS servera. S obzirom da ovaj alat koristi relativno malo resursa, veoma je pogodan za ovakav projekat, a sama konfiguracije je jednostavna putem dnsmasq.conf fajla u kome su navedeni rasponi dhcp adresa koje će se dodjeljivati kao i njihov lease time, tj vrijeme na koje se adrese dodjeljuju.</w:t>
+      </w:r>
+      <w:r>
+        <w:rPr>
+          <w:lang w:val="sr-Latn-RS"/>
+        </w:rPr>
+        <w:t xml:space="preserve"> T</w:t>
+      </w:r>
+      <w:r>
+        <w:rPr>
+          <w:lang w:val="sr-Latn-RS"/>
+        </w:rPr>
+        <w:t>ako</w:t>
+      </w:r>
+      <w:r>
+        <w:rPr>
+          <w:lang w:val="sr-Latn-ME"/>
+        </w:rPr>
+        <w:t>đe konfigurisana je i adresa web servera koja se otvara kao predefinisana, da bi se izvršila registracija.</w:t>
+      </w:r>
     </w:p>
     <w:p>
       <w:pPr>
@@ -17239,14 +17493,27 @@
       <w:r>
         <w:t xml:space="preserve">Ilustracija </w:t>
       </w:r>
-      <w:fldSimple w:instr=" SEQ Ilustracija \* ARABIC ">
-        <w:r>
-          <w:rPr>
-            <w:noProof/>
-          </w:rPr>
-          <w:t>17</w:t>
-        </w:r>
-      </w:fldSimple>
+      <w:r>
+        <w:fldChar w:fldCharType="begin"/>
+      </w:r>
+      <w:r>
+        <w:instrText xml:space="preserve"> SEQ Ilustracija \* ARABIC </w:instrText>
+      </w:r>
+      <w:r>
+        <w:fldChar w:fldCharType="separate"/>
+      </w:r>
+      <w:r>
+        <w:rPr>
+          <w:noProof/>
+        </w:rPr>
+        <w:t>17</w:t>
+      </w:r>
+      <w:r>
+        <w:rPr>
+          <w:noProof/>
+        </w:rPr>
+        <w:fldChar w:fldCharType="end"/>
+      </w:r>
       <w:r>
         <w:t>: tabela rutiranja</w:t>
       </w:r>
@@ -17479,6 +17746,7 @@
         </w:rPr>
         <w:t xml:space="preserve">0 -m state –state </w:t>
       </w:r>
+      <w:proofErr w:type="gramStart"/>
       <w:r>
         <w:rPr>
           <w:rFonts w:ascii="Courier New" w:eastAsia="Times New Roman" w:hAnsi="Courier New" w:cs="Courier New"/>
@@ -17489,7 +17757,20 @@
           <w:bdr w:val="none" w:sz="0" w:space="0" w:color="auto" w:frame="1"/>
           <w:lang w:eastAsia="zh-CN"/>
         </w:rPr>
-        <w:t xml:space="preserve">RELATED,ESTABLISHED -j ACCEPT  </w:t>
+        <w:t>RELATED,ESTABLISHED</w:t>
+      </w:r>
+      <w:proofErr w:type="gramEnd"/>
+      <w:r>
+        <w:rPr>
+          <w:rFonts w:ascii="Courier New" w:eastAsia="Times New Roman" w:hAnsi="Courier New" w:cs="Courier New"/>
+          <w:color w:val="3A4145"/>
+          <w:spacing w:val="2"/>
+          <w:sz w:val="20"/>
+          <w:szCs w:val="20"/>
+          <w:bdr w:val="none" w:sz="0" w:space="0" w:color="auto" w:frame="1"/>
+          <w:lang w:eastAsia="zh-CN"/>
+        </w:rPr>
+        <w:t xml:space="preserve"> -j ACCEPT  </w:t>
       </w:r>
     </w:p>
     <w:p>
@@ -17572,25 +17853,21 @@
         <w:rPr>
           <w:lang w:val="es-ES" w:eastAsia="zh-CN"/>
         </w:rPr>
-        <w:t>Shell skripte</w:t>
+        <w:t>Automatizacije cije</w:t>
       </w:r>
       <w:r>
         <w:rPr>
           <w:lang w:val="es-ES" w:eastAsia="zh-CN"/>
         </w:rPr>
-        <w:t xml:space="preserve"> //</w:t>
-      </w:r>
-      <w:r>
-        <w:rPr>
-          <w:lang w:eastAsia="zh-CN"/>
-        </w:rPr>
-        <w:t>TODO</w:t>
-      </w:r>
+        <w:t>log procesa instalacije je izvršena pisanjem Shell skripte koja nakon pokretanja preuzima sve potrebne alate, podešava pristupnu tačku, kao i dhcp, dns server. Takođe je moguće dodati i podešavanja za prosleđivanje ip adresa, ali to je funkcija koja zavisi od namjene uređaja. Takođe java aplikaciju je moguće dodati u instalaciju putem skripte i konfigurisati sistema da prilikom pokretanja sistema na grafičkom interfejsu se prikazuje samo ova aplikacija, čime ovaj uređaj dobija izgled komercijalno upotrebljivog</w:t>
+      </w:r>
+      <w:bookmarkStart w:id="25" w:name="_GoBack"/>
+      <w:bookmarkEnd w:id="25"/>
       <w:r>
         <w:rPr>
           <w:lang w:val="es-ES" w:eastAsia="zh-CN"/>
         </w:rPr>
-        <w:t xml:space="preserve"> </w:t>
+        <w:t>.</w:t>
       </w:r>
     </w:p>
     <w:p>
@@ -17698,7 +17975,7 @@
 </file>
 
 <file path=word/endnotes.xml><?xml version="1.0" encoding="utf-8"?>
-<w:endnotes xmlns:wpc="http://schemas.microsoft.com/office/word/2010/wordprocessingCanvas" xmlns:cx="http://schemas.microsoft.com/office/drawing/2014/chartex" xmlns:cx1="http://schemas.microsoft.com/office/drawing/2015/9/8/chartex" xmlns:cx2="http://schemas.microsoft.com/office/drawing/2015/10/21/chartex" xmlns:cx3="http://schemas.microsoft.com/office/drawing/2016/5/9/chartex" xmlns:cx4="http://schemas.microsoft.com/office/drawing/2016/5/10/chartex" xmlns:cx5="http://schemas.microsoft.com/office/drawing/2016/5/11/chartex" xmlns:cx6="http://schemas.microsoft.com/office/drawing/2016/5/12/chartex" xmlns:cx7="http://schemas.microsoft.com/office/drawing/2016/5/13/chartex" xmlns:cx8="http://schemas.microsoft.com/office/drawing/2016/5/14/chartex" xmlns:mc="http://schemas.openxmlformats.org/markup-compatibility/2006" xmlns:aink="http://schemas.microsoft.com/office/drawing/2016/ink" xmlns:am3d="http://schemas.microsoft.com/office/drawing/2017/model3d" xmlns:o="urn:schemas-microsoft-com:office:office" xmlns:r="http://schemas.openxmlformats.org/officeDocument/2006/relationships" xmlns:m="http://schemas.openxmlformats.org/officeDocument/2006/math" xmlns:v="urn:schemas-microsoft-com:vml" xmlns:wp14="http://schemas.microsoft.com/office/word/2010/wordprocessingDrawing" xmlns:wp="http://schemas.openxmlformats.org/drawingml/2006/wordprocessingDrawing" xmlns:w10="urn:schemas-microsoft-com:office:word" xmlns:w="http://schemas.openxmlformats.org/wordprocessingml/2006/main" xmlns:w14="http://schemas.microsoft.com/office/word/2010/wordml" xmlns:w15="http://schemas.microsoft.com/office/word/2012/wordml" xmlns:w16cid="http://schemas.microsoft.com/office/word/2016/wordml/cid" xmlns:w16se="http://schemas.microsoft.com/office/word/2015/wordml/symex" xmlns:wpg="http://schemas.microsoft.com/office/word/2010/wordprocessingGroup" xmlns:wpi="http://schemas.microsoft.com/office/word/2010/wordprocessingInk" xmlns:wne="http://schemas.microsoft.com/office/word/2006/wordml" xmlns:wps="http://schemas.microsoft.com/office/word/2010/wordprocessingShape" mc:Ignorable="w14 w15 w16se w16cid wp14">
+<w:endnotes xmlns:wpc="http://schemas.microsoft.com/office/word/2010/wordprocessingCanvas" xmlns:cx="http://schemas.microsoft.com/office/drawing/2014/chartex" xmlns:cx1="http://schemas.microsoft.com/office/drawing/2015/9/8/chartex" xmlns:cx2="http://schemas.microsoft.com/office/drawing/2015/10/21/chartex" xmlns:mc="http://schemas.openxmlformats.org/markup-compatibility/2006" xmlns:o="urn:schemas-microsoft-com:office:office" xmlns:r="http://schemas.openxmlformats.org/officeDocument/2006/relationships" xmlns:m="http://schemas.openxmlformats.org/officeDocument/2006/math" xmlns:v="urn:schemas-microsoft-com:vml" xmlns:wp14="http://schemas.microsoft.com/office/word/2010/wordprocessingDrawing" xmlns:wp="http://schemas.openxmlformats.org/drawingml/2006/wordprocessingDrawing" xmlns:w10="urn:schemas-microsoft-com:office:word" xmlns:w="http://schemas.openxmlformats.org/wordprocessingml/2006/main" xmlns:w14="http://schemas.microsoft.com/office/word/2010/wordml" xmlns:w15="http://schemas.microsoft.com/office/word/2012/wordml" xmlns:w16se="http://schemas.microsoft.com/office/word/2015/wordml/symex" xmlns:wpg="http://schemas.microsoft.com/office/word/2010/wordprocessingGroup" xmlns:wpi="http://schemas.microsoft.com/office/word/2010/wordprocessingInk" xmlns:wne="http://schemas.microsoft.com/office/word/2006/wordml" xmlns:wps="http://schemas.microsoft.com/office/word/2010/wordprocessingShape" mc:Ignorable="w14 w15 w16se wp14">
   <w:endnote w:type="separator" w:id="-1">
     <w:p>
       <w:pPr>
@@ -17723,7 +18000,7 @@
 </file>
 
 <file path=word/footer1.xml><?xml version="1.0" encoding="utf-8"?>
-<w:ftr xmlns:wpc="http://schemas.microsoft.com/office/word/2010/wordprocessingCanvas" xmlns:cx="http://schemas.microsoft.com/office/drawing/2014/chartex" xmlns:cx1="http://schemas.microsoft.com/office/drawing/2015/9/8/chartex" xmlns:cx2="http://schemas.microsoft.com/office/drawing/2015/10/21/chartex" xmlns:cx3="http://schemas.microsoft.com/office/drawing/2016/5/9/chartex" xmlns:cx4="http://schemas.microsoft.com/office/drawing/2016/5/10/chartex" xmlns:cx5="http://schemas.microsoft.com/office/drawing/2016/5/11/chartex" xmlns:cx6="http://schemas.microsoft.com/office/drawing/2016/5/12/chartex" xmlns:cx7="http://schemas.microsoft.com/office/drawing/2016/5/13/chartex" xmlns:cx8="http://schemas.microsoft.com/office/drawing/2016/5/14/chartex" xmlns:mc="http://schemas.openxmlformats.org/markup-compatibility/2006" xmlns:aink="http://schemas.microsoft.com/office/drawing/2016/ink" xmlns:am3d="http://schemas.microsoft.com/office/drawing/2017/model3d" xmlns:o="urn:schemas-microsoft-com:office:office" xmlns:r="http://schemas.openxmlformats.org/officeDocument/2006/relationships" xmlns:m="http://schemas.openxmlformats.org/officeDocument/2006/math" xmlns:v="urn:schemas-microsoft-com:vml" xmlns:wp14="http://schemas.microsoft.com/office/word/2010/wordprocessingDrawing" xmlns:wp="http://schemas.openxmlformats.org/drawingml/2006/wordprocessingDrawing" xmlns:w10="urn:schemas-microsoft-com:office:word" xmlns:w="http://schemas.openxmlformats.org/wordprocessingml/2006/main" xmlns:w14="http://schemas.microsoft.com/office/word/2010/wordml" xmlns:w15="http://schemas.microsoft.com/office/word/2012/wordml" xmlns:w16cid="http://schemas.microsoft.com/office/word/2016/wordml/cid" xmlns:w16se="http://schemas.microsoft.com/office/word/2015/wordml/symex" xmlns:wpg="http://schemas.microsoft.com/office/word/2010/wordprocessingGroup" xmlns:wpi="http://schemas.microsoft.com/office/word/2010/wordprocessingInk" xmlns:wne="http://schemas.microsoft.com/office/word/2006/wordml" xmlns:wps="http://schemas.microsoft.com/office/word/2010/wordprocessingShape" mc:Ignorable="w14 w15 w16se w16cid wp14">
+<w:ftr xmlns:wpc="http://schemas.microsoft.com/office/word/2010/wordprocessingCanvas" xmlns:cx="http://schemas.microsoft.com/office/drawing/2014/chartex" xmlns:cx1="http://schemas.microsoft.com/office/drawing/2015/9/8/chartex" xmlns:cx2="http://schemas.microsoft.com/office/drawing/2015/10/21/chartex" xmlns:mc="http://schemas.openxmlformats.org/markup-compatibility/2006" xmlns:o="urn:schemas-microsoft-com:office:office" xmlns:r="http://schemas.openxmlformats.org/officeDocument/2006/relationships" xmlns:m="http://schemas.openxmlformats.org/officeDocument/2006/math" xmlns:v="urn:schemas-microsoft-com:vml" xmlns:wp14="http://schemas.microsoft.com/office/word/2010/wordprocessingDrawing" xmlns:wp="http://schemas.openxmlformats.org/drawingml/2006/wordprocessingDrawing" xmlns:w10="urn:schemas-microsoft-com:office:word" xmlns:w="http://schemas.openxmlformats.org/wordprocessingml/2006/main" xmlns:w14="http://schemas.microsoft.com/office/word/2010/wordml" xmlns:w15="http://schemas.microsoft.com/office/word/2012/wordml" xmlns:w16se="http://schemas.microsoft.com/office/word/2015/wordml/symex" xmlns:wpg="http://schemas.microsoft.com/office/word/2010/wordprocessingGroup" xmlns:wpi="http://schemas.microsoft.com/office/word/2010/wordprocessingInk" xmlns:wne="http://schemas.microsoft.com/office/word/2006/wordml" xmlns:wps="http://schemas.microsoft.com/office/word/2010/wordprocessingShape" mc:Ignorable="w14 w15 w16se wp14">
   <w:sdt>
     <w:sdtPr>
       <w:id w:val="-299299195"/>
@@ -17776,7 +18053,7 @@
 </file>
 
 <file path=word/footnotes.xml><?xml version="1.0" encoding="utf-8"?>
-<w:footnotes xmlns:wpc="http://schemas.microsoft.com/office/word/2010/wordprocessingCanvas" xmlns:cx="http://schemas.microsoft.com/office/drawing/2014/chartex" xmlns:cx1="http://schemas.microsoft.com/office/drawing/2015/9/8/chartex" xmlns:cx2="http://schemas.microsoft.com/office/drawing/2015/10/21/chartex" xmlns:cx3="http://schemas.microsoft.com/office/drawing/2016/5/9/chartex" xmlns:cx4="http://schemas.microsoft.com/office/drawing/2016/5/10/chartex" xmlns:cx5="http://schemas.microsoft.com/office/drawing/2016/5/11/chartex" xmlns:cx6="http://schemas.microsoft.com/office/drawing/2016/5/12/chartex" xmlns:cx7="http://schemas.microsoft.com/office/drawing/2016/5/13/chartex" xmlns:cx8="http://schemas.microsoft.com/office/drawing/2016/5/14/chartex" xmlns:mc="http://schemas.openxmlformats.org/markup-compatibility/2006" xmlns:aink="http://schemas.microsoft.com/office/drawing/2016/ink" xmlns:am3d="http://schemas.microsoft.com/office/drawing/2017/model3d" xmlns:o="urn:schemas-microsoft-com:office:office" xmlns:r="http://schemas.openxmlformats.org/officeDocument/2006/relationships" xmlns:m="http://schemas.openxmlformats.org/officeDocument/2006/math" xmlns:v="urn:schemas-microsoft-com:vml" xmlns:wp14="http://schemas.microsoft.com/office/word/2010/wordprocessingDrawing" xmlns:wp="http://schemas.openxmlformats.org/drawingml/2006/wordprocessingDrawing" xmlns:w10="urn:schemas-microsoft-com:office:word" xmlns:w="http://schemas.openxmlformats.org/wordprocessingml/2006/main" xmlns:w14="http://schemas.microsoft.com/office/word/2010/wordml" xmlns:w15="http://schemas.microsoft.com/office/word/2012/wordml" xmlns:w16cid="http://schemas.microsoft.com/office/word/2016/wordml/cid" xmlns:w16se="http://schemas.microsoft.com/office/word/2015/wordml/symex" xmlns:wpg="http://schemas.microsoft.com/office/word/2010/wordprocessingGroup" xmlns:wpi="http://schemas.microsoft.com/office/word/2010/wordprocessingInk" xmlns:wne="http://schemas.microsoft.com/office/word/2006/wordml" xmlns:wps="http://schemas.microsoft.com/office/word/2010/wordprocessingShape" mc:Ignorable="w14 w15 w16se w16cid wp14">
+<w:footnotes xmlns:wpc="http://schemas.microsoft.com/office/word/2010/wordprocessingCanvas" xmlns:cx="http://schemas.microsoft.com/office/drawing/2014/chartex" xmlns:cx1="http://schemas.microsoft.com/office/drawing/2015/9/8/chartex" xmlns:cx2="http://schemas.microsoft.com/office/drawing/2015/10/21/chartex" xmlns:mc="http://schemas.openxmlformats.org/markup-compatibility/2006" xmlns:o="urn:schemas-microsoft-com:office:office" xmlns:r="http://schemas.openxmlformats.org/officeDocument/2006/relationships" xmlns:m="http://schemas.openxmlformats.org/officeDocument/2006/math" xmlns:v="urn:schemas-microsoft-com:vml" xmlns:wp14="http://schemas.microsoft.com/office/word/2010/wordprocessingDrawing" xmlns:wp="http://schemas.openxmlformats.org/drawingml/2006/wordprocessingDrawing" xmlns:w10="urn:schemas-microsoft-com:office:word" xmlns:w="http://schemas.openxmlformats.org/wordprocessingml/2006/main" xmlns:w14="http://schemas.microsoft.com/office/word/2010/wordml" xmlns:w15="http://schemas.microsoft.com/office/word/2012/wordml" xmlns:w16se="http://schemas.microsoft.com/office/word/2015/wordml/symex" xmlns:wpg="http://schemas.microsoft.com/office/word/2010/wordprocessingGroup" xmlns:wpi="http://schemas.microsoft.com/office/word/2010/wordprocessingInk" xmlns:wne="http://schemas.microsoft.com/office/word/2006/wordml" xmlns:wps="http://schemas.microsoft.com/office/word/2010/wordprocessingShape" mc:Ignorable="w14 w15 w16se wp14">
   <w:footnote w:type="separator" w:id="-1">
     <w:p>
       <w:pPr>
@@ -17905,7 +18182,13 @@
         <w:rPr>
           <w:lang w:val="sr-Latn-RS"/>
         </w:rPr>
-        <w:t xml:space="preserve"> Cloud: Ideja cloud tehnologije zasniva se na tome da svi podaci koji su neophodni korisniku (bile to aplikacije, dokumenti, hardver, ili nešto drugo) budu dostupni u svakom trenutku, naravno uz preduslov da je prethodno uspostavljena internet veza. Dakle, cloud na neki način predstavlja uslugu dostavljanja servisa umesto samog proizvoda.</w:t>
+        <w:t xml:space="preserve"> </w:t>
+      </w:r>
+      <w:r>
+        <w:rPr>
+          <w:lang w:val="sr-Latn-RS"/>
+        </w:rPr>
+        <w:t>Cloud: Ideja cloud tehnologije zasniva se na tome da svi podaci koji su neophodni korisniku (bile to aplikacije, dokumenti, hardver, ili nešto drugo) budu dostupni u svakom trenutku, naravno uz preduslov da je prethodno uspostavljena internet veza. Dakle, cloud na neki način predstavlja uslugu dostavljanja servisa umesto samog proizvoda.</w:t>
       </w:r>
     </w:p>
     <w:p>
@@ -18013,7 +18296,13 @@
         <w:rPr>
           <w:lang w:val="sr-Latn-RS"/>
         </w:rPr>
-        <w:t xml:space="preserve"> HDMI – High-Definition Multimedia Interface ustanovljen od stane HDMI Foruma koji čini 7 vodećih kompanija na tržištu I služi za prenos video I audio signala.</w:t>
+        <w:t xml:space="preserve"> </w:t>
+      </w:r>
+      <w:r>
+        <w:rPr>
+          <w:lang w:val="sr-Latn-RS"/>
+        </w:rPr>
+        <w:t>HDMI – High-Definition Multimedia Interface ustanovljen od stane HDMI Foruma koji čini 7 vodećih kompanija na tržištu I služi za prenos video I audio signala.</w:t>
       </w:r>
     </w:p>
   </w:footnote>
@@ -18070,6 +18359,40 @@
           <w:lang w:val="sr-Latn-ME"/>
         </w:rPr>
         <w:t>Back-end: termin koji se koristi kod ljudi koji rade na razvoju softvera i opisuje dio serverski dio funkcionalnosti nekog sistema. Uglavnom su to server, aplikacija(programska logika) i baza podataka.</w:t>
+      </w:r>
+    </w:p>
+  </w:footnote>
+  <w:footnote w:id="11">
+    <w:p>
+      <w:pPr>
+        <w:pStyle w:val="FootnoteText"/>
+        <w:rPr>
+          <w:lang w:val="sr-Latn-ME"/>
+        </w:rPr>
+      </w:pPr>
+      <w:r>
+        <w:rPr>
+          <w:rStyle w:val="FootnoteReference"/>
+        </w:rPr>
+        <w:footnoteRef/>
+      </w:r>
+      <w:r>
+        <w:rPr>
+          <w:lang w:val="sr-Latn-ME"/>
+        </w:rPr>
+        <w:t xml:space="preserve"> </w:t>
+      </w:r>
+      <w:r>
+        <w:rPr>
+          <w:lang w:val="sr-Latn-ME"/>
+        </w:rPr>
+        <w:t xml:space="preserve">Broadcast: u kontekstu </w:t>
+      </w:r>
+      <w:r>
+        <w:rPr>
+          <w:lang w:val="sr-Latn-ME"/>
+        </w:rPr>
+        <w:t>mrežnih sistema označava metodu prenosa poruke svim korisnicima u mreži istovremeno.</w:t>
       </w:r>
     </w:p>
   </w:footnote>
@@ -18077,7 +18400,7 @@
 </file>
 
 <file path=word/numbering.xml><?xml version="1.0" encoding="utf-8"?>
-<w:numbering xmlns:wpc="http://schemas.microsoft.com/office/word/2010/wordprocessingCanvas" xmlns:cx="http://schemas.microsoft.com/office/drawing/2014/chartex" xmlns:cx1="http://schemas.microsoft.com/office/drawing/2015/9/8/chartex" xmlns:cx2="http://schemas.microsoft.com/office/drawing/2015/10/21/chartex" xmlns:cx3="http://schemas.microsoft.com/office/drawing/2016/5/9/chartex" xmlns:cx4="http://schemas.microsoft.com/office/drawing/2016/5/10/chartex" xmlns:cx5="http://schemas.microsoft.com/office/drawing/2016/5/11/chartex" xmlns:cx6="http://schemas.microsoft.com/office/drawing/2016/5/12/chartex" xmlns:cx7="http://schemas.microsoft.com/office/drawing/2016/5/13/chartex" xmlns:cx8="http://schemas.microsoft.com/office/drawing/2016/5/14/chartex" xmlns:mc="http://schemas.openxmlformats.org/markup-compatibility/2006" xmlns:aink="http://schemas.microsoft.com/office/drawing/2016/ink" xmlns:am3d="http://schemas.microsoft.com/office/drawing/2017/model3d" xmlns:o="urn:schemas-microsoft-com:office:office" xmlns:r="http://schemas.openxmlformats.org/officeDocument/2006/relationships" xmlns:m="http://schemas.openxmlformats.org/officeDocument/2006/math" xmlns:v="urn:schemas-microsoft-com:vml" xmlns:wp14="http://schemas.microsoft.com/office/word/2010/wordprocessingDrawing" xmlns:wp="http://schemas.openxmlformats.org/drawingml/2006/wordprocessingDrawing" xmlns:w10="urn:schemas-microsoft-com:office:word" xmlns:w="http://schemas.openxmlformats.org/wordprocessingml/2006/main" xmlns:w14="http://schemas.microsoft.com/office/word/2010/wordml" xmlns:w15="http://schemas.microsoft.com/office/word/2012/wordml" xmlns:w16cid="http://schemas.microsoft.com/office/word/2016/wordml/cid" xmlns:w16se="http://schemas.microsoft.com/office/word/2015/wordml/symex" xmlns:wpg="http://schemas.microsoft.com/office/word/2010/wordprocessingGroup" xmlns:wpi="http://schemas.microsoft.com/office/word/2010/wordprocessingInk" xmlns:wne="http://schemas.microsoft.com/office/word/2006/wordml" xmlns:wps="http://schemas.microsoft.com/office/word/2010/wordprocessingShape" mc:Ignorable="w14 w15 w16se w16cid wp14">
+<w:numbering xmlns:wpc="http://schemas.microsoft.com/office/word/2010/wordprocessingCanvas" xmlns:cx="http://schemas.microsoft.com/office/drawing/2014/chartex" xmlns:cx1="http://schemas.microsoft.com/office/drawing/2015/9/8/chartex" xmlns:cx2="http://schemas.microsoft.com/office/drawing/2015/10/21/chartex" xmlns:mc="http://schemas.openxmlformats.org/markup-compatibility/2006" xmlns:o="urn:schemas-microsoft-com:office:office" xmlns:r="http://schemas.openxmlformats.org/officeDocument/2006/relationships" xmlns:m="http://schemas.openxmlformats.org/officeDocument/2006/math" xmlns:v="urn:schemas-microsoft-com:vml" xmlns:wp14="http://schemas.microsoft.com/office/word/2010/wordprocessingDrawing" xmlns:wp="http://schemas.openxmlformats.org/drawingml/2006/wordprocessingDrawing" xmlns:w10="urn:schemas-microsoft-com:office:word" xmlns:w="http://schemas.openxmlformats.org/wordprocessingml/2006/main" xmlns:w14="http://schemas.microsoft.com/office/word/2010/wordml" xmlns:w15="http://schemas.microsoft.com/office/word/2012/wordml" xmlns:w16se="http://schemas.microsoft.com/office/word/2015/wordml/symex" xmlns:wpg="http://schemas.microsoft.com/office/word/2010/wordprocessingGroup" xmlns:wpi="http://schemas.microsoft.com/office/word/2010/wordprocessingInk" xmlns:wne="http://schemas.microsoft.com/office/word/2006/wordml" xmlns:wps="http://schemas.microsoft.com/office/word/2010/wordprocessingShape" mc:Ignorable="w14 w15 w16se wp14">
   <w:abstractNum w:abstractNumId="0" w15:restartNumberingAfterBreak="0">
     <w:nsid w:val="02552DFD"/>
     <w:multiLevelType w:val="hybridMultilevel"/>
@@ -19358,7 +19681,7 @@
 </file>
 
 <file path=word/styles.xml><?xml version="1.0" encoding="utf-8"?>
-<w:styles xmlns:mc="http://schemas.openxmlformats.org/markup-compatibility/2006" xmlns:r="http://schemas.openxmlformats.org/officeDocument/2006/relationships" xmlns:w="http://schemas.openxmlformats.org/wordprocessingml/2006/main" xmlns:w14="http://schemas.microsoft.com/office/word/2010/wordml" xmlns:w15="http://schemas.microsoft.com/office/word/2012/wordml" xmlns:w16cid="http://schemas.microsoft.com/office/word/2016/wordml/cid" xmlns:w16se="http://schemas.microsoft.com/office/word/2015/wordml/symex" mc:Ignorable="w14 w15 w16se w16cid">
+<w:styles xmlns:mc="http://schemas.openxmlformats.org/markup-compatibility/2006" xmlns:r="http://schemas.openxmlformats.org/officeDocument/2006/relationships" xmlns:w="http://schemas.openxmlformats.org/wordprocessingml/2006/main" xmlns:w14="http://schemas.microsoft.com/office/word/2010/wordml" xmlns:w15="http://schemas.microsoft.com/office/word/2012/wordml" xmlns:w16se="http://schemas.microsoft.com/office/word/2015/wordml/symex" mc:Ignorable="w14 w15 w16se">
   <w:docDefaults>
     <w:rPrDefault>
       <w:rPr>
@@ -19374,7 +19697,7 @@
       </w:pPr>
     </w:pPrDefault>
   </w:docDefaults>
-  <w:latentStyles w:defLockedState="0" w:defUIPriority="99" w:defSemiHidden="0" w:defUnhideWhenUsed="0" w:defQFormat="0" w:count="375">
+  <w:latentStyles w:defLockedState="0" w:defUIPriority="99" w:defSemiHidden="0" w:defUnhideWhenUsed="0" w:defQFormat="0" w:count="372">
     <w:lsdException w:name="Normal" w:uiPriority="0" w:qFormat="1"/>
     <w:lsdException w:name="heading 1" w:uiPriority="9" w:qFormat="1"/>
     <w:lsdException w:name="heading 2" w:semiHidden="1" w:uiPriority="9" w:unhideWhenUsed="1" w:qFormat="1"/>
@@ -19480,6 +19803,7 @@
     <w:lsdException w:name="HTML Sample" w:semiHidden="1" w:unhideWhenUsed="1"/>
     <w:lsdException w:name="HTML Typewriter" w:semiHidden="1" w:unhideWhenUsed="1"/>
     <w:lsdException w:name="HTML Variable" w:semiHidden="1" w:unhideWhenUsed="1"/>
+    <w:lsdException w:name="Normal Table" w:semiHidden="1" w:unhideWhenUsed="1"/>
     <w:lsdException w:name="annotation subject" w:semiHidden="1" w:unhideWhenUsed="1"/>
     <w:lsdException w:name="No List" w:semiHidden="1" w:unhideWhenUsed="1"/>
     <w:lsdException w:name="Outline List 1" w:semiHidden="1" w:unhideWhenUsed="1"/>
@@ -19524,6 +19848,7 @@
     <w:lsdException w:name="Table Professional" w:semiHidden="1" w:unhideWhenUsed="1"/>
     <w:lsdException w:name="Table Subtle 1" w:semiHidden="1" w:unhideWhenUsed="1"/>
     <w:lsdException w:name="Table Subtle 2" w:semiHidden="1" w:unhideWhenUsed="1"/>
+    <w:lsdException w:name="Table Web 1" w:semiHidden="1" w:unhideWhenUsed="1"/>
     <w:lsdException w:name="Table Web 2" w:semiHidden="1" w:unhideWhenUsed="1"/>
     <w:lsdException w:name="Table Web 3" w:semiHidden="1" w:unhideWhenUsed="1"/>
     <w:lsdException w:name="Balloon Text" w:semiHidden="1" w:unhideWhenUsed="1"/>
@@ -19745,9 +20070,6 @@
     <w:lsdException w:name="List Table 6 Colorful Accent 6" w:uiPriority="51"/>
     <w:lsdException w:name="List Table 7 Colorful Accent 6" w:uiPriority="52"/>
     <w:lsdException w:name="Mention" w:semiHidden="1" w:unhideWhenUsed="1"/>
-    <w:lsdException w:name="Smart Hyperlink" w:semiHidden="1" w:unhideWhenUsed="1"/>
-    <w:lsdException w:name="Hashtag" w:semiHidden="1" w:unhideWhenUsed="1"/>
-    <w:lsdException w:name="Unresolved Mention" w:semiHidden="1" w:unhideWhenUsed="1"/>
   </w:latentStyles>
   <w:style w:type="paragraph" w:default="1" w:styleId="Normal">
     <w:name w:val="Normal"/>
@@ -20694,7 +21016,7 @@
 </file>
 
 <file path=customXml/itemProps1.xml><?xml version="1.0" encoding="utf-8"?>
-<ds:datastoreItem xmlns:ds="http://schemas.openxmlformats.org/officeDocument/2006/customXml" ds:itemID="{5F232E93-68DA-4ACA-A92B-8CAF8890F351}">
+<ds:datastoreItem xmlns:ds="http://schemas.openxmlformats.org/officeDocument/2006/customXml" ds:itemID="{A466E185-C3BA-42FE-8E84-4664D5593D4F}">
   <ds:schemaRefs>
     <ds:schemaRef ds:uri="http://schemas.openxmlformats.org/officeDocument/2006/bibliography"/>
   </ds:schemaRefs>

</xml_diff>